<commit_message>
Optimize the performance. Minor changes in the paper
</commit_message>
<xml_diff>
--- a/18_СТР_БЕЗ_ОСОБОЙ_ВОДЫ_Алгоритмы_гармонизации_мелодии .docx
+++ b/18_СТР_БЕЗ_ОСОБОЙ_ВОДЫ_Алгоритмы_гармонизации_мелодии .docx
@@ -126,21 +126,8 @@
           <w:szCs w:val="28"/>
           <w:lang w:val="ru-RU"/>
         </w:rPr>
-        <w:t xml:space="preserve">Кафедра дискретной математики и </w:t>
-      </w:r>
-      <w:proofErr w:type="spellStart"/>
-      <w:r>
-        <w:rPr>
-          <w:rFonts w:ascii="Times New Roman" w:hAnsi="Times New Roman" w:cs="Times New Roman"/>
-          <w:bCs/>
-          <w:color w:val="000000" w:themeColor="text1"/>
-          <w:sz w:val="28"/>
-          <w:szCs w:val="28"/>
-          <w:lang w:val="ru-RU"/>
-        </w:rPr>
-        <w:t>алгоритмики</w:t>
-      </w:r>
-      <w:proofErr w:type="spellEnd"/>
+        <w:t>Кафедра дискретной математики и алгоритмики</w:t>
+      </w:r>
     </w:p>
     <w:p>
       <w:pPr>
@@ -695,7 +682,6 @@
                 <w:lang w:val="ru-RU"/>
               </w:rPr>
             </w:pPr>
-            <w:proofErr w:type="spellStart"/>
             <w:r>
               <w:rPr>
                 <w:rFonts w:ascii="Times New Roman" w:hAnsi="Times New Roman" w:cs="Times New Roman"/>
@@ -704,18 +690,7 @@
                 <w:szCs w:val="28"/>
                 <w:lang w:val="ru-RU"/>
               </w:rPr>
-              <w:t>Сатаневский</w:t>
-            </w:r>
-            <w:proofErr w:type="spellEnd"/>
-            <w:r>
-              <w:rPr>
-                <w:rFonts w:ascii="Times New Roman" w:hAnsi="Times New Roman" w:cs="Times New Roman"/>
-                <w:color w:val="000000" w:themeColor="text1"/>
-                <w:sz w:val="28"/>
-                <w:szCs w:val="28"/>
-                <w:lang w:val="ru-RU"/>
-              </w:rPr>
-              <w:t xml:space="preserve"> Владислав Валерьевич</w:t>
+              <w:t>Сатаневский Владислав Валерьевич</w:t>
             </w:r>
             <w:r>
               <w:rPr>
@@ -770,31 +745,7 @@
                 <w:shd w:val="clear" w:color="auto" w:fill="FFFFFF"/>
                 <w:lang w:val="ru-RU"/>
               </w:rPr>
-              <w:t xml:space="preserve">кафедры дискретной  математики и </w:t>
-            </w:r>
-            <w:proofErr w:type="spellStart"/>
-            <w:r>
-              <w:rPr>
-                <w:rFonts w:ascii="Times New Roman" w:hAnsi="Times New Roman" w:cs="Times New Roman"/>
-                <w:color w:val="000000"/>
-                <w:sz w:val="28"/>
-                <w:szCs w:val="28"/>
-                <w:shd w:val="clear" w:color="auto" w:fill="FFFFFF"/>
-                <w:lang w:val="ru-RU"/>
-              </w:rPr>
-              <w:t>алгоритмики</w:t>
-            </w:r>
-            <w:proofErr w:type="spellEnd"/>
-            <w:r>
-              <w:rPr>
-                <w:rFonts w:ascii="Times New Roman" w:hAnsi="Times New Roman" w:cs="Times New Roman"/>
-                <w:color w:val="000000"/>
-                <w:sz w:val="28"/>
-                <w:szCs w:val="28"/>
-                <w:shd w:val="clear" w:color="auto" w:fill="FFFFFF"/>
-                <w:lang w:val="ru-RU"/>
-              </w:rPr>
-              <w:t xml:space="preserve"> ФПМИ</w:t>
+              <w:t>кафедры дискретной  математики и алгоритмики ФПМИ</w:t>
             </w:r>
           </w:p>
           <w:p>
@@ -976,7 +927,6 @@
           <w:lang w:val="be-BY"/>
         </w:rPr>
       </w:pPr>
-      <w:proofErr w:type="spellStart"/>
       <w:r>
         <w:rPr>
           <w:rFonts w:ascii="Times New Roman" w:hAnsi="Times New Roman" w:cs="Times New Roman"/>
@@ -985,20 +935,18 @@
           <w:szCs w:val="28"/>
           <w:lang w:val="ru-RU"/>
         </w:rPr>
-        <w:t>Разгледжана</w:t>
-      </w:r>
-      <w:proofErr w:type="spellEnd"/>
+        <w:t>Разгледжана пытанне алгарытм</w:t>
+      </w:r>
       <w:r>
         <w:rPr>
           <w:rFonts w:ascii="Times New Roman" w:hAnsi="Times New Roman" w:cs="Times New Roman"/>
           <w:color w:val="000000" w:themeColor="text1"/>
           <w:sz w:val="28"/>
           <w:szCs w:val="28"/>
-          <w:lang w:val="ru-RU"/>
-        </w:rPr>
-        <w:t xml:space="preserve"> </w:t>
-      </w:r>
-      <w:proofErr w:type="spellStart"/>
+          <w:lang w:val="be-BY"/>
+        </w:rPr>
+        <w:t>і</w:t>
+      </w:r>
       <w:r>
         <w:rPr>
           <w:rFonts w:ascii="Times New Roman" w:hAnsi="Times New Roman" w:cs="Times New Roman"/>
@@ -1007,75 +955,8 @@
           <w:szCs w:val="28"/>
           <w:lang w:val="ru-RU"/>
         </w:rPr>
-        <w:t>пытанне</w:t>
-      </w:r>
-      <w:proofErr w:type="spellEnd"/>
-      <w:r>
-        <w:rPr>
-          <w:rFonts w:ascii="Times New Roman" w:hAnsi="Times New Roman" w:cs="Times New Roman"/>
-          <w:color w:val="000000" w:themeColor="text1"/>
-          <w:sz w:val="28"/>
-          <w:szCs w:val="28"/>
-          <w:lang w:val="ru-RU"/>
-        </w:rPr>
-        <w:t xml:space="preserve"> </w:t>
-      </w:r>
-      <w:proofErr w:type="spellStart"/>
-      <w:r>
-        <w:rPr>
-          <w:rFonts w:ascii="Times New Roman" w:hAnsi="Times New Roman" w:cs="Times New Roman"/>
-          <w:color w:val="000000" w:themeColor="text1"/>
-          <w:sz w:val="28"/>
-          <w:szCs w:val="28"/>
-          <w:lang w:val="ru-RU"/>
-        </w:rPr>
-        <w:t>алгарытм</w:t>
-      </w:r>
-      <w:proofErr w:type="spellEnd"/>
-      <w:r>
-        <w:rPr>
-          <w:rFonts w:ascii="Times New Roman" w:hAnsi="Times New Roman" w:cs="Times New Roman"/>
-          <w:color w:val="000000" w:themeColor="text1"/>
-          <w:sz w:val="28"/>
-          <w:szCs w:val="28"/>
-          <w:lang w:val="be-BY"/>
-        </w:rPr>
-        <w:t>і</w:t>
-      </w:r>
-      <w:proofErr w:type="spellStart"/>
-      <w:r>
-        <w:rPr>
-          <w:rFonts w:ascii="Times New Roman" w:hAnsi="Times New Roman" w:cs="Times New Roman"/>
-          <w:color w:val="000000" w:themeColor="text1"/>
-          <w:sz w:val="28"/>
-          <w:szCs w:val="28"/>
-          <w:lang w:val="ru-RU"/>
-        </w:rPr>
-        <w:t>чнай</w:t>
-      </w:r>
-      <w:proofErr w:type="spellEnd"/>
-      <w:r>
-        <w:rPr>
-          <w:rFonts w:ascii="Times New Roman" w:hAnsi="Times New Roman" w:cs="Times New Roman"/>
-          <w:color w:val="000000" w:themeColor="text1"/>
-          <w:sz w:val="28"/>
-          <w:szCs w:val="28"/>
-          <w:lang w:val="ru-RU"/>
-        </w:rPr>
-        <w:t xml:space="preserve"> </w:t>
-      </w:r>
-      <w:proofErr w:type="spellStart"/>
-      <w:r>
-        <w:rPr>
-          <w:rFonts w:ascii="Times New Roman" w:hAnsi="Times New Roman" w:cs="Times New Roman"/>
-          <w:color w:val="000000" w:themeColor="text1"/>
-          <w:sz w:val="28"/>
-          <w:szCs w:val="28"/>
-          <w:lang w:val="ru-RU"/>
-        </w:rPr>
-        <w:t>генерацы</w:t>
-      </w:r>
-      <w:proofErr w:type="spellEnd"/>
+        <w:t>чнай генерацы</w:t>
+      </w:r>
       <w:r>
         <w:rPr>
           <w:rFonts w:ascii="Times New Roman" w:hAnsi="Times New Roman" w:cs="Times New Roman"/>
@@ -1765,7 +1646,6 @@
           <w:szCs w:val="28"/>
         </w:rPr>
       </w:pPr>
-      <w:proofErr w:type="spellStart"/>
       <w:r>
         <w:rPr>
           <w:rFonts w:ascii="Times New Roman" w:hAnsi="Times New Roman" w:cs="Times New Roman"/>
@@ -1775,7 +1655,6 @@
         </w:rPr>
         <w:t>Цел</w:t>
       </w:r>
-      <w:proofErr w:type="spellEnd"/>
       <w:r>
         <w:rPr>
           <w:rFonts w:ascii="Times New Roman" w:hAnsi="Times New Roman" w:cs="Times New Roman"/>
@@ -1793,27 +1672,7 @@
           <w:sz w:val="28"/>
           <w:szCs w:val="28"/>
         </w:rPr>
-        <w:t xml:space="preserve"> </w:t>
-      </w:r>
-      <w:proofErr w:type="spellStart"/>
-      <w:r>
-        <w:rPr>
-          <w:rFonts w:ascii="Times New Roman" w:hAnsi="Times New Roman" w:cs="Times New Roman"/>
-          <w:color w:val="000000" w:themeColor="text1"/>
-          <w:sz w:val="28"/>
-          <w:szCs w:val="28"/>
-        </w:rPr>
-        <w:t>работы</w:t>
-      </w:r>
-      <w:proofErr w:type="spellEnd"/>
-      <w:r>
-        <w:rPr>
-          <w:rFonts w:ascii="Times New Roman" w:hAnsi="Times New Roman" w:cs="Times New Roman"/>
-          <w:color w:val="000000" w:themeColor="text1"/>
-          <w:sz w:val="28"/>
-          <w:szCs w:val="28"/>
-        </w:rPr>
-        <w:t xml:space="preserve">: </w:t>
+        <w:t xml:space="preserve"> работы: </w:t>
       </w:r>
     </w:p>
     <w:p>
@@ -2154,6 +2013,7 @@
           <w:b/>
           <w:sz w:val="28"/>
           <w:szCs w:val="28"/>
+          <w:lang w:val="ru-RU"/>
         </w:rPr>
       </w:pPr>
       <w:r>
@@ -2186,6 +2046,7 @@
           <w:b/>
           <w:sz w:val="28"/>
           <w:szCs w:val="28"/>
+          <w:lang w:val="ru-RU"/>
         </w:rPr>
       </w:pPr>
     </w:p>
@@ -2197,6 +2058,7 @@
           <w:b/>
           <w:sz w:val="28"/>
           <w:szCs w:val="28"/>
+          <w:lang w:val="ru-RU"/>
         </w:rPr>
       </w:pPr>
     </w:p>
@@ -2786,17 +2648,7 @@
           <w:szCs w:val="28"/>
           <w:lang w:val="ru-RU"/>
         </w:rPr>
-        <w:t>2.2.1</w:t>
-      </w:r>
-      <w:proofErr w:type="gramStart"/>
-      <w:r>
-        <w:rPr>
-          <w:rFonts w:ascii="Times New Roman" w:hAnsi="Times New Roman" w:cs="Times New Roman"/>
-          <w:sz w:val="28"/>
-          <w:szCs w:val="28"/>
-          <w:lang w:val="ru-RU"/>
-        </w:rPr>
-        <w:t xml:space="preserve"> </w:t>
+        <w:t xml:space="preserve">2.2.1 </w:t>
       </w:r>
       <w:r>
         <w:rPr>
@@ -2807,19 +2659,7 @@
           <w:shd w:val="clear" w:color="auto" w:fill="FFFFFF"/>
           <w:lang w:val="ru-RU"/>
         </w:rPr>
-        <w:t>Н</w:t>
-      </w:r>
-      <w:proofErr w:type="gramEnd"/>
-      <w:r>
-        <w:rPr>
-          <w:rFonts w:ascii="Times New Roman" w:hAnsi="Times New Roman" w:cs="Times New Roman"/>
-          <w:color w:val="000000"/>
-          <w:sz w:val="28"/>
-          <w:szCs w:val="28"/>
-          <w:shd w:val="clear" w:color="auto" w:fill="FFFFFF"/>
-          <w:lang w:val="ru-RU"/>
-        </w:rPr>
-        <w:t xml:space="preserve">екоторые сведения о генетических алгоритмах </w:t>
+        <w:t xml:space="preserve">Некоторые сведения о генетических алгоритмах </w:t>
       </w:r>
       <w:r>
         <w:rPr>
@@ -3080,6 +2920,7 @@
           <w:rFonts w:ascii="Times New Roman" w:hAnsi="Times New Roman" w:cs="Times New Roman"/>
           <w:sz w:val="28"/>
           <w:szCs w:val="28"/>
+          <w:lang w:val="ru-RU"/>
         </w:rPr>
       </w:pPr>
     </w:p>
@@ -3093,6 +2934,7 @@
           <w:b/>
           <w:sz w:val="28"/>
           <w:szCs w:val="28"/>
+          <w:lang w:val="ru-RU"/>
         </w:rPr>
       </w:pPr>
       <w:r>
@@ -3117,6 +2959,7 @@
           <w:b/>
           <w:sz w:val="28"/>
           <w:szCs w:val="28"/>
+          <w:lang w:val="ru-RU"/>
         </w:rPr>
       </w:pPr>
     </w:p>
@@ -3383,6 +3226,7 @@
           <w:rFonts w:ascii="Times New Roman" w:hAnsi="Times New Roman" w:cs="Times New Roman"/>
           <w:sz w:val="28"/>
           <w:szCs w:val="28"/>
+          <w:lang w:val="ru-RU"/>
         </w:rPr>
       </w:pPr>
     </w:p>
@@ -3858,6 +3702,7 @@
           <w:rFonts w:ascii="Times New Roman" w:hAnsi="Times New Roman" w:cs="Times New Roman"/>
           <w:sz w:val="28"/>
           <w:szCs w:val="28"/>
+          <w:lang w:val="ru-RU"/>
         </w:rPr>
       </w:pPr>
       <w:r>
@@ -3888,6 +3733,7 @@
           <w:rFonts w:ascii="Times New Roman" w:hAnsi="Times New Roman" w:cs="Times New Roman"/>
           <w:sz w:val="28"/>
           <w:szCs w:val="28"/>
+          <w:lang w:val="ru-RU"/>
         </w:rPr>
       </w:pPr>
     </w:p>
@@ -3998,27 +3844,7 @@
           <w:szCs w:val="28"/>
           <w:lang w:val="ru-RU"/>
         </w:rPr>
-        <w:t xml:space="preserve"> гармонически подразделяют на консонансы (согласное, сливающееся звучание) и диссонансы (резкое, </w:t>
-      </w:r>
-      <w:proofErr w:type="spellStart"/>
-      <w:r>
-        <w:rPr>
-          <w:rFonts w:ascii="Times New Roman" w:hAnsi="Times New Roman" w:cs="Times New Roman"/>
-          <w:sz w:val="28"/>
-          <w:szCs w:val="28"/>
-          <w:lang w:val="ru-RU"/>
-        </w:rPr>
-        <w:t>несливающееся</w:t>
-      </w:r>
-      <w:proofErr w:type="spellEnd"/>
-      <w:r>
-        <w:rPr>
-          <w:rFonts w:ascii="Times New Roman" w:hAnsi="Times New Roman" w:cs="Times New Roman"/>
-          <w:sz w:val="28"/>
-          <w:szCs w:val="28"/>
-          <w:lang w:val="ru-RU"/>
-        </w:rPr>
-        <w:t xml:space="preserve"> звучание). К консонансам относят: весьма совершенные (чистая прима, чистая октава), совершенные (чистая кварта и квинта), несовершенные (малые и большие терция </w:t>
+        <w:t xml:space="preserve"> гармонически подразделяют на консонансы (согласное, сливающееся звучание) и диссонансы (резкое, несливающееся звучание). К консонансам относят: весьма совершенные (чистая прима, чистая октава), совершенные (чистая кварта и квинта), несовершенные (малые и большие терция </w:t>
       </w:r>
       <w:r>
         <w:rPr>
@@ -4174,27 +4000,7 @@
           <w:szCs w:val="28"/>
           <w:lang w:val="ru-RU"/>
         </w:rPr>
-        <w:t xml:space="preserve"> Мажорный лад состоит из семи звуков. Их расположение в порядке высоты называется гаммой. Ступени мажорной гаммы образуют последовательность секунд следующего вида: б</w:t>
-      </w:r>
-      <w:proofErr w:type="gramStart"/>
-      <w:r>
-        <w:rPr>
-          <w:rFonts w:ascii="Times New Roman" w:hAnsi="Times New Roman" w:cs="Times New Roman"/>
-          <w:sz w:val="28"/>
-          <w:szCs w:val="28"/>
-          <w:lang w:val="ru-RU"/>
-        </w:rPr>
-        <w:t>2</w:t>
-      </w:r>
-      <w:proofErr w:type="gramEnd"/>
-      <w:r>
-        <w:rPr>
-          <w:rFonts w:ascii="Times New Roman" w:hAnsi="Times New Roman" w:cs="Times New Roman"/>
-          <w:sz w:val="28"/>
-          <w:szCs w:val="28"/>
-          <w:lang w:val="ru-RU"/>
-        </w:rPr>
-        <w:t xml:space="preserve">, б2, м2, б2, б2, б2, м2. Обозначают ступени римскими цифрами от </w:t>
+        <w:t xml:space="preserve"> Мажорный лад состоит из семи звуков. Их расположение в порядке высоты называется гаммой. Ступени мажорной гаммы образуют последовательность секунд следующего вида: б2, б2, м2, б2, б2, б2, м2. Обозначают ступени римскими цифрами от </w:t>
       </w:r>
       <w:r>
         <w:rPr>
@@ -4237,27 +4043,7 @@
           <w:szCs w:val="28"/>
           <w:lang w:val="ru-RU"/>
         </w:rPr>
-        <w:t>. Кроме того, каждая ступень лада имеет собственное название. Выделим тонику</w:t>
-      </w:r>
-      <w:proofErr w:type="gramStart"/>
-      <w:r>
-        <w:rPr>
-          <w:rFonts w:ascii="Times New Roman" w:hAnsi="Times New Roman" w:cs="Times New Roman"/>
-          <w:sz w:val="28"/>
-          <w:szCs w:val="28"/>
-          <w:lang w:val="ru-RU"/>
-        </w:rPr>
-        <w:t xml:space="preserve"> (І), </w:t>
-      </w:r>
-      <w:proofErr w:type="gramEnd"/>
-      <w:r>
-        <w:rPr>
-          <w:rFonts w:ascii="Times New Roman" w:hAnsi="Times New Roman" w:cs="Times New Roman"/>
-          <w:sz w:val="28"/>
-          <w:szCs w:val="28"/>
-          <w:lang w:val="ru-RU"/>
-        </w:rPr>
-        <w:t>субдоминанту (</w:t>
+        <w:t>. Кроме того, каждая ступень лада имеет собственное название. Выделим тонику (І), субдоминанту (</w:t>
       </w:r>
       <w:r>
         <w:rPr>
@@ -4291,27 +4077,7 @@
           <w:szCs w:val="28"/>
           <w:lang w:val="ru-RU"/>
         </w:rPr>
-        <w:t xml:space="preserve">), которые будем называть главными, а остальные ступени - побочными. </w:t>
-      </w:r>
-      <w:proofErr w:type="gramStart"/>
-      <w:r>
-        <w:rPr>
-          <w:rFonts w:ascii="Times New Roman" w:hAnsi="Times New Roman" w:cs="Times New Roman"/>
-          <w:sz w:val="28"/>
-          <w:szCs w:val="28"/>
-          <w:lang w:val="ru-RU"/>
-        </w:rPr>
-        <w:t>Отметим, что из определения мажора следует, что устойчивы его тоника, третья ступень и доминанта.</w:t>
-      </w:r>
-      <w:proofErr w:type="gramEnd"/>
-      <w:r>
-        <w:rPr>
-          <w:rFonts w:ascii="Times New Roman" w:hAnsi="Times New Roman" w:cs="Times New Roman"/>
-          <w:sz w:val="28"/>
-          <w:szCs w:val="28"/>
-          <w:lang w:val="ru-RU"/>
-        </w:rPr>
-        <w:t xml:space="preserve"> Степень их устойчивости разная: так, тоника – главный опорный звук, имеет большую устойчивость.</w:t>
+        <w:t>), которые будем называть главными, а остальные ступени - побочными. Отметим, что из определения мажора следует, что устойчивы его тоника, третья ступень и доминанта. Степень их устойчивости разная: так, тоника – главный опорный звук, имеет большую устойчивость.</w:t>
       </w:r>
     </w:p>
     <w:p>
@@ -4499,27 +4265,7 @@
           <w:szCs w:val="28"/>
           <w:lang w:val="ru-RU"/>
         </w:rPr>
-        <w:t xml:space="preserve">и считают допустимыми любые переходы между ними, </w:t>
-      </w:r>
-      <w:proofErr w:type="gramStart"/>
-      <w:r>
-        <w:rPr>
-          <w:rFonts w:ascii="Times New Roman" w:hAnsi="Times New Roman" w:cs="Times New Roman"/>
-          <w:sz w:val="28"/>
-          <w:szCs w:val="28"/>
-          <w:lang w:val="ru-RU"/>
-        </w:rPr>
-        <w:t>исключая</w:t>
-      </w:r>
-      <w:proofErr w:type="gramEnd"/>
-      <w:r>
-        <w:rPr>
-          <w:rFonts w:ascii="Times New Roman" w:hAnsi="Times New Roman" w:cs="Times New Roman"/>
-          <w:sz w:val="28"/>
-          <w:szCs w:val="28"/>
-          <w:lang w:val="ru-RU"/>
-        </w:rPr>
-        <w:t xml:space="preserve"> из </w:t>
+        <w:t xml:space="preserve">и считают допустимыми любые переходы между ними, исключая из </w:t>
       </w:r>
       <w:r>
         <w:rPr>
@@ -4664,27 +4410,7 @@
           <w:szCs w:val="28"/>
           <w:lang w:val="ru-RU"/>
         </w:rPr>
-        <w:t xml:space="preserve">Мелодией называется одноголосая последовательность звуков, организованная в </w:t>
-      </w:r>
-      <w:proofErr w:type="gramStart"/>
-      <w:r>
-        <w:rPr>
-          <w:rFonts w:ascii="Times New Roman" w:hAnsi="Times New Roman" w:cs="Times New Roman"/>
-          <w:sz w:val="28"/>
-          <w:szCs w:val="28"/>
-          <w:lang w:val="ru-RU"/>
-        </w:rPr>
-        <w:t>ладовом</w:t>
-      </w:r>
-      <w:proofErr w:type="gramEnd"/>
-      <w:r>
-        <w:rPr>
-          <w:rFonts w:ascii="Times New Roman" w:hAnsi="Times New Roman" w:cs="Times New Roman"/>
-          <w:sz w:val="28"/>
-          <w:szCs w:val="28"/>
-          <w:lang w:val="ru-RU"/>
-        </w:rPr>
-        <w:t xml:space="preserve"> и метро-ритмическом отношениях. </w:t>
+        <w:t xml:space="preserve">Мелодией называется одноголосая последовательность звуков, организованная в ладовом и метро-ритмическом отношениях. </w:t>
       </w:r>
     </w:p>
     <w:p>
@@ -5010,27 +4736,7 @@
           <w:szCs w:val="28"/>
           <w:lang w:val="ru-RU"/>
         </w:rPr>
-        <w:t xml:space="preserve">В силу того, что наиболее </w:t>
-      </w:r>
-      <w:proofErr w:type="spellStart"/>
-      <w:r>
-        <w:rPr>
-          <w:rFonts w:ascii="Times New Roman" w:hAnsi="Times New Roman" w:cs="Times New Roman"/>
-          <w:sz w:val="28"/>
-          <w:szCs w:val="28"/>
-          <w:lang w:val="ru-RU"/>
-        </w:rPr>
-        <w:t>употребимы</w:t>
-      </w:r>
-      <w:proofErr w:type="spellEnd"/>
-      <w:r>
-        <w:rPr>
-          <w:rFonts w:ascii="Times New Roman" w:hAnsi="Times New Roman" w:cs="Times New Roman"/>
-          <w:sz w:val="28"/>
-          <w:szCs w:val="28"/>
-          <w:lang w:val="ru-RU"/>
-        </w:rPr>
-        <w:t xml:space="preserve"> гармонии </w:t>
+        <w:t xml:space="preserve">В силу того, что наиболее употребимы гармонии </w:t>
       </w:r>
       <w:r>
         <w:rPr>
@@ -5199,27 +4905,7 @@
           <w:szCs w:val="28"/>
           <w:lang w:val="ru-RU"/>
         </w:rPr>
-        <w:t xml:space="preserve"> можно надеяться, что гармонизация будет близка </w:t>
-      </w:r>
-      <w:proofErr w:type="gramStart"/>
-      <w:r>
-        <w:rPr>
-          <w:rFonts w:ascii="Times New Roman" w:hAnsi="Times New Roman" w:cs="Times New Roman"/>
-          <w:sz w:val="28"/>
-          <w:szCs w:val="28"/>
-          <w:lang w:val="ru-RU"/>
-        </w:rPr>
-        <w:t>к</w:t>
-      </w:r>
-      <w:proofErr w:type="gramEnd"/>
-      <w:r>
-        <w:rPr>
-          <w:rFonts w:ascii="Times New Roman" w:hAnsi="Times New Roman" w:cs="Times New Roman"/>
-          <w:sz w:val="28"/>
-          <w:szCs w:val="28"/>
-          <w:lang w:val="ru-RU"/>
-        </w:rPr>
-        <w:t xml:space="preserve"> </w:t>
+        <w:t xml:space="preserve"> можно надеяться, что гармонизация будет близка к </w:t>
       </w:r>
       <w:r>
         <w:rPr>
@@ -5509,27 +5195,7 @@
           <w:szCs w:val="28"/>
           <w:lang w:val="ru-RU"/>
         </w:rPr>
-        <w:t xml:space="preserve"> - Вхождение первой ступени тональности</w:t>
-      </w:r>
-      <w:proofErr w:type="gramStart"/>
-      <w:r>
-        <w:rPr>
-          <w:rFonts w:ascii="Times New Roman" w:hAnsi="Times New Roman" w:cs="Times New Roman"/>
-          <w:sz w:val="28"/>
-          <w:szCs w:val="28"/>
-          <w:lang w:val="ru-RU"/>
-        </w:rPr>
-        <w:t xml:space="preserve"> Д</w:t>
-      </w:r>
-      <w:proofErr w:type="gramEnd"/>
-      <w:r>
-        <w:rPr>
-          <w:rFonts w:ascii="Times New Roman" w:hAnsi="Times New Roman" w:cs="Times New Roman"/>
-          <w:sz w:val="28"/>
-          <w:szCs w:val="28"/>
-          <w:lang w:val="ru-RU"/>
-        </w:rPr>
-        <w:t>о мажор в аккорды различных функций</w:t>
+        <w:t xml:space="preserve"> - Вхождение первой ступени тональности До мажор в аккорды различных функций</w:t>
       </w:r>
     </w:p>
     <w:p>
@@ -5552,7 +5218,6 @@
         </w:rPr>
         <w:t xml:space="preserve">Для каждой гармонической функции определим правила, задающие гармонические функции, </w:t>
       </w:r>
-      <w:proofErr w:type="spellStart"/>
       <w:r>
         <w:rPr>
           <w:rFonts w:ascii="Times New Roman" w:hAnsi="Times New Roman" w:cs="Times New Roman"/>
@@ -5562,7 +5227,6 @@
         </w:rPr>
         <w:t>употребимые</w:t>
       </w:r>
-      <w:proofErr w:type="spellEnd"/>
       <w:r>
         <w:rPr>
           <w:rFonts w:ascii="Times New Roman" w:hAnsi="Times New Roman" w:cs="Times New Roman"/>
@@ -5981,27 +5645,7 @@
           <w:szCs w:val="28"/>
           <w:lang w:val="ru-RU"/>
         </w:rPr>
-        <w:t xml:space="preserve"> - Гармонизация арии </w:t>
-      </w:r>
-      <w:proofErr w:type="spellStart"/>
-      <w:r>
-        <w:rPr>
-          <w:rFonts w:ascii="Times New Roman" w:hAnsi="Times New Roman" w:cs="Times New Roman"/>
-          <w:sz w:val="28"/>
-          <w:szCs w:val="28"/>
-          <w:lang w:val="ru-RU"/>
-        </w:rPr>
-        <w:t>Папагено</w:t>
-      </w:r>
-      <w:proofErr w:type="spellEnd"/>
-      <w:r>
-        <w:rPr>
-          <w:rFonts w:ascii="Times New Roman" w:hAnsi="Times New Roman" w:cs="Times New Roman"/>
-          <w:sz w:val="28"/>
-          <w:szCs w:val="28"/>
-          <w:lang w:val="ru-RU"/>
-        </w:rPr>
-        <w:t xml:space="preserve"> из оперы «Волшебная флейта» Вольфганга Амадея Моцарта</w:t>
+        <w:t xml:space="preserve"> - Гармонизация арии Папагено из оперы «Волшебная флейта» Вольфганга Амадея Моцарта</w:t>
       </w:r>
     </w:p>
     <w:p>
@@ -6209,7 +5853,6 @@
           <w:lang w:val="ru-RU"/>
         </w:rPr>
       </w:pPr>
-      <w:commentRangeStart w:id="24"/>
       <w:r>
         <w:rPr>
           <w:rFonts w:ascii="Times New Roman" w:hAnsi="Times New Roman" w:cs="Times New Roman"/>
@@ -6218,9 +5861,8 @@
           <w:szCs w:val="28"/>
           <w:lang w:val="ru-RU"/>
         </w:rPr>
-        <w:t>2.2.1</w:t>
-      </w:r>
-      <w:proofErr w:type="gramStart"/>
+        <w:t>2.2.1 Некоторые сведения о генетических алгоритма</w:t>
+      </w:r>
       <w:r>
         <w:rPr>
           <w:rFonts w:ascii="Times New Roman" w:hAnsi="Times New Roman" w:cs="Times New Roman"/>
@@ -6229,26 +5871,10 @@
           <w:szCs w:val="28"/>
           <w:lang w:val="ru-RU"/>
         </w:rPr>
-        <w:t xml:space="preserve"> Н</w:t>
-      </w:r>
-      <w:proofErr w:type="gramEnd"/>
-      <w:r>
-        <w:rPr>
-          <w:rFonts w:ascii="Times New Roman" w:hAnsi="Times New Roman" w:cs="Times New Roman"/>
-          <w:b/>
-          <w:sz w:val="28"/>
-          <w:szCs w:val="28"/>
-          <w:lang w:val="ru-RU"/>
-        </w:rPr>
-        <w:t>екоторые сведения о генетических алгоритмах</w:t>
-      </w:r>
-      <w:commentRangeEnd w:id="24"/>
-      <w:r>
-        <w:rPr>
-          <w:rStyle w:val="af"/>
-        </w:rPr>
-        <w:commentReference w:id="24"/>
-      </w:r>
+        <w:t>х</w:t>
+      </w:r>
+      <w:bookmarkStart w:id="24" w:name="_GoBack"/>
+      <w:bookmarkEnd w:id="24"/>
     </w:p>
     <w:p>
       <w:pPr>
@@ -6762,27 +6388,7 @@
           <w:szCs w:val="28"/>
           <w:lang w:val="ru-RU"/>
         </w:rPr>
-        <w:t xml:space="preserve">зависимости от выбора родителей, с </w:t>
-      </w:r>
-      <w:proofErr w:type="gramStart"/>
-      <w:r>
-        <w:rPr>
-          <w:rFonts w:ascii="Times New Roman" w:hAnsi="Times New Roman" w:cs="Times New Roman"/>
-          <w:sz w:val="28"/>
-          <w:szCs w:val="28"/>
-          <w:lang w:val="ru-RU"/>
-        </w:rPr>
-        <w:t>хромосомой</w:t>
-      </w:r>
-      <w:proofErr w:type="gramEnd"/>
-      <w:r>
-        <w:rPr>
-          <w:rFonts w:ascii="Times New Roman" w:hAnsi="Times New Roman" w:cs="Times New Roman"/>
-          <w:sz w:val="28"/>
-          <w:szCs w:val="28"/>
-          <w:lang w:val="ru-RU"/>
-        </w:rPr>
-        <w:t xml:space="preserve"> получившейся от них особи</w:t>
+        <w:t>зависимости от выбора родителей, с хромосомой получившейся от них особи</w:t>
       </w:r>
       <w:r>
         <w:rPr>
@@ -6899,6 +6505,277 @@
           <w:lang w:val="ru-RU"/>
         </w:rPr>
         <w:t>2.2.2</w:t>
+      </w:r>
+      <w:r>
+        <w:rPr>
+          <w:rFonts w:ascii="Times New Roman" w:hAnsi="Times New Roman" w:cs="Times New Roman"/>
+          <w:b/>
+          <w:sz w:val="28"/>
+          <w:szCs w:val="28"/>
+          <w:lang w:val="ru-RU"/>
+        </w:rPr>
+        <w:t xml:space="preserve"> </w:t>
+      </w:r>
+      <w:r>
+        <w:rPr>
+          <w:rFonts w:ascii="Times New Roman" w:hAnsi="Times New Roman" w:cs="Times New Roman"/>
+          <w:b/>
+          <w:sz w:val="28"/>
+          <w:szCs w:val="28"/>
+          <w:lang w:val="ru-RU"/>
+        </w:rPr>
+        <w:t>Обзор</w:t>
+      </w:r>
+      <w:r>
+        <w:rPr>
+          <w:rFonts w:ascii="Times New Roman" w:hAnsi="Times New Roman" w:cs="Times New Roman"/>
+          <w:b/>
+          <w:sz w:val="28"/>
+          <w:szCs w:val="28"/>
+          <w:lang w:val="ru-RU"/>
+        </w:rPr>
+        <w:t xml:space="preserve"> использования</w:t>
+      </w:r>
+      <w:r>
+        <w:rPr>
+          <w:rFonts w:ascii="Times New Roman" w:hAnsi="Times New Roman" w:cs="Times New Roman"/>
+          <w:b/>
+          <w:sz w:val="28"/>
+          <w:szCs w:val="28"/>
+          <w:lang w:val="ru-RU"/>
+        </w:rPr>
+        <w:t xml:space="preserve"> генетических алгоритмов для гармонизации мелодии</w:t>
+      </w:r>
+    </w:p>
+    <w:p>
+      <w:pPr>
+        <w:ind w:firstLine="567"/>
+        <w:jc w:val="center"/>
+        <w:rPr>
+          <w:rFonts w:ascii="Times New Roman" w:hAnsi="Times New Roman" w:cs="Times New Roman"/>
+          <w:bCs/>
+          <w:sz w:val="28"/>
+          <w:szCs w:val="28"/>
+          <w:lang w:val="ru-RU"/>
+        </w:rPr>
+      </w:pPr>
+      <w:r>
+        <w:rPr>
+          <w:rFonts w:ascii="Times New Roman" w:hAnsi="Times New Roman" w:cs="Times New Roman"/>
+          <w:sz w:val="28"/>
+          <w:szCs w:val="28"/>
+          <w:lang w:val="ru-RU"/>
+        </w:rPr>
+        <w:t>На тему га</w:t>
+      </w:r>
+      <w:r>
+        <w:rPr>
+          <w:rFonts w:ascii="Times New Roman" w:hAnsi="Times New Roman" w:cs="Times New Roman"/>
+          <w:sz w:val="28"/>
+          <w:szCs w:val="28"/>
+          <w:lang w:val="ru-RU"/>
+        </w:rPr>
+        <w:t>рмонизации мелодий</w:t>
+      </w:r>
+      <w:r>
+        <w:rPr>
+          <w:rFonts w:ascii="Times New Roman" w:hAnsi="Times New Roman" w:cs="Times New Roman"/>
+          <w:sz w:val="28"/>
+          <w:szCs w:val="28"/>
+          <w:lang w:val="ru-RU"/>
+        </w:rPr>
+        <w:t xml:space="preserve"> </w:t>
+      </w:r>
+      <w:r>
+        <w:rPr>
+          <w:rFonts w:ascii="Times New Roman" w:hAnsi="Times New Roman" w:cs="Times New Roman"/>
+          <w:sz w:val="28"/>
+          <w:szCs w:val="28"/>
+          <w:lang w:val="ru-RU"/>
+        </w:rPr>
+        <w:t>генетическими алгоритмами</w:t>
+      </w:r>
+      <w:r>
+        <w:rPr>
+          <w:rFonts w:ascii="Times New Roman" w:hAnsi="Times New Roman" w:cs="Times New Roman"/>
+          <w:sz w:val="28"/>
+          <w:szCs w:val="28"/>
+          <w:lang w:val="ru-RU"/>
+        </w:rPr>
+        <w:t xml:space="preserve"> существует несколько научных публикаций</w:t>
+      </w:r>
+      <w:r>
+        <w:rPr>
+          <w:rFonts w:ascii="Times New Roman" w:hAnsi="Times New Roman" w:cs="Times New Roman"/>
+          <w:sz w:val="28"/>
+          <w:szCs w:val="28"/>
+          <w:lang w:val="ru-RU"/>
+        </w:rPr>
+        <w:t>.</w:t>
+      </w:r>
+      <w:r>
+        <w:rPr>
+          <w:rFonts w:ascii="Times New Roman" w:hAnsi="Times New Roman" w:cs="Times New Roman"/>
+          <w:sz w:val="28"/>
+          <w:szCs w:val="28"/>
+          <w:lang w:val="ru-RU"/>
+        </w:rPr>
+        <w:t xml:space="preserve"> Наиболее</w:t>
+      </w:r>
+      <w:r>
+        <w:rPr>
+          <w:rFonts w:ascii="Times New Roman" w:hAnsi="Times New Roman" w:cs="Times New Roman"/>
+          <w:sz w:val="28"/>
+          <w:szCs w:val="28"/>
+        </w:rPr>
+        <w:t xml:space="preserve"> </w:t>
+      </w:r>
+      <w:r>
+        <w:rPr>
+          <w:rFonts w:ascii="Times New Roman" w:hAnsi="Times New Roman" w:cs="Times New Roman"/>
+          <w:sz w:val="28"/>
+          <w:szCs w:val="28"/>
+          <w:lang w:val="ru-RU"/>
+        </w:rPr>
+        <w:t>интересной</w:t>
+      </w:r>
+      <w:r>
+        <w:rPr>
+          <w:rFonts w:ascii="Times New Roman" w:hAnsi="Times New Roman" w:cs="Times New Roman"/>
+          <w:sz w:val="28"/>
+          <w:szCs w:val="28"/>
+        </w:rPr>
+        <w:t xml:space="preserve"> </w:t>
+      </w:r>
+      <w:r>
+        <w:rPr>
+          <w:rFonts w:ascii="Times New Roman" w:hAnsi="Times New Roman" w:cs="Times New Roman"/>
+          <w:sz w:val="28"/>
+          <w:szCs w:val="28"/>
+          <w:lang w:val="ru-RU"/>
+        </w:rPr>
+        <w:t>нам</w:t>
+      </w:r>
+      <w:r>
+        <w:rPr>
+          <w:rFonts w:ascii="Times New Roman" w:hAnsi="Times New Roman" w:cs="Times New Roman"/>
+          <w:sz w:val="28"/>
+          <w:szCs w:val="28"/>
+        </w:rPr>
+        <w:t xml:space="preserve"> </w:t>
+      </w:r>
+      <w:r>
+        <w:rPr>
+          <w:rFonts w:ascii="Times New Roman" w:hAnsi="Times New Roman" w:cs="Times New Roman"/>
+          <w:sz w:val="28"/>
+          <w:szCs w:val="28"/>
+          <w:lang w:val="ru-RU"/>
+        </w:rPr>
+        <w:t>представилась</w:t>
+      </w:r>
+      <w:r>
+        <w:rPr>
+          <w:rFonts w:ascii="Times New Roman" w:hAnsi="Times New Roman" w:cs="Times New Roman"/>
+          <w:sz w:val="28"/>
+          <w:szCs w:val="28"/>
+        </w:rPr>
+        <w:t xml:space="preserve"> </w:t>
+      </w:r>
+      <w:r>
+        <w:rPr>
+          <w:rFonts w:ascii="Times New Roman" w:hAnsi="Times New Roman" w:cs="Times New Roman"/>
+          <w:sz w:val="28"/>
+          <w:szCs w:val="28"/>
+          <w:lang w:val="ru-RU"/>
+        </w:rPr>
+        <w:t>статья</w:t>
+      </w:r>
+      <w:r>
+        <w:rPr>
+          <w:rFonts w:ascii="Times New Roman" w:hAnsi="Times New Roman" w:cs="Times New Roman"/>
+          <w:sz w:val="28"/>
+          <w:szCs w:val="28"/>
+        </w:rPr>
+        <w:t xml:space="preserve"> </w:t>
+      </w:r>
+      <w:r>
+        <w:rPr>
+          <w:rFonts w:ascii="Times New Roman" w:hAnsi="Times New Roman" w:cs="Times New Roman"/>
+          <w:sz w:val="28"/>
+          <w:szCs w:val="28"/>
+        </w:rPr>
+        <w:t>“</w:t>
+      </w:r>
+      <w:r>
+        <w:rPr>
+          <w:rFonts w:ascii="Times New Roman" w:hAnsi="Times New Roman" w:cs="Times New Roman"/>
+          <w:bCs/>
+          <w:sz w:val="28"/>
+          <w:szCs w:val="28"/>
+        </w:rPr>
+        <w:t>M</w:t>
+      </w:r>
+      <w:r>
+        <w:rPr>
+          <w:rFonts w:ascii="Times New Roman" w:hAnsi="Times New Roman" w:cs="Times New Roman"/>
+          <w:bCs/>
+          <w:sz w:val="28"/>
+          <w:szCs w:val="28"/>
+        </w:rPr>
+        <w:t>elody harmonization in evolutionary music using multiobjective genetic algorithms” [5].</w:t>
+      </w:r>
+      <w:r>
+        <w:rPr>
+          <w:rFonts w:ascii="Times New Roman" w:hAnsi="Times New Roman" w:cs="Times New Roman"/>
+          <w:bCs/>
+          <w:sz w:val="28"/>
+          <w:szCs w:val="28"/>
+        </w:rPr>
+        <w:t xml:space="preserve"> </w:t>
+      </w:r>
+      <w:r>
+        <w:rPr>
+          <w:rFonts w:ascii="Times New Roman" w:hAnsi="Times New Roman" w:cs="Times New Roman"/>
+          <w:bCs/>
+          <w:sz w:val="28"/>
+          <w:szCs w:val="28"/>
+          <w:lang w:val="ru-RU"/>
+        </w:rPr>
+        <w:t xml:space="preserve">Наиболее интересной идеей данной статьи является рассмотрение двух фитнесс-функций. Первая из них отвечает за простоту аккорда и штрафами </w:t>
+      </w:r>
+      <w:r>
+        <w:rPr>
+          <w:rFonts w:ascii="Times New Roman" w:hAnsi="Times New Roman" w:cs="Times New Roman"/>
+          <w:bCs/>
+          <w:sz w:val="28"/>
+          <w:szCs w:val="28"/>
+          <w:lang w:val="ru-RU"/>
+        </w:rPr>
+        <w:lastRenderedPageBreak/>
+        <w:t>пытается избежать построения четырёхзвучных аккордов не по терциям. Вторая фитнесс-функция поощряет диссонансы в аккорде и отвечает за развитие мелодии. Задание особи и мутации во многом схоже с описанным далее алгоритмом.</w:t>
+      </w:r>
+    </w:p>
+    <w:p>
+      <w:pPr>
+        <w:ind w:firstLine="567"/>
+        <w:jc w:val="center"/>
+        <w:rPr>
+          <w:rFonts w:ascii="Times New Roman" w:hAnsi="Times New Roman" w:cs="Times New Roman"/>
+          <w:b/>
+          <w:sz w:val="28"/>
+          <w:szCs w:val="28"/>
+          <w:lang w:val="ru-RU"/>
+        </w:rPr>
+      </w:pPr>
+      <w:r>
+        <w:rPr>
+          <w:rFonts w:ascii="Times New Roman" w:hAnsi="Times New Roman" w:cs="Times New Roman"/>
+          <w:b/>
+          <w:sz w:val="28"/>
+          <w:szCs w:val="28"/>
+          <w:lang w:val="ru-RU"/>
+        </w:rPr>
+        <w:t>2.2.3</w:t>
       </w:r>
       <w:r>
         <w:rPr>
@@ -7123,17 +7000,7 @@
           <w:szCs w:val="28"/>
           <w:lang w:val="ru-RU"/>
         </w:rPr>
-        <w:t xml:space="preserve"> (здесь и далее будем называть аккордом сочетание вообще любых трёх или четырёх звуков вне зависимости от того, могут они быть расположены  по терциям или нет (См. 1.4 </w:t>
-      </w:r>
-      <w:r>
-        <w:rPr>
-          <w:rFonts w:ascii="Times New Roman" w:hAnsi="Times New Roman" w:cs="Times New Roman"/>
-          <w:sz w:val="28"/>
-          <w:szCs w:val="28"/>
-          <w:lang w:val="ru-RU"/>
-        </w:rPr>
-        <w:lastRenderedPageBreak/>
-        <w:t>Аккорды)), причём каждый аккорд соответствует такту мелодии. Для популяции зададим фиксированный размер на каждом поколении.</w:t>
+        <w:t xml:space="preserve"> (здесь и далее будем называть аккордом сочетание вообще любых трёх или четырёх звуков вне зависимости от того, могут они быть расположены  по терциям или нет (См. 1.4 Аккорды)), причём каждый аккорд соответствует такту мелодии. Для популяции зададим фиксированный размер на каждом поколении.</w:t>
       </w:r>
       <w:r>
         <w:rPr>
@@ -7163,27 +7030,7 @@
           <w:szCs w:val="28"/>
           <w:lang w:val="ru-RU"/>
         </w:rPr>
-        <w:t xml:space="preserve">Родителей для скрещивания будем выбирать случайным </w:t>
-      </w:r>
-      <w:proofErr w:type="gramStart"/>
-      <w:r>
-        <w:rPr>
-          <w:rFonts w:ascii="Times New Roman" w:hAnsi="Times New Roman" w:cs="Times New Roman"/>
-          <w:sz w:val="28"/>
-          <w:szCs w:val="28"/>
-          <w:lang w:val="ru-RU"/>
-        </w:rPr>
-        <w:t>образом</w:t>
-      </w:r>
-      <w:proofErr w:type="gramEnd"/>
-      <w:r>
-        <w:rPr>
-          <w:rFonts w:ascii="Times New Roman" w:hAnsi="Times New Roman" w:cs="Times New Roman"/>
-          <w:sz w:val="28"/>
-          <w:szCs w:val="28"/>
-          <w:lang w:val="ru-RU"/>
-        </w:rPr>
-        <w:t xml:space="preserve"> и число производимых скрещиваний положим равным размеру популяции. Скрещивать особи будем производить следующим образом</w:t>
+        <w:t>Родителей для скрещивания будем выбирать случайным образом и число производимых скрещиваний положим равным размеру популяции. Скрещивать особи будем производить следующим образом</w:t>
       </w:r>
       <w:r>
         <w:rPr>
@@ -7855,7 +7702,7 @@
                     <pic:cNvPicPr/>
                   </pic:nvPicPr>
                   <pic:blipFill>
-                    <a:blip r:embed="rId15"/>
+                    <a:blip r:embed="rId14"/>
                     <a:stretch>
                       <a:fillRect/>
                     </a:stretch>
@@ -7902,7 +7749,7 @@
                     <pic:cNvPicPr/>
                   </pic:nvPicPr>
                   <pic:blipFill>
-                    <a:blip r:embed="rId16"/>
+                    <a:blip r:embed="rId15"/>
                     <a:stretch>
                       <a:fillRect/>
                     </a:stretch>
@@ -7949,7 +7796,7 @@
                     <pic:cNvPicPr/>
                   </pic:nvPicPr>
                   <pic:blipFill>
-                    <a:blip r:embed="rId17"/>
+                    <a:blip r:embed="rId16"/>
                     <a:stretch>
                       <a:fillRect/>
                     </a:stretch>
@@ -8160,36 +8007,26 @@
           <w:szCs w:val="28"/>
           <w:lang w:val="ru-RU"/>
         </w:rPr>
-        <w:t xml:space="preserve">Мутацию над хромосомой будем проводить с вероятностью 20%. Определим несколько видов мутаций происходящих с разной вероятностью, причём для каждого аккорда выполняется лишь один тип мутаций. Мутация изменения ноты будет происходить с вероятностью 30%, при этом одна из нот аккорда изменяется на тон вверх или вниз. Мутация инверсии будет происходить с вероятностью 15%, при этом аккорд случайным образом транспонируется вверх или вниз. </w:t>
-      </w:r>
-      <w:r>
-        <w:rPr>
-          <w:rFonts w:ascii="Times New Roman" w:hAnsi="Times New Roman" w:cs="Times New Roman"/>
-          <w:sz w:val="28"/>
-          <w:szCs w:val="28"/>
-          <w:lang w:val="ru-RU"/>
-        </w:rPr>
-        <w:t xml:space="preserve">Мутация </w:t>
-      </w:r>
-      <w:proofErr w:type="spellStart"/>
-      <w:r>
-        <w:rPr>
-          <w:rFonts w:ascii="Times New Roman" w:hAnsi="Times New Roman" w:cs="Times New Roman"/>
-          <w:sz w:val="28"/>
-          <w:szCs w:val="28"/>
-          <w:lang w:val="ru-RU"/>
-        </w:rPr>
-        <w:t>реинициализации</w:t>
-      </w:r>
-      <w:proofErr w:type="spellEnd"/>
-      <w:r>
-        <w:rPr>
-          <w:rFonts w:ascii="Times New Roman" w:hAnsi="Times New Roman" w:cs="Times New Roman"/>
-          <w:sz w:val="28"/>
-          <w:szCs w:val="28"/>
-          <w:lang w:val="ru-RU"/>
-        </w:rPr>
-        <w:t xml:space="preserve"> будет происходить с вероятностью 50%, при этом аккорд заменяется аккордом, содержащим одну из нот соответствующего такта. </w:t>
+        <w:t xml:space="preserve">Мутацию над хромосомой будем проводить с вероятностью 20%. Определим несколько видов мутаций происходящих с разной вероятностью, причём для каждого аккорда выполняется лишь один тип мутаций. Мутация изменения ноты будет происходить с вероятностью 30%, при этом одна из нот аккорда изменяется на тон вверх или вниз. Мутация инверсии будет происходить с вероятностью 15%, </w:t>
+      </w:r>
+      <w:r>
+        <w:rPr>
+          <w:rFonts w:ascii="Times New Roman" w:hAnsi="Times New Roman" w:cs="Times New Roman"/>
+          <w:sz w:val="28"/>
+          <w:szCs w:val="28"/>
+          <w:lang w:val="ru-RU"/>
+        </w:rPr>
+        <w:lastRenderedPageBreak/>
+        <w:t xml:space="preserve">при этом аккорд случайным образом транспонируется вверх или вниз. </w:t>
+      </w:r>
+      <w:r>
+        <w:rPr>
+          <w:rFonts w:ascii="Times New Roman" w:hAnsi="Times New Roman" w:cs="Times New Roman"/>
+          <w:sz w:val="28"/>
+          <w:szCs w:val="28"/>
+          <w:lang w:val="ru-RU"/>
+        </w:rPr>
+        <w:t xml:space="preserve">Мутация реинициализации будет происходить с вероятностью 50%, при этом аккорд заменяется аккордом, содержащим одну из нот соответствующего такта. </w:t>
       </w:r>
       <w:r>
         <w:rPr>
@@ -8219,47 +8056,7 @@
           <w:szCs w:val="28"/>
           <w:lang w:val="ru-RU"/>
         </w:rPr>
-        <w:t xml:space="preserve">Зададим теперь фитнесс-функцию, </w:t>
-      </w:r>
-      <w:proofErr w:type="gramStart"/>
-      <w:r>
-        <w:rPr>
-          <w:rFonts w:ascii="Times New Roman" w:hAnsi="Times New Roman" w:cs="Times New Roman"/>
-          <w:sz w:val="28"/>
-          <w:szCs w:val="28"/>
-          <w:lang w:val="ru-RU"/>
-        </w:rPr>
-        <w:t>которую</w:t>
-      </w:r>
-      <w:proofErr w:type="gramEnd"/>
-      <w:r>
-        <w:rPr>
-          <w:rFonts w:ascii="Times New Roman" w:hAnsi="Times New Roman" w:cs="Times New Roman"/>
-          <w:sz w:val="28"/>
-          <w:szCs w:val="28"/>
-          <w:lang w:val="ru-RU"/>
-        </w:rPr>
-        <w:t xml:space="preserve"> будем применять к каждому аккорду аккомпанемента. Для этого определим критерии, при удовлетворении которых к </w:t>
-      </w:r>
-      <w:proofErr w:type="gramStart"/>
-      <w:r>
-        <w:rPr>
-          <w:rFonts w:ascii="Times New Roman" w:hAnsi="Times New Roman" w:cs="Times New Roman"/>
-          <w:sz w:val="28"/>
-          <w:szCs w:val="28"/>
-          <w:lang w:val="ru-RU"/>
-        </w:rPr>
-        <w:t>фитнесс-функции</w:t>
-      </w:r>
-      <w:proofErr w:type="gramEnd"/>
-      <w:r>
-        <w:rPr>
-          <w:rFonts w:ascii="Times New Roman" w:hAnsi="Times New Roman" w:cs="Times New Roman"/>
-          <w:sz w:val="28"/>
-          <w:szCs w:val="28"/>
-          <w:lang w:val="ru-RU"/>
-        </w:rPr>
-        <w:t xml:space="preserve"> будут применяться соответствующие штрафы. Для каждого аккорда будем определять:</w:t>
+        <w:t>Зададим теперь фитнесс-функцию, которую будем применять к каждому аккорду аккомпанемента. Для этого определим критерии, при удовлетворении которых к фитнесс-функции будут применяться соответствующие штрафы. Для каждого аккорда будем определять:</w:t>
       </w:r>
     </w:p>
     <w:p>
@@ -8301,7 +8098,6 @@
           <w:szCs w:val="28"/>
           <w:lang w:val="ru-RU"/>
         </w:rPr>
-        <w:lastRenderedPageBreak/>
         <w:t>- наличие хотя бы одного трезвучия (при его отсутствии, наличие хотя бы одной терции), а при его наличии – каким обращением оно является;</w:t>
       </w:r>
     </w:p>
@@ -9060,6 +8856,7 @@
           <w:szCs w:val="28"/>
           <w:lang w:val="ru-RU"/>
         </w:rPr>
+        <w:lastRenderedPageBreak/>
         <w:t>Операцию катаклизма будем производить на каждом 25-ом шаге алгоритма. При этом по методу рулетки определим 30% выживших особей, а затем дополним популяцию случайно сгенерированными особями.</w:t>
       </w:r>
     </w:p>
@@ -9081,27 +8878,7 @@
           <w:szCs w:val="28"/>
           <w:lang w:val="ru-RU"/>
         </w:rPr>
-        <w:t xml:space="preserve">Переход на каждый этап будем осуществлять по методу рулетки, при этом уменьшая число популяции до </w:t>
-      </w:r>
-      <w:proofErr w:type="gramStart"/>
-      <w:r>
-        <w:rPr>
-          <w:rFonts w:ascii="Times New Roman" w:hAnsi="Times New Roman" w:cs="Times New Roman"/>
-          <w:sz w:val="28"/>
-          <w:szCs w:val="28"/>
-          <w:lang w:val="ru-RU"/>
-        </w:rPr>
-        <w:t>заданного</w:t>
-      </w:r>
-      <w:proofErr w:type="gramEnd"/>
-      <w:r>
-        <w:rPr>
-          <w:rFonts w:ascii="Times New Roman" w:hAnsi="Times New Roman" w:cs="Times New Roman"/>
-          <w:sz w:val="28"/>
-          <w:szCs w:val="28"/>
-          <w:lang w:val="ru-RU"/>
-        </w:rPr>
-        <w:t xml:space="preserve"> изначально.</w:t>
+        <w:t>Переход на каждый этап будем осуществлять по методу рулетки, при этом уменьшая число популяции до заданного изначально.</w:t>
       </w:r>
     </w:p>
     <w:p>
@@ -9175,7 +8952,6 @@
           <w:sz w:val="28"/>
           <w:szCs w:val="28"/>
         </w:rPr>
-        <w:lastRenderedPageBreak/>
         <w:drawing>
           <wp:anchor distT="0" distB="0" distL="114300" distR="114300" simplePos="0" relativeHeight="251658240" behindDoc="0" locked="0" layoutInCell="1" allowOverlap="1" wp14:anchorId="2183B9D3" wp14:editId="557C97B0">
             <wp:simplePos x="0" y="0"/>
@@ -9202,7 +8978,7 @@
                     </pic:cNvPicPr>
                   </pic:nvPicPr>
                   <pic:blipFill>
-                    <a:blip r:embed="rId18">
+                    <a:blip r:embed="rId17">
                       <a:extLst>
                         <a:ext uri="{28A0092B-C50C-407E-A947-70E740481C1C}">
                           <a14:useLocalDpi xmlns:a14="http://schemas.microsoft.com/office/drawing/2010/main" val="0"/>
@@ -9307,11 +9083,673 @@
         <w:rPr>
           <w:noProof/>
         </w:rPr>
+        <w:lastRenderedPageBreak/>
         <w:drawing>
           <wp:inline distT="0" distB="0" distL="0" distR="0" wp14:anchorId="1462E715" wp14:editId="69CE0A02">
             <wp:extent cx="5972810" cy="5888355"/>
             <wp:effectExtent l="0" t="0" r="8890" b="0"/>
             <wp:docPr id="20" name="Рисунок 20"/>
+            <wp:cNvGraphicFramePr>
+              <a:graphicFrameLocks xmlns:a="http://schemas.openxmlformats.org/drawingml/2006/main" noChangeAspect="1"/>
+            </wp:cNvGraphicFramePr>
+            <a:graphic xmlns:a="http://schemas.openxmlformats.org/drawingml/2006/main">
+              <a:graphicData uri="http://schemas.openxmlformats.org/drawingml/2006/picture">
+                <pic:pic xmlns:pic="http://schemas.openxmlformats.org/drawingml/2006/picture">
+                  <pic:nvPicPr>
+                    <pic:cNvPr id="0" name=""/>
+                    <pic:cNvPicPr/>
+                  </pic:nvPicPr>
+                  <pic:blipFill>
+                    <a:blip r:embed="rId18"/>
+                    <a:stretch>
+                      <a:fillRect/>
+                    </a:stretch>
+                  </pic:blipFill>
+                  <pic:spPr>
+                    <a:xfrm>
+                      <a:off x="0" y="0"/>
+                      <a:ext cx="5972810" cy="5888355"/>
+                    </a:xfrm>
+                    <a:prstGeom prst="rect">
+                      <a:avLst/>
+                    </a:prstGeom>
+                  </pic:spPr>
+                </pic:pic>
+              </a:graphicData>
+            </a:graphic>
+          </wp:inline>
+        </w:drawing>
+      </w:r>
+    </w:p>
+    <w:p>
+      <w:pPr>
+        <w:jc w:val="both"/>
+        <w:rPr>
+          <w:rFonts w:ascii="Times New Roman" w:hAnsi="Times New Roman" w:cs="Times New Roman"/>
+          <w:sz w:val="28"/>
+          <w:szCs w:val="28"/>
+          <w:lang w:val="ru-RU"/>
+        </w:rPr>
+      </w:pPr>
+      <w:r>
+        <w:rPr>
+          <w:rFonts w:ascii="Times New Roman" w:hAnsi="Times New Roman" w:cs="Times New Roman"/>
+          <w:sz w:val="28"/>
+          <w:szCs w:val="28"/>
+          <w:lang w:val="ru-RU"/>
+        </w:rPr>
+        <w:t>Рисунок 7 - Гармонизация арии Папагено из оперы «Волшебная флейта» Вольфганга Амадея Моцарта</w:t>
+      </w:r>
+    </w:p>
+    <w:p>
+      <w:pPr>
+        <w:ind w:firstLine="567"/>
+        <w:jc w:val="center"/>
+        <w:rPr>
+          <w:rFonts w:ascii="Times New Roman" w:hAnsi="Times New Roman" w:cs="Times New Roman"/>
+          <w:b/>
+          <w:sz w:val="28"/>
+          <w:szCs w:val="28"/>
+          <w:lang w:val="ru-RU"/>
+        </w:rPr>
+      </w:pPr>
+      <w:r>
+        <w:rPr>
+          <w:rFonts w:ascii="Times New Roman" w:hAnsi="Times New Roman" w:cs="Times New Roman"/>
+          <w:b/>
+          <w:sz w:val="28"/>
+          <w:szCs w:val="28"/>
+          <w:lang w:val="ru-RU"/>
+        </w:rPr>
+        <w:t>2.3</w:t>
+      </w:r>
+      <w:r>
+        <w:rPr>
+          <w:rFonts w:ascii="Times New Roman" w:hAnsi="Times New Roman" w:cs="Times New Roman"/>
+          <w:b/>
+          <w:sz w:val="28"/>
+          <w:szCs w:val="28"/>
+          <w:lang w:val="ru-RU"/>
+        </w:rPr>
+        <w:t xml:space="preserve"> </w:t>
+      </w:r>
+      <w:r>
+        <w:rPr>
+          <w:rFonts w:ascii="Times New Roman" w:hAnsi="Times New Roman" w:cs="Times New Roman"/>
+          <w:b/>
+          <w:sz w:val="28"/>
+          <w:szCs w:val="28"/>
+          <w:lang w:val="ru-RU"/>
+        </w:rPr>
+        <w:t>Программная реализация алгоритмов</w:t>
+      </w:r>
+    </w:p>
+    <w:p>
+      <w:pPr>
+        <w:ind w:firstLine="567"/>
+        <w:jc w:val="both"/>
+        <w:rPr>
+          <w:rFonts w:ascii="Times New Roman" w:hAnsi="Times New Roman" w:cs="Times New Roman"/>
+          <w:sz w:val="28"/>
+          <w:szCs w:val="28"/>
+          <w:lang w:val="ru-RU"/>
+        </w:rPr>
+      </w:pPr>
+      <w:r>
+        <w:rPr>
+          <w:rFonts w:ascii="Times New Roman" w:hAnsi="Times New Roman" w:cs="Times New Roman"/>
+          <w:sz w:val="28"/>
+          <w:szCs w:val="28"/>
+          <w:lang w:val="ru-RU"/>
+        </w:rPr>
+        <w:t xml:space="preserve">Опишем ниже используемые программные средства для реализации описанных алгоритмов. </w:t>
+      </w:r>
+    </w:p>
+    <w:p>
+      <w:pPr>
+        <w:ind w:firstLine="567"/>
+        <w:jc w:val="both"/>
+        <w:rPr>
+          <w:rFonts w:ascii="Times New Roman" w:hAnsi="Times New Roman" w:cs="Times New Roman"/>
+          <w:sz w:val="28"/>
+          <w:szCs w:val="28"/>
+          <w:lang w:val="ru-RU"/>
+        </w:rPr>
+      </w:pPr>
+      <w:r>
+        <w:rPr>
+          <w:rFonts w:ascii="Times New Roman" w:hAnsi="Times New Roman" w:cs="Times New Roman"/>
+          <w:sz w:val="28"/>
+          <w:szCs w:val="28"/>
+          <w:lang w:val="ru-RU"/>
+        </w:rPr>
+        <w:t>Для подаваемой на вход мелодии</w:t>
+      </w:r>
+      <w:r>
+        <w:rPr>
+          <w:rFonts w:ascii="Times New Roman" w:hAnsi="Times New Roman" w:cs="Times New Roman"/>
+          <w:sz w:val="28"/>
+          <w:szCs w:val="28"/>
+          <w:lang w:val="ru-RU"/>
+        </w:rPr>
+        <w:t>, а так же</w:t>
+      </w:r>
+      <w:r>
+        <w:rPr>
+          <w:rFonts w:ascii="Times New Roman" w:hAnsi="Times New Roman" w:cs="Times New Roman"/>
+          <w:sz w:val="28"/>
+          <w:szCs w:val="28"/>
+          <w:lang w:val="ru-RU"/>
+        </w:rPr>
+        <w:t xml:space="preserve"> выходного</w:t>
+      </w:r>
+      <w:r>
+        <w:rPr>
+          <w:rFonts w:ascii="Times New Roman" w:hAnsi="Times New Roman" w:cs="Times New Roman"/>
+          <w:sz w:val="28"/>
+          <w:szCs w:val="28"/>
+          <w:lang w:val="ru-RU"/>
+        </w:rPr>
+        <w:t xml:space="preserve"> аккомпанемент</w:t>
+      </w:r>
+      <w:r>
+        <w:rPr>
+          <w:rFonts w:ascii="Times New Roman" w:hAnsi="Times New Roman" w:cs="Times New Roman"/>
+          <w:sz w:val="28"/>
+          <w:szCs w:val="28"/>
+          <w:lang w:val="ru-RU"/>
+        </w:rPr>
+        <w:t xml:space="preserve">а был выбран  формат </w:t>
+      </w:r>
+      <w:r>
+        <w:rPr>
+          <w:rFonts w:ascii="Times New Roman" w:hAnsi="Times New Roman" w:cs="Times New Roman"/>
+          <w:sz w:val="28"/>
+          <w:szCs w:val="28"/>
+        </w:rPr>
+        <w:t>MIDI</w:t>
+      </w:r>
+      <w:r>
+        <w:rPr>
+          <w:rFonts w:ascii="Times New Roman" w:hAnsi="Times New Roman" w:cs="Times New Roman"/>
+          <w:sz w:val="28"/>
+          <w:szCs w:val="28"/>
+          <w:lang w:val="ru-RU"/>
+        </w:rPr>
+        <w:t xml:space="preserve">. </w:t>
+      </w:r>
+      <w:r>
+        <w:rPr>
+          <w:rFonts w:ascii="Times New Roman" w:hAnsi="Times New Roman" w:cs="Times New Roman"/>
+          <w:sz w:val="28"/>
+          <w:szCs w:val="28"/>
+          <w:lang w:val="ru-RU"/>
+        </w:rPr>
+        <w:t xml:space="preserve">Удобство </w:t>
+      </w:r>
+      <w:r>
+        <w:rPr>
+          <w:rFonts w:ascii="Times New Roman" w:hAnsi="Times New Roman" w:cs="Times New Roman"/>
+          <w:sz w:val="28"/>
+          <w:szCs w:val="28"/>
+          <w:lang w:val="ru-RU"/>
+        </w:rPr>
+        <w:t xml:space="preserve">этого </w:t>
+      </w:r>
+      <w:r>
+        <w:rPr>
+          <w:rFonts w:ascii="Times New Roman" w:hAnsi="Times New Roman" w:cs="Times New Roman"/>
+          <w:sz w:val="28"/>
+          <w:szCs w:val="28"/>
+          <w:lang w:val="ru-RU"/>
+        </w:rPr>
+        <w:t xml:space="preserve">формата </w:t>
+      </w:r>
+      <w:r>
+        <w:rPr>
+          <w:rFonts w:ascii="Times New Roman" w:hAnsi="Times New Roman" w:cs="Times New Roman"/>
+          <w:sz w:val="28"/>
+          <w:szCs w:val="28"/>
+          <w:lang w:val="ru-RU"/>
+        </w:rPr>
+        <w:t xml:space="preserve">заключено в том, что записанная в этом формате музыка представляет собой не </w:t>
+      </w:r>
+      <w:r>
+        <w:rPr>
+          <w:rFonts w:ascii="Times New Roman" w:hAnsi="Times New Roman" w:cs="Times New Roman"/>
+          <w:sz w:val="28"/>
+          <w:szCs w:val="28"/>
+          <w:lang w:val="ru-RU"/>
+        </w:rPr>
+        <w:t>оциф</w:t>
+      </w:r>
+      <w:r>
+        <w:rPr>
+          <w:rFonts w:ascii="Times New Roman" w:hAnsi="Times New Roman" w:cs="Times New Roman"/>
+          <w:sz w:val="28"/>
+          <w:szCs w:val="28"/>
+          <w:lang w:val="ru-RU"/>
+        </w:rPr>
+        <w:t xml:space="preserve">рованный звук, а наборы </w:t>
+      </w:r>
+      <w:r>
+        <w:rPr>
+          <w:rFonts w:ascii="Times New Roman" w:hAnsi="Times New Roman" w:cs="Times New Roman"/>
+          <w:sz w:val="28"/>
+          <w:szCs w:val="28"/>
+          <w:lang w:val="ru-RU"/>
+        </w:rPr>
+        <w:lastRenderedPageBreak/>
+        <w:t xml:space="preserve">команд: </w:t>
+      </w:r>
+      <w:r>
+        <w:rPr>
+          <w:rFonts w:ascii="Times New Roman" w:hAnsi="Times New Roman" w:cs="Times New Roman"/>
+          <w:sz w:val="28"/>
+          <w:szCs w:val="28"/>
+          <w:lang w:val="ru-RU"/>
+        </w:rPr>
+        <w:t>проигрываемые ноты, ссылки на проигрываемые инструменты, значения изменяемых параметров звука</w:t>
+      </w:r>
+      <w:r>
+        <w:rPr>
+          <w:rFonts w:ascii="Times New Roman" w:hAnsi="Times New Roman" w:cs="Times New Roman"/>
+          <w:sz w:val="28"/>
+          <w:szCs w:val="28"/>
+          <w:lang w:val="ru-RU"/>
+        </w:rPr>
+        <w:t>. Это позволяет</w:t>
+      </w:r>
+      <w:r>
+        <w:rPr>
+          <w:rFonts w:ascii="Times New Roman" w:hAnsi="Times New Roman" w:cs="Times New Roman"/>
+          <w:sz w:val="28"/>
+          <w:szCs w:val="28"/>
+          <w:lang w:val="ru-RU"/>
+        </w:rPr>
+        <w:t xml:space="preserve"> разработчику музыкальных приложений оперировать</w:t>
+      </w:r>
+      <w:r>
+        <w:rPr>
+          <w:rFonts w:ascii="Times New Roman" w:hAnsi="Times New Roman" w:cs="Times New Roman"/>
+          <w:sz w:val="28"/>
+          <w:szCs w:val="28"/>
+          <w:lang w:val="ru-RU"/>
+        </w:rPr>
+        <w:t xml:space="preserve"> </w:t>
+      </w:r>
+      <w:r>
+        <w:rPr>
+          <w:rFonts w:ascii="Times New Roman" w:hAnsi="Times New Roman" w:cs="Times New Roman"/>
+          <w:sz w:val="28"/>
+          <w:szCs w:val="28"/>
+          <w:lang w:val="ru-RU"/>
+        </w:rPr>
+        <w:t>только понятиями теории музыки (ноты, длительности, такты), не учитывая физические особенности звука.</w:t>
+      </w:r>
+    </w:p>
+    <w:p>
+      <w:pPr>
+        <w:ind w:firstLine="567"/>
+        <w:jc w:val="both"/>
+        <w:rPr>
+          <w:rFonts w:ascii="Times New Roman" w:hAnsi="Times New Roman" w:cs="Times New Roman"/>
+          <w:sz w:val="28"/>
+          <w:szCs w:val="28"/>
+          <w:lang w:val="ru-RU"/>
+        </w:rPr>
+      </w:pPr>
+      <w:r>
+        <w:rPr>
+          <w:rFonts w:ascii="Times New Roman" w:hAnsi="Times New Roman" w:cs="Times New Roman"/>
+          <w:sz w:val="28"/>
+          <w:szCs w:val="28"/>
+          <w:lang w:val="ru-RU"/>
+        </w:rPr>
+        <w:t xml:space="preserve">В качестве языка программирования был использован язык программирования </w:t>
+      </w:r>
+      <w:r>
+        <w:rPr>
+          <w:rFonts w:ascii="Times New Roman" w:hAnsi="Times New Roman" w:cs="Times New Roman"/>
+          <w:sz w:val="28"/>
+          <w:szCs w:val="28"/>
+        </w:rPr>
+        <w:t>Java</w:t>
+      </w:r>
+      <w:r>
+        <w:rPr>
+          <w:rFonts w:ascii="Times New Roman" w:hAnsi="Times New Roman" w:cs="Times New Roman"/>
+          <w:sz w:val="28"/>
+          <w:szCs w:val="28"/>
+          <w:lang w:val="ru-RU"/>
+        </w:rPr>
+        <w:t xml:space="preserve">. В качестве средства для работы с музыкой была использована библиотека </w:t>
+      </w:r>
+      <w:r>
+        <w:rPr>
+          <w:rFonts w:ascii="Times New Roman" w:hAnsi="Times New Roman" w:cs="Times New Roman"/>
+          <w:sz w:val="28"/>
+          <w:szCs w:val="28"/>
+        </w:rPr>
+        <w:t>JMusic</w:t>
+      </w:r>
+      <w:r>
+        <w:rPr>
+          <w:rFonts w:ascii="Times New Roman" w:hAnsi="Times New Roman" w:cs="Times New Roman"/>
+          <w:sz w:val="28"/>
+          <w:szCs w:val="28"/>
+          <w:lang w:val="ru-RU"/>
+        </w:rPr>
+        <w:t xml:space="preserve">. </w:t>
+      </w:r>
+      <w:r>
+        <w:rPr>
+          <w:rFonts w:ascii="Times New Roman" w:hAnsi="Times New Roman" w:cs="Times New Roman"/>
+          <w:sz w:val="28"/>
+          <w:szCs w:val="28"/>
+        </w:rPr>
+        <w:t>JMusic</w:t>
+      </w:r>
+      <w:r>
+        <w:rPr>
+          <w:rFonts w:ascii="Times New Roman" w:hAnsi="Times New Roman" w:cs="Times New Roman"/>
+          <w:sz w:val="28"/>
+          <w:szCs w:val="28"/>
+          <w:lang w:val="ru-RU"/>
+        </w:rPr>
+        <w:t xml:space="preserve"> позволяет не только осуществлять запись и чтение из </w:t>
+      </w:r>
+      <w:r>
+        <w:rPr>
+          <w:rFonts w:ascii="Times New Roman" w:hAnsi="Times New Roman" w:cs="Times New Roman"/>
+          <w:sz w:val="28"/>
+          <w:szCs w:val="28"/>
+        </w:rPr>
+        <w:t>MIDI</w:t>
+      </w:r>
+      <w:r>
+        <w:rPr>
+          <w:rFonts w:ascii="Times New Roman" w:hAnsi="Times New Roman" w:cs="Times New Roman"/>
+          <w:sz w:val="28"/>
+          <w:szCs w:val="28"/>
+          <w:lang w:val="ru-RU"/>
+        </w:rPr>
+        <w:t xml:space="preserve">-файлов, но и распознавать в </w:t>
+      </w:r>
+      <w:r>
+        <w:rPr>
+          <w:rFonts w:ascii="Times New Roman" w:hAnsi="Times New Roman" w:cs="Times New Roman"/>
+          <w:sz w:val="28"/>
+          <w:szCs w:val="28"/>
+        </w:rPr>
+        <w:t>MIDI</w:t>
+      </w:r>
+      <w:r>
+        <w:rPr>
+          <w:rFonts w:ascii="Times New Roman" w:hAnsi="Times New Roman" w:cs="Times New Roman"/>
+          <w:sz w:val="28"/>
+          <w:szCs w:val="28"/>
+          <w:lang w:val="ru-RU"/>
+        </w:rPr>
+        <w:t>-</w:t>
+      </w:r>
+      <w:r>
+        <w:rPr>
+          <w:rFonts w:ascii="Times New Roman" w:hAnsi="Times New Roman" w:cs="Times New Roman"/>
+          <w:sz w:val="28"/>
+          <w:szCs w:val="28"/>
+          <w:lang w:val="ru-RU"/>
+        </w:rPr>
+        <w:t xml:space="preserve">файле музыкальную партитуру, с которой удобно работать в рамках музыкальной теории. </w:t>
+      </w:r>
+    </w:p>
+    <w:p>
+      <w:pPr>
+        <w:ind w:firstLine="567"/>
+        <w:jc w:val="both"/>
+        <w:rPr>
+          <w:rFonts w:ascii="Times New Roman" w:hAnsi="Times New Roman" w:cs="Times New Roman"/>
+          <w:sz w:val="28"/>
+          <w:szCs w:val="28"/>
+          <w:lang w:val="ru-RU"/>
+        </w:rPr>
+      </w:pPr>
+      <w:r>
+        <w:rPr>
+          <w:rFonts w:ascii="Times New Roman" w:hAnsi="Times New Roman" w:cs="Times New Roman"/>
+          <w:sz w:val="28"/>
+          <w:szCs w:val="28"/>
+          <w:lang w:val="ru-RU"/>
+        </w:rPr>
+        <w:t xml:space="preserve">В </w:t>
+      </w:r>
+      <w:r>
+        <w:rPr>
+          <w:rFonts w:ascii="Times New Roman" w:hAnsi="Times New Roman" w:cs="Times New Roman"/>
+          <w:sz w:val="28"/>
+          <w:szCs w:val="28"/>
+        </w:rPr>
+        <w:t>JMusic</w:t>
+      </w:r>
+      <w:r>
+        <w:rPr>
+          <w:rFonts w:ascii="Times New Roman" w:hAnsi="Times New Roman" w:cs="Times New Roman"/>
+          <w:sz w:val="28"/>
+          <w:szCs w:val="28"/>
+          <w:lang w:val="ru-RU"/>
+        </w:rPr>
+        <w:t xml:space="preserve"> </w:t>
+      </w:r>
+      <w:r>
+        <w:rPr>
+          <w:rFonts w:ascii="Times New Roman" w:hAnsi="Times New Roman" w:cs="Times New Roman"/>
+          <w:sz w:val="28"/>
+          <w:szCs w:val="28"/>
+          <w:lang w:val="ru-RU"/>
+        </w:rPr>
+        <w:t xml:space="preserve">представлена следующая структура данных. </w:t>
+      </w:r>
+      <w:r>
+        <w:rPr>
+          <w:rFonts w:ascii="Times New Roman" w:hAnsi="Times New Roman" w:cs="Times New Roman"/>
+          <w:sz w:val="28"/>
+          <w:szCs w:val="28"/>
+        </w:rPr>
+        <w:t>Score</w:t>
+      </w:r>
+      <w:r>
+        <w:rPr>
+          <w:rFonts w:ascii="Times New Roman" w:hAnsi="Times New Roman" w:cs="Times New Roman"/>
+          <w:sz w:val="28"/>
+          <w:szCs w:val="28"/>
+          <w:lang w:val="ru-RU"/>
+        </w:rPr>
+        <w:t xml:space="preserve"> – </w:t>
+      </w:r>
+      <w:r>
+        <w:rPr>
+          <w:rFonts w:ascii="Times New Roman" w:hAnsi="Times New Roman" w:cs="Times New Roman"/>
+          <w:sz w:val="28"/>
+          <w:szCs w:val="28"/>
+          <w:lang w:val="ru-RU"/>
+        </w:rPr>
+        <w:t xml:space="preserve">класс партитуры, объект этого класс содержит неограниченное число объектов класса </w:t>
+      </w:r>
+      <w:r>
+        <w:rPr>
+          <w:rFonts w:ascii="Times New Roman" w:hAnsi="Times New Roman" w:cs="Times New Roman"/>
+          <w:sz w:val="28"/>
+          <w:szCs w:val="28"/>
+        </w:rPr>
+        <w:t>Part</w:t>
+      </w:r>
+      <w:r>
+        <w:rPr>
+          <w:rFonts w:ascii="Times New Roman" w:hAnsi="Times New Roman" w:cs="Times New Roman"/>
+          <w:sz w:val="28"/>
+          <w:szCs w:val="28"/>
+          <w:lang w:val="ru-RU"/>
+        </w:rPr>
+        <w:t xml:space="preserve">. </w:t>
+      </w:r>
+      <w:r>
+        <w:rPr>
+          <w:rFonts w:ascii="Times New Roman" w:hAnsi="Times New Roman" w:cs="Times New Roman"/>
+          <w:sz w:val="28"/>
+          <w:szCs w:val="28"/>
+        </w:rPr>
+        <w:t>Part</w:t>
+      </w:r>
+      <w:r>
+        <w:rPr>
+          <w:rFonts w:ascii="Times New Roman" w:hAnsi="Times New Roman" w:cs="Times New Roman"/>
+          <w:sz w:val="28"/>
+          <w:szCs w:val="28"/>
+          <w:lang w:val="ru-RU"/>
+        </w:rPr>
+        <w:t xml:space="preserve"> – </w:t>
+      </w:r>
+      <w:r>
+        <w:rPr>
+          <w:rFonts w:ascii="Times New Roman" w:hAnsi="Times New Roman" w:cs="Times New Roman"/>
+          <w:sz w:val="28"/>
+          <w:szCs w:val="28"/>
+          <w:lang w:val="ru-RU"/>
+        </w:rPr>
+        <w:t xml:space="preserve">класс отдельного голоса (музыкального инструмента),  объект этого класс содержит неограниченное число объектов класса </w:t>
+      </w:r>
+      <w:r>
+        <w:rPr>
+          <w:rFonts w:ascii="Times New Roman" w:hAnsi="Times New Roman" w:cs="Times New Roman"/>
+          <w:sz w:val="28"/>
+          <w:szCs w:val="28"/>
+        </w:rPr>
+        <w:t>Phrase</w:t>
+      </w:r>
+      <w:r>
+        <w:rPr>
+          <w:rFonts w:ascii="Times New Roman" w:hAnsi="Times New Roman" w:cs="Times New Roman"/>
+          <w:sz w:val="28"/>
+          <w:szCs w:val="28"/>
+          <w:lang w:val="ru-RU"/>
+        </w:rPr>
+        <w:t xml:space="preserve">. </w:t>
+      </w:r>
+      <w:r>
+        <w:rPr>
+          <w:rFonts w:ascii="Times New Roman" w:hAnsi="Times New Roman" w:cs="Times New Roman"/>
+          <w:sz w:val="28"/>
+          <w:szCs w:val="28"/>
+        </w:rPr>
+        <w:t>Phrase</w:t>
+      </w:r>
+      <w:r>
+        <w:rPr>
+          <w:rFonts w:ascii="Times New Roman" w:hAnsi="Times New Roman" w:cs="Times New Roman"/>
+          <w:sz w:val="28"/>
+          <w:szCs w:val="28"/>
+          <w:lang w:val="ru-RU"/>
+        </w:rPr>
+        <w:t xml:space="preserve"> – </w:t>
+      </w:r>
+      <w:r>
+        <w:rPr>
+          <w:rFonts w:ascii="Times New Roman" w:hAnsi="Times New Roman" w:cs="Times New Roman"/>
+          <w:sz w:val="28"/>
+          <w:szCs w:val="28"/>
+          <w:lang w:val="ru-RU"/>
+        </w:rPr>
+        <w:t xml:space="preserve">класс музыкальной фразы, объект этого класс содержит неограниченное число объектов класса </w:t>
+      </w:r>
+      <w:r>
+        <w:rPr>
+          <w:rFonts w:ascii="Times New Roman" w:hAnsi="Times New Roman" w:cs="Times New Roman"/>
+          <w:sz w:val="28"/>
+          <w:szCs w:val="28"/>
+        </w:rPr>
+        <w:t>Note</w:t>
+      </w:r>
+      <w:r>
+        <w:rPr>
+          <w:rFonts w:ascii="Times New Roman" w:hAnsi="Times New Roman" w:cs="Times New Roman"/>
+          <w:sz w:val="28"/>
+          <w:szCs w:val="28"/>
+          <w:lang w:val="ru-RU"/>
+        </w:rPr>
+        <w:t xml:space="preserve">. </w:t>
+      </w:r>
+      <w:r>
+        <w:rPr>
+          <w:rFonts w:ascii="Times New Roman" w:hAnsi="Times New Roman" w:cs="Times New Roman"/>
+          <w:sz w:val="28"/>
+          <w:szCs w:val="28"/>
+        </w:rPr>
+        <w:t>Phrase</w:t>
+      </w:r>
+      <w:r>
+        <w:rPr>
+          <w:rFonts w:ascii="Times New Roman" w:hAnsi="Times New Roman" w:cs="Times New Roman"/>
+          <w:sz w:val="28"/>
+          <w:szCs w:val="28"/>
+          <w:lang w:val="ru-RU"/>
+        </w:rPr>
+        <w:t xml:space="preserve"> </w:t>
+      </w:r>
+      <w:r>
+        <w:rPr>
+          <w:rFonts w:ascii="Times New Roman" w:hAnsi="Times New Roman" w:cs="Times New Roman"/>
+          <w:sz w:val="28"/>
+          <w:szCs w:val="28"/>
+          <w:lang w:val="ru-RU"/>
+        </w:rPr>
+        <w:t xml:space="preserve">может представлять из себя как последовательность нот, так и аккорд.  </w:t>
+      </w:r>
+      <w:r>
+        <w:rPr>
+          <w:rFonts w:ascii="Times New Roman" w:hAnsi="Times New Roman" w:cs="Times New Roman"/>
+          <w:sz w:val="28"/>
+          <w:szCs w:val="28"/>
+        </w:rPr>
+        <w:t>Note</w:t>
+      </w:r>
+      <w:r>
+        <w:rPr>
+          <w:rFonts w:ascii="Times New Roman" w:hAnsi="Times New Roman" w:cs="Times New Roman"/>
+          <w:sz w:val="28"/>
+          <w:szCs w:val="28"/>
+          <w:lang w:val="ru-RU"/>
+        </w:rPr>
+        <w:t xml:space="preserve"> – </w:t>
+      </w:r>
+      <w:r>
+        <w:rPr>
+          <w:rFonts w:ascii="Times New Roman" w:hAnsi="Times New Roman" w:cs="Times New Roman"/>
+          <w:sz w:val="28"/>
+          <w:szCs w:val="28"/>
+          <w:lang w:val="ru-RU"/>
+        </w:rPr>
+        <w:t>класс для хранения информации об отдельном музыкальном звуке.</w:t>
+      </w:r>
+    </w:p>
+    <w:p>
+      <w:pPr>
+        <w:jc w:val="center"/>
+        <w:rPr>
+          <w:rFonts w:ascii="Times New Roman" w:hAnsi="Times New Roman" w:cs="Times New Roman"/>
+          <w:sz w:val="28"/>
+          <w:szCs w:val="28"/>
+          <w:lang w:val="ru-RU"/>
+        </w:rPr>
+      </w:pPr>
+      <w:r>
+        <w:rPr>
+          <w:noProof/>
+        </w:rPr>
+        <w:drawing>
+          <wp:inline distT="0" distB="0" distL="0" distR="0" wp14:anchorId="47BFF999" wp14:editId="1EA307FF">
+            <wp:extent cx="4259580" cy="1120140"/>
+            <wp:effectExtent l="0" t="0" r="7620" b="3810"/>
+            <wp:docPr id="2" name="Рисунок 2"/>
             <wp:cNvGraphicFramePr>
               <a:graphicFrameLocks xmlns:a="http://schemas.openxmlformats.org/drawingml/2006/main" noChangeAspect="1"/>
             </wp:cNvGraphicFramePr>
@@ -9331,800 +9769,6 @@
                   <pic:spPr>
                     <a:xfrm>
                       <a:off x="0" y="0"/>
-                      <a:ext cx="5972810" cy="5888355"/>
-                    </a:xfrm>
-                    <a:prstGeom prst="rect">
-                      <a:avLst/>
-                    </a:prstGeom>
-                  </pic:spPr>
-                </pic:pic>
-              </a:graphicData>
-            </a:graphic>
-          </wp:inline>
-        </w:drawing>
-      </w:r>
-    </w:p>
-    <w:p>
-      <w:pPr>
-        <w:jc w:val="both"/>
-        <w:rPr>
-          <w:rFonts w:ascii="Times New Roman" w:hAnsi="Times New Roman" w:cs="Times New Roman"/>
-          <w:sz w:val="28"/>
-          <w:szCs w:val="28"/>
-          <w:lang w:val="ru-RU"/>
-        </w:rPr>
-      </w:pPr>
-      <w:r>
-        <w:rPr>
-          <w:rFonts w:ascii="Times New Roman" w:hAnsi="Times New Roman" w:cs="Times New Roman"/>
-          <w:sz w:val="28"/>
-          <w:szCs w:val="28"/>
-          <w:lang w:val="ru-RU"/>
-        </w:rPr>
-        <w:t xml:space="preserve">Рисунок 7 - Гармонизация арии </w:t>
-      </w:r>
-      <w:proofErr w:type="spellStart"/>
-      <w:r>
-        <w:rPr>
-          <w:rFonts w:ascii="Times New Roman" w:hAnsi="Times New Roman" w:cs="Times New Roman"/>
-          <w:sz w:val="28"/>
-          <w:szCs w:val="28"/>
-          <w:lang w:val="ru-RU"/>
-        </w:rPr>
-        <w:t>Папагено</w:t>
-      </w:r>
-      <w:proofErr w:type="spellEnd"/>
-      <w:r>
-        <w:rPr>
-          <w:rFonts w:ascii="Times New Roman" w:hAnsi="Times New Roman" w:cs="Times New Roman"/>
-          <w:sz w:val="28"/>
-          <w:szCs w:val="28"/>
-          <w:lang w:val="ru-RU"/>
-        </w:rPr>
-        <w:t xml:space="preserve"> из оперы «Волшебная флейта» Вольфганга Амадея Моцарта</w:t>
-      </w:r>
-    </w:p>
-    <w:p>
-      <w:pPr>
-        <w:ind w:firstLine="567"/>
-        <w:jc w:val="center"/>
-        <w:rPr>
-          <w:rFonts w:ascii="Times New Roman" w:hAnsi="Times New Roman" w:cs="Times New Roman"/>
-          <w:b/>
-          <w:sz w:val="28"/>
-          <w:szCs w:val="28"/>
-          <w:lang w:val="ru-RU"/>
-        </w:rPr>
-      </w:pPr>
-      <w:r>
-        <w:rPr>
-          <w:rFonts w:ascii="Times New Roman" w:hAnsi="Times New Roman" w:cs="Times New Roman"/>
-          <w:b/>
-          <w:sz w:val="28"/>
-          <w:szCs w:val="28"/>
-          <w:lang w:val="ru-RU"/>
-        </w:rPr>
-        <w:lastRenderedPageBreak/>
-        <w:t>2.3</w:t>
-      </w:r>
-      <w:r>
-        <w:rPr>
-          <w:rFonts w:ascii="Times New Roman" w:hAnsi="Times New Roman" w:cs="Times New Roman"/>
-          <w:b/>
-          <w:sz w:val="28"/>
-          <w:szCs w:val="28"/>
-          <w:lang w:val="ru-RU"/>
-        </w:rPr>
-        <w:t xml:space="preserve"> </w:t>
-      </w:r>
-      <w:r>
-        <w:rPr>
-          <w:rFonts w:ascii="Times New Roman" w:hAnsi="Times New Roman" w:cs="Times New Roman"/>
-          <w:b/>
-          <w:sz w:val="28"/>
-          <w:szCs w:val="28"/>
-          <w:lang w:val="ru-RU"/>
-        </w:rPr>
-        <w:t>Программная реализация алгоритмов</w:t>
-      </w:r>
-    </w:p>
-    <w:p>
-      <w:pPr>
-        <w:ind w:firstLine="567"/>
-        <w:jc w:val="both"/>
-        <w:rPr>
-          <w:rFonts w:ascii="Times New Roman" w:hAnsi="Times New Roman" w:cs="Times New Roman"/>
-          <w:sz w:val="28"/>
-          <w:szCs w:val="28"/>
-          <w:lang w:val="ru-RU"/>
-        </w:rPr>
-      </w:pPr>
-      <w:r>
-        <w:rPr>
-          <w:rFonts w:ascii="Times New Roman" w:hAnsi="Times New Roman" w:cs="Times New Roman"/>
-          <w:sz w:val="28"/>
-          <w:szCs w:val="28"/>
-          <w:lang w:val="ru-RU"/>
-        </w:rPr>
-        <w:t xml:space="preserve">Опишем ниже используемые программные средства для реализации описанных алгоритмов. </w:t>
-      </w:r>
-    </w:p>
-    <w:p>
-      <w:pPr>
-        <w:ind w:firstLine="567"/>
-        <w:jc w:val="both"/>
-        <w:rPr>
-          <w:rFonts w:ascii="Times New Roman" w:hAnsi="Times New Roman" w:cs="Times New Roman"/>
-          <w:sz w:val="28"/>
-          <w:szCs w:val="28"/>
-          <w:lang w:val="ru-RU"/>
-        </w:rPr>
-      </w:pPr>
-      <w:r>
-        <w:rPr>
-          <w:rFonts w:ascii="Times New Roman" w:hAnsi="Times New Roman" w:cs="Times New Roman"/>
-          <w:sz w:val="28"/>
-          <w:szCs w:val="28"/>
-          <w:lang w:val="ru-RU"/>
-        </w:rPr>
-        <w:t>Для подаваемой на вход мелодии</w:t>
-      </w:r>
-      <w:r>
-        <w:rPr>
-          <w:rFonts w:ascii="Times New Roman" w:hAnsi="Times New Roman" w:cs="Times New Roman"/>
-          <w:sz w:val="28"/>
-          <w:szCs w:val="28"/>
-          <w:lang w:val="ru-RU"/>
-        </w:rPr>
-        <w:t>, а так же</w:t>
-      </w:r>
-      <w:r>
-        <w:rPr>
-          <w:rFonts w:ascii="Times New Roman" w:hAnsi="Times New Roman" w:cs="Times New Roman"/>
-          <w:sz w:val="28"/>
-          <w:szCs w:val="28"/>
-          <w:lang w:val="ru-RU"/>
-        </w:rPr>
-        <w:t xml:space="preserve"> выходного</w:t>
-      </w:r>
-      <w:r>
-        <w:rPr>
-          <w:rFonts w:ascii="Times New Roman" w:hAnsi="Times New Roman" w:cs="Times New Roman"/>
-          <w:sz w:val="28"/>
-          <w:szCs w:val="28"/>
-          <w:lang w:val="ru-RU"/>
-        </w:rPr>
-        <w:t xml:space="preserve"> аккомпанемент</w:t>
-      </w:r>
-      <w:r>
-        <w:rPr>
-          <w:rFonts w:ascii="Times New Roman" w:hAnsi="Times New Roman" w:cs="Times New Roman"/>
-          <w:sz w:val="28"/>
-          <w:szCs w:val="28"/>
-          <w:lang w:val="ru-RU"/>
-        </w:rPr>
-        <w:t xml:space="preserve">а был выбран  формат </w:t>
-      </w:r>
-      <w:r>
-        <w:rPr>
-          <w:rFonts w:ascii="Times New Roman" w:hAnsi="Times New Roman" w:cs="Times New Roman"/>
-          <w:sz w:val="28"/>
-          <w:szCs w:val="28"/>
-        </w:rPr>
-        <w:t>MIDI</w:t>
-      </w:r>
-      <w:r>
-        <w:rPr>
-          <w:rFonts w:ascii="Times New Roman" w:hAnsi="Times New Roman" w:cs="Times New Roman"/>
-          <w:sz w:val="28"/>
-          <w:szCs w:val="28"/>
-          <w:lang w:val="ru-RU"/>
-        </w:rPr>
-        <w:t xml:space="preserve">. </w:t>
-      </w:r>
-      <w:r>
-        <w:rPr>
-          <w:rFonts w:ascii="Times New Roman" w:hAnsi="Times New Roman" w:cs="Times New Roman"/>
-          <w:sz w:val="28"/>
-          <w:szCs w:val="28"/>
-          <w:lang w:val="ru-RU"/>
-        </w:rPr>
-        <w:t xml:space="preserve">Удобство </w:t>
-      </w:r>
-      <w:r>
-        <w:rPr>
-          <w:rFonts w:ascii="Times New Roman" w:hAnsi="Times New Roman" w:cs="Times New Roman"/>
-          <w:sz w:val="28"/>
-          <w:szCs w:val="28"/>
-          <w:lang w:val="ru-RU"/>
-        </w:rPr>
-        <w:t xml:space="preserve">этого </w:t>
-      </w:r>
-      <w:r>
-        <w:rPr>
-          <w:rFonts w:ascii="Times New Roman" w:hAnsi="Times New Roman" w:cs="Times New Roman"/>
-          <w:sz w:val="28"/>
-          <w:szCs w:val="28"/>
-          <w:lang w:val="ru-RU"/>
-        </w:rPr>
-        <w:t xml:space="preserve">формата </w:t>
-      </w:r>
-      <w:r>
-        <w:rPr>
-          <w:rFonts w:ascii="Times New Roman" w:hAnsi="Times New Roman" w:cs="Times New Roman"/>
-          <w:sz w:val="28"/>
-          <w:szCs w:val="28"/>
-          <w:lang w:val="ru-RU"/>
-        </w:rPr>
-        <w:t xml:space="preserve">заключено в том, что записанная в этом формате музыка представляет собой не </w:t>
-      </w:r>
-      <w:r>
-        <w:rPr>
-          <w:rFonts w:ascii="Times New Roman" w:hAnsi="Times New Roman" w:cs="Times New Roman"/>
-          <w:sz w:val="28"/>
-          <w:szCs w:val="28"/>
-          <w:lang w:val="ru-RU"/>
-        </w:rPr>
-        <w:t>оциф</w:t>
-      </w:r>
-      <w:r>
-        <w:rPr>
-          <w:rFonts w:ascii="Times New Roman" w:hAnsi="Times New Roman" w:cs="Times New Roman"/>
-          <w:sz w:val="28"/>
-          <w:szCs w:val="28"/>
-          <w:lang w:val="ru-RU"/>
-        </w:rPr>
-        <w:t xml:space="preserve">рованный звук, а наборы команд: </w:t>
-      </w:r>
-      <w:r>
-        <w:rPr>
-          <w:rFonts w:ascii="Times New Roman" w:hAnsi="Times New Roman" w:cs="Times New Roman"/>
-          <w:sz w:val="28"/>
-          <w:szCs w:val="28"/>
-          <w:lang w:val="ru-RU"/>
-        </w:rPr>
-        <w:t>проигрываемые ноты, ссылки на проигрываемые инструменты, значения изменяемых параметров звука</w:t>
-      </w:r>
-      <w:r>
-        <w:rPr>
-          <w:rFonts w:ascii="Times New Roman" w:hAnsi="Times New Roman" w:cs="Times New Roman"/>
-          <w:sz w:val="28"/>
-          <w:szCs w:val="28"/>
-          <w:lang w:val="ru-RU"/>
-        </w:rPr>
-        <w:t>. Это позволяет</w:t>
-      </w:r>
-      <w:r>
-        <w:rPr>
-          <w:rFonts w:ascii="Times New Roman" w:hAnsi="Times New Roman" w:cs="Times New Roman"/>
-          <w:sz w:val="28"/>
-          <w:szCs w:val="28"/>
-          <w:lang w:val="ru-RU"/>
-        </w:rPr>
-        <w:t xml:space="preserve"> разработчику музыкальных приложений оперировать</w:t>
-      </w:r>
-      <w:r>
-        <w:rPr>
-          <w:rFonts w:ascii="Times New Roman" w:hAnsi="Times New Roman" w:cs="Times New Roman"/>
-          <w:sz w:val="28"/>
-          <w:szCs w:val="28"/>
-          <w:lang w:val="ru-RU"/>
-        </w:rPr>
-        <w:t xml:space="preserve"> </w:t>
-      </w:r>
-      <w:r>
-        <w:rPr>
-          <w:rFonts w:ascii="Times New Roman" w:hAnsi="Times New Roman" w:cs="Times New Roman"/>
-          <w:sz w:val="28"/>
-          <w:szCs w:val="28"/>
-          <w:lang w:val="ru-RU"/>
-        </w:rPr>
-        <w:t>только понятиями теории музыки (ноты, длительности, такты), не учитывая физические особенности звука.</w:t>
-      </w:r>
-    </w:p>
-    <w:p>
-      <w:pPr>
-        <w:ind w:firstLine="567"/>
-        <w:jc w:val="both"/>
-        <w:rPr>
-          <w:rFonts w:ascii="Times New Roman" w:hAnsi="Times New Roman" w:cs="Times New Roman"/>
-          <w:sz w:val="28"/>
-          <w:szCs w:val="28"/>
-        </w:rPr>
-      </w:pPr>
-      <w:r>
-        <w:rPr>
-          <w:rFonts w:ascii="Times New Roman" w:hAnsi="Times New Roman" w:cs="Times New Roman"/>
-          <w:sz w:val="28"/>
-          <w:szCs w:val="28"/>
-          <w:lang w:val="ru-RU"/>
-        </w:rPr>
-        <w:t>В качестве языка программирования был использован</w:t>
-      </w:r>
-      <w:r>
-        <w:rPr>
-          <w:rFonts w:ascii="Times New Roman" w:hAnsi="Times New Roman" w:cs="Times New Roman"/>
-          <w:sz w:val="28"/>
-          <w:szCs w:val="28"/>
-          <w:lang w:val="ru-RU"/>
-        </w:rPr>
-        <w:t xml:space="preserve"> язык программирования </w:t>
-      </w:r>
-      <w:r>
-        <w:rPr>
-          <w:rFonts w:ascii="Times New Roman" w:hAnsi="Times New Roman" w:cs="Times New Roman"/>
-          <w:sz w:val="28"/>
-          <w:szCs w:val="28"/>
-        </w:rPr>
-        <w:t>Java</w:t>
-      </w:r>
-      <w:r>
-        <w:rPr>
-          <w:rFonts w:ascii="Times New Roman" w:hAnsi="Times New Roman" w:cs="Times New Roman"/>
-          <w:sz w:val="28"/>
-          <w:szCs w:val="28"/>
-          <w:lang w:val="ru-RU"/>
-        </w:rPr>
-        <w:t xml:space="preserve">. В качестве средства для работы с музыкой была использована библиотека </w:t>
-      </w:r>
-      <w:proofErr w:type="spellStart"/>
-      <w:r>
-        <w:rPr>
-          <w:rFonts w:ascii="Times New Roman" w:hAnsi="Times New Roman" w:cs="Times New Roman"/>
-          <w:sz w:val="28"/>
-          <w:szCs w:val="28"/>
-        </w:rPr>
-        <w:t>JMusic</w:t>
-      </w:r>
-      <w:proofErr w:type="spellEnd"/>
-      <w:r>
-        <w:rPr>
-          <w:rFonts w:ascii="Times New Roman" w:hAnsi="Times New Roman" w:cs="Times New Roman"/>
-          <w:sz w:val="28"/>
-          <w:szCs w:val="28"/>
-          <w:lang w:val="ru-RU"/>
-        </w:rPr>
-        <w:t xml:space="preserve">. </w:t>
-      </w:r>
-      <w:proofErr w:type="spellStart"/>
-      <w:proofErr w:type="gramStart"/>
-      <w:r>
-        <w:rPr>
-          <w:rFonts w:ascii="Times New Roman" w:hAnsi="Times New Roman" w:cs="Times New Roman"/>
-          <w:sz w:val="28"/>
-          <w:szCs w:val="28"/>
-        </w:rPr>
-        <w:t>JMusic</w:t>
-      </w:r>
-      <w:proofErr w:type="spellEnd"/>
-      <w:r>
-        <w:rPr>
-          <w:rFonts w:ascii="Times New Roman" w:hAnsi="Times New Roman" w:cs="Times New Roman"/>
-          <w:sz w:val="28"/>
-          <w:szCs w:val="28"/>
-          <w:lang w:val="ru-RU"/>
-        </w:rPr>
-        <w:t xml:space="preserve"> позволяет не только осуществлять запись и чтение из </w:t>
-      </w:r>
-      <w:r>
-        <w:rPr>
-          <w:rFonts w:ascii="Times New Roman" w:hAnsi="Times New Roman" w:cs="Times New Roman"/>
-          <w:sz w:val="28"/>
-          <w:szCs w:val="28"/>
-        </w:rPr>
-        <w:t>MIDI</w:t>
-      </w:r>
-      <w:r>
-        <w:rPr>
-          <w:rFonts w:ascii="Times New Roman" w:hAnsi="Times New Roman" w:cs="Times New Roman"/>
-          <w:sz w:val="28"/>
-          <w:szCs w:val="28"/>
-          <w:lang w:val="ru-RU"/>
-        </w:rPr>
-        <w:t xml:space="preserve">-файлов, но и распознавать в </w:t>
-      </w:r>
-      <w:r>
-        <w:rPr>
-          <w:rFonts w:ascii="Times New Roman" w:hAnsi="Times New Roman" w:cs="Times New Roman"/>
-          <w:sz w:val="28"/>
-          <w:szCs w:val="28"/>
-        </w:rPr>
-        <w:t>MIDI</w:t>
-      </w:r>
-      <w:r>
-        <w:rPr>
-          <w:rFonts w:ascii="Times New Roman" w:hAnsi="Times New Roman" w:cs="Times New Roman"/>
-          <w:sz w:val="28"/>
-          <w:szCs w:val="28"/>
-          <w:lang w:val="ru-RU"/>
-        </w:rPr>
-        <w:t>-</w:t>
-      </w:r>
-      <w:r>
-        <w:rPr>
-          <w:rFonts w:ascii="Times New Roman" w:hAnsi="Times New Roman" w:cs="Times New Roman"/>
-          <w:sz w:val="28"/>
-          <w:szCs w:val="28"/>
-          <w:lang w:val="ru-RU"/>
-        </w:rPr>
-        <w:t>файле музыкальную партитуру, с которой удобно работать в рамках музыкальной теории.</w:t>
-      </w:r>
-      <w:proofErr w:type="gramEnd"/>
-      <w:r>
-        <w:rPr>
-          <w:rFonts w:ascii="Times New Roman" w:hAnsi="Times New Roman" w:cs="Times New Roman"/>
-          <w:sz w:val="28"/>
-          <w:szCs w:val="28"/>
-          <w:lang w:val="ru-RU"/>
-        </w:rPr>
-        <w:t xml:space="preserve"> </w:t>
-      </w:r>
-    </w:p>
-    <w:p>
-      <w:pPr>
-        <w:ind w:firstLine="567"/>
-        <w:jc w:val="both"/>
-        <w:rPr>
-          <w:rFonts w:ascii="Times New Roman" w:hAnsi="Times New Roman" w:cs="Times New Roman"/>
-          <w:sz w:val="28"/>
-          <w:szCs w:val="28"/>
-          <w:lang w:val="ru-RU"/>
-        </w:rPr>
-      </w:pPr>
-      <w:r>
-        <w:rPr>
-          <w:rFonts w:ascii="Times New Roman" w:hAnsi="Times New Roman" w:cs="Times New Roman"/>
-          <w:sz w:val="28"/>
-          <w:szCs w:val="28"/>
-          <w:lang w:val="ru-RU"/>
-        </w:rPr>
-        <w:t xml:space="preserve">В </w:t>
-      </w:r>
-      <w:proofErr w:type="spellStart"/>
-      <w:r>
-        <w:rPr>
-          <w:rFonts w:ascii="Times New Roman" w:hAnsi="Times New Roman" w:cs="Times New Roman"/>
-          <w:sz w:val="28"/>
-          <w:szCs w:val="28"/>
-        </w:rPr>
-        <w:t>JMusic</w:t>
-      </w:r>
-      <w:proofErr w:type="spellEnd"/>
-      <w:r>
-        <w:rPr>
-          <w:rFonts w:ascii="Times New Roman" w:hAnsi="Times New Roman" w:cs="Times New Roman"/>
-          <w:sz w:val="28"/>
-          <w:szCs w:val="28"/>
-          <w:lang w:val="ru-RU"/>
-        </w:rPr>
-        <w:t xml:space="preserve"> </w:t>
-      </w:r>
-      <w:r>
-        <w:rPr>
-          <w:rFonts w:ascii="Times New Roman" w:hAnsi="Times New Roman" w:cs="Times New Roman"/>
-          <w:sz w:val="28"/>
-          <w:szCs w:val="28"/>
-          <w:lang w:val="ru-RU"/>
-        </w:rPr>
-        <w:t xml:space="preserve">представлена следующая структура данных. </w:t>
-      </w:r>
-      <w:r>
-        <w:rPr>
-          <w:rFonts w:ascii="Times New Roman" w:hAnsi="Times New Roman" w:cs="Times New Roman"/>
-          <w:sz w:val="28"/>
-          <w:szCs w:val="28"/>
-        </w:rPr>
-        <w:t>Score</w:t>
-      </w:r>
-      <w:r>
-        <w:rPr>
-          <w:rFonts w:ascii="Times New Roman" w:hAnsi="Times New Roman" w:cs="Times New Roman"/>
-          <w:sz w:val="28"/>
-          <w:szCs w:val="28"/>
-          <w:lang w:val="ru-RU"/>
-        </w:rPr>
-        <w:t xml:space="preserve"> – </w:t>
-      </w:r>
-      <w:r>
-        <w:rPr>
-          <w:rFonts w:ascii="Times New Roman" w:hAnsi="Times New Roman" w:cs="Times New Roman"/>
-          <w:sz w:val="28"/>
-          <w:szCs w:val="28"/>
-          <w:lang w:val="ru-RU"/>
-        </w:rPr>
-        <w:t xml:space="preserve">класс партитуры, объект этого класс содержит неограниченное число объектов класса </w:t>
-      </w:r>
-      <w:r>
-        <w:rPr>
-          <w:rFonts w:ascii="Times New Roman" w:hAnsi="Times New Roman" w:cs="Times New Roman"/>
-          <w:sz w:val="28"/>
-          <w:szCs w:val="28"/>
-        </w:rPr>
-        <w:t>Part</w:t>
-      </w:r>
-      <w:r>
-        <w:rPr>
-          <w:rFonts w:ascii="Times New Roman" w:hAnsi="Times New Roman" w:cs="Times New Roman"/>
-          <w:sz w:val="28"/>
-          <w:szCs w:val="28"/>
-          <w:lang w:val="ru-RU"/>
-        </w:rPr>
-        <w:t xml:space="preserve">. </w:t>
-      </w:r>
-      <w:r>
-        <w:rPr>
-          <w:rFonts w:ascii="Times New Roman" w:hAnsi="Times New Roman" w:cs="Times New Roman"/>
-          <w:sz w:val="28"/>
-          <w:szCs w:val="28"/>
-        </w:rPr>
-        <w:t>Part</w:t>
-      </w:r>
-      <w:r>
-        <w:rPr>
-          <w:rFonts w:ascii="Times New Roman" w:hAnsi="Times New Roman" w:cs="Times New Roman"/>
-          <w:sz w:val="28"/>
-          <w:szCs w:val="28"/>
-          <w:lang w:val="ru-RU"/>
-        </w:rPr>
-        <w:t xml:space="preserve"> – </w:t>
-      </w:r>
-      <w:r>
-        <w:rPr>
-          <w:rFonts w:ascii="Times New Roman" w:hAnsi="Times New Roman" w:cs="Times New Roman"/>
-          <w:sz w:val="28"/>
-          <w:szCs w:val="28"/>
-          <w:lang w:val="ru-RU"/>
-        </w:rPr>
-        <w:t>класс отдельного голоса (музыкального инструмента)</w:t>
-      </w:r>
-      <w:proofErr w:type="gramStart"/>
-      <w:r>
-        <w:rPr>
-          <w:rFonts w:ascii="Times New Roman" w:hAnsi="Times New Roman" w:cs="Times New Roman"/>
-          <w:sz w:val="28"/>
-          <w:szCs w:val="28"/>
-          <w:lang w:val="ru-RU"/>
-        </w:rPr>
-        <w:t xml:space="preserve">,  </w:t>
-      </w:r>
-      <w:r>
-        <w:rPr>
-          <w:rFonts w:ascii="Times New Roman" w:hAnsi="Times New Roman" w:cs="Times New Roman"/>
-          <w:sz w:val="28"/>
-          <w:szCs w:val="28"/>
-          <w:lang w:val="ru-RU"/>
-        </w:rPr>
-        <w:t>объект</w:t>
-      </w:r>
-      <w:proofErr w:type="gramEnd"/>
-      <w:r>
-        <w:rPr>
-          <w:rFonts w:ascii="Times New Roman" w:hAnsi="Times New Roman" w:cs="Times New Roman"/>
-          <w:sz w:val="28"/>
-          <w:szCs w:val="28"/>
-          <w:lang w:val="ru-RU"/>
-        </w:rPr>
-        <w:t xml:space="preserve"> этого класс содержит неограниченное число объектов класса </w:t>
-      </w:r>
-      <w:r>
-        <w:rPr>
-          <w:rFonts w:ascii="Times New Roman" w:hAnsi="Times New Roman" w:cs="Times New Roman"/>
-          <w:sz w:val="28"/>
-          <w:szCs w:val="28"/>
-        </w:rPr>
-        <w:t>Phrase</w:t>
-      </w:r>
-      <w:r>
-        <w:rPr>
-          <w:rFonts w:ascii="Times New Roman" w:hAnsi="Times New Roman" w:cs="Times New Roman"/>
-          <w:sz w:val="28"/>
-          <w:szCs w:val="28"/>
-          <w:lang w:val="ru-RU"/>
-        </w:rPr>
-        <w:t xml:space="preserve">. </w:t>
-      </w:r>
-      <w:r>
-        <w:rPr>
-          <w:rFonts w:ascii="Times New Roman" w:hAnsi="Times New Roman" w:cs="Times New Roman"/>
-          <w:sz w:val="28"/>
-          <w:szCs w:val="28"/>
-        </w:rPr>
-        <w:t>Phrase</w:t>
-      </w:r>
-      <w:r>
-        <w:rPr>
-          <w:rFonts w:ascii="Times New Roman" w:hAnsi="Times New Roman" w:cs="Times New Roman"/>
-          <w:sz w:val="28"/>
-          <w:szCs w:val="28"/>
-          <w:lang w:val="ru-RU"/>
-        </w:rPr>
-        <w:t xml:space="preserve"> – </w:t>
-      </w:r>
-      <w:r>
-        <w:rPr>
-          <w:rFonts w:ascii="Times New Roman" w:hAnsi="Times New Roman" w:cs="Times New Roman"/>
-          <w:sz w:val="28"/>
-          <w:szCs w:val="28"/>
-          <w:lang w:val="ru-RU"/>
-        </w:rPr>
-        <w:t xml:space="preserve">класс музыкальной фразы, </w:t>
-      </w:r>
-      <w:r>
-        <w:rPr>
-          <w:rFonts w:ascii="Times New Roman" w:hAnsi="Times New Roman" w:cs="Times New Roman"/>
-          <w:sz w:val="28"/>
-          <w:szCs w:val="28"/>
-          <w:lang w:val="ru-RU"/>
-        </w:rPr>
-        <w:t xml:space="preserve">объект этого класс содержит неограниченное число объектов класса </w:t>
-      </w:r>
-      <w:r>
-        <w:rPr>
-          <w:rFonts w:ascii="Times New Roman" w:hAnsi="Times New Roman" w:cs="Times New Roman"/>
-          <w:sz w:val="28"/>
-          <w:szCs w:val="28"/>
-        </w:rPr>
-        <w:t>No</w:t>
-      </w:r>
-      <w:r>
-        <w:rPr>
-          <w:rFonts w:ascii="Times New Roman" w:hAnsi="Times New Roman" w:cs="Times New Roman"/>
-          <w:sz w:val="28"/>
-          <w:szCs w:val="28"/>
-        </w:rPr>
-        <w:t>te</w:t>
-      </w:r>
-      <w:r>
-        <w:rPr>
-          <w:rFonts w:ascii="Times New Roman" w:hAnsi="Times New Roman" w:cs="Times New Roman"/>
-          <w:sz w:val="28"/>
-          <w:szCs w:val="28"/>
-          <w:lang w:val="ru-RU"/>
-        </w:rPr>
-        <w:t xml:space="preserve">. </w:t>
-      </w:r>
-      <w:proofErr w:type="gramStart"/>
-      <w:r>
-        <w:rPr>
-          <w:rFonts w:ascii="Times New Roman" w:hAnsi="Times New Roman" w:cs="Times New Roman"/>
-          <w:sz w:val="28"/>
-          <w:szCs w:val="28"/>
-        </w:rPr>
-        <w:t>Phrase</w:t>
-      </w:r>
-      <w:r>
-        <w:rPr>
-          <w:rFonts w:ascii="Times New Roman" w:hAnsi="Times New Roman" w:cs="Times New Roman"/>
-          <w:sz w:val="28"/>
-          <w:szCs w:val="28"/>
-          <w:lang w:val="ru-RU"/>
-        </w:rPr>
-        <w:t xml:space="preserve"> </w:t>
-      </w:r>
-      <w:r>
-        <w:rPr>
-          <w:rFonts w:ascii="Times New Roman" w:hAnsi="Times New Roman" w:cs="Times New Roman"/>
-          <w:sz w:val="28"/>
-          <w:szCs w:val="28"/>
-          <w:lang w:val="ru-RU"/>
-        </w:rPr>
-        <w:t>может представлять из себя как последовательность нот, так и аккорд.</w:t>
-      </w:r>
-      <w:proofErr w:type="gramEnd"/>
-      <w:r>
-        <w:rPr>
-          <w:rFonts w:ascii="Times New Roman" w:hAnsi="Times New Roman" w:cs="Times New Roman"/>
-          <w:sz w:val="28"/>
-          <w:szCs w:val="28"/>
-          <w:lang w:val="ru-RU"/>
-        </w:rPr>
-        <w:t xml:space="preserve">  </w:t>
-      </w:r>
-      <w:r>
-        <w:rPr>
-          <w:rFonts w:ascii="Times New Roman" w:hAnsi="Times New Roman" w:cs="Times New Roman"/>
-          <w:sz w:val="28"/>
-          <w:szCs w:val="28"/>
-        </w:rPr>
-        <w:t>Note</w:t>
-      </w:r>
-      <w:r>
-        <w:rPr>
-          <w:rFonts w:ascii="Times New Roman" w:hAnsi="Times New Roman" w:cs="Times New Roman"/>
-          <w:sz w:val="28"/>
-          <w:szCs w:val="28"/>
-          <w:lang w:val="ru-RU"/>
-        </w:rPr>
-        <w:t xml:space="preserve"> – </w:t>
-      </w:r>
-      <w:r>
-        <w:rPr>
-          <w:rFonts w:ascii="Times New Roman" w:hAnsi="Times New Roman" w:cs="Times New Roman"/>
-          <w:sz w:val="28"/>
-          <w:szCs w:val="28"/>
-          <w:lang w:val="ru-RU"/>
-        </w:rPr>
-        <w:t>класс для хранения информации об отдельном музыкальном звуке.</w:t>
-      </w:r>
-    </w:p>
-    <w:p>
-      <w:pPr>
-        <w:ind w:firstLine="567"/>
-        <w:jc w:val="both"/>
-        <w:rPr>
-          <w:rFonts w:ascii="Times New Roman" w:hAnsi="Times New Roman" w:cs="Times New Roman"/>
-          <w:sz w:val="28"/>
-          <w:szCs w:val="28"/>
-          <w:lang w:val="ru-RU"/>
-        </w:rPr>
-      </w:pPr>
-      <w:r>
-        <w:rPr>
-          <w:rFonts w:ascii="Times New Roman" w:hAnsi="Times New Roman" w:cs="Times New Roman"/>
-          <w:sz w:val="28"/>
-          <w:szCs w:val="28"/>
-          <w:lang w:val="ru-RU"/>
-        </w:rPr>
-        <w:t xml:space="preserve">Константы классов </w:t>
-      </w:r>
-      <w:r>
-        <w:rPr>
-          <w:rFonts w:ascii="Times New Roman" w:hAnsi="Times New Roman" w:cs="Times New Roman"/>
-          <w:sz w:val="28"/>
-          <w:szCs w:val="28"/>
-        </w:rPr>
-        <w:t>Pitches, Durations</w:t>
-      </w:r>
-      <w:bookmarkStart w:id="25" w:name="_GoBack"/>
-      <w:bookmarkEnd w:id="25"/>
-      <w:r>
-        <w:rPr>
-          <w:rFonts w:ascii="Times New Roman" w:hAnsi="Times New Roman" w:cs="Times New Roman"/>
-          <w:sz w:val="28"/>
-          <w:szCs w:val="28"/>
-          <w:lang w:val="ru-RU"/>
-        </w:rPr>
-        <w:t xml:space="preserve"> </w:t>
-      </w:r>
-    </w:p>
-    <w:p>
-      <w:pPr>
-        <w:jc w:val="center"/>
-        <w:rPr>
-          <w:rFonts w:ascii="Times New Roman" w:hAnsi="Times New Roman" w:cs="Times New Roman"/>
-          <w:sz w:val="28"/>
-          <w:szCs w:val="28"/>
-          <w:lang w:val="ru-RU"/>
-        </w:rPr>
-      </w:pPr>
-      <w:r>
-        <w:rPr>
-          <w:noProof/>
-        </w:rPr>
-        <w:drawing>
-          <wp:inline distT="0" distB="0" distL="0" distR="0" wp14:anchorId="47BFF999" wp14:editId="1EA307FF">
-            <wp:extent cx="4259580" cy="1120140"/>
-            <wp:effectExtent l="0" t="0" r="7620" b="3810"/>
-            <wp:docPr id="2" name="Рисунок 2"/>
-            <wp:cNvGraphicFramePr>
-              <a:graphicFrameLocks xmlns:a="http://schemas.openxmlformats.org/drawingml/2006/main" noChangeAspect="1"/>
-            </wp:cNvGraphicFramePr>
-            <a:graphic xmlns:a="http://schemas.openxmlformats.org/drawingml/2006/main">
-              <a:graphicData uri="http://schemas.openxmlformats.org/drawingml/2006/picture">
-                <pic:pic xmlns:pic="http://schemas.openxmlformats.org/drawingml/2006/picture">
-                  <pic:nvPicPr>
-                    <pic:cNvPr id="0" name=""/>
-                    <pic:cNvPicPr/>
-                  </pic:nvPicPr>
-                  <pic:blipFill>
-                    <a:blip r:embed="rId20"/>
-                    <a:stretch>
-                      <a:fillRect/>
-                    </a:stretch>
-                  </pic:blipFill>
-                  <pic:spPr>
-                    <a:xfrm>
-                      <a:off x="0" y="0"/>
                       <a:ext cx="4259580" cy="1120140"/>
                     </a:xfrm>
                     <a:prstGeom prst="rect">
@@ -10157,7 +9801,6 @@
         </w:rPr>
         <w:t xml:space="preserve">Рисунок 11 – Структура данных в </w:t>
       </w:r>
-      <w:proofErr w:type="spellStart"/>
       <w:r>
         <w:rPr>
           <w:rFonts w:ascii="Times New Roman" w:hAnsi="Times New Roman" w:cs="Times New Roman"/>
@@ -10166,10 +9809,154 @@
         </w:rPr>
         <w:t>JMusic</w:t>
       </w:r>
-      <w:proofErr w:type="spellEnd"/>
-    </w:p>
-    <w:p>
-      <w:pPr>
+    </w:p>
+    <w:p>
+      <w:pPr>
+        <w:ind w:firstLine="567"/>
+        <w:jc w:val="both"/>
+        <w:rPr>
+          <w:rFonts w:ascii="Times New Roman" w:hAnsi="Times New Roman" w:cs="Times New Roman"/>
+          <w:sz w:val="28"/>
+          <w:szCs w:val="28"/>
+          <w:lang w:val="ru-RU"/>
+        </w:rPr>
+      </w:pPr>
+      <w:r>
+        <w:rPr>
+          <w:rFonts w:ascii="Times New Roman" w:hAnsi="Times New Roman" w:cs="Times New Roman"/>
+          <w:sz w:val="28"/>
+          <w:szCs w:val="28"/>
+          <w:lang w:val="ru-RU"/>
+        </w:rPr>
+        <w:t xml:space="preserve">Константы классов </w:t>
+      </w:r>
+      <w:r>
+        <w:rPr>
+          <w:rFonts w:ascii="Times New Roman" w:hAnsi="Times New Roman" w:cs="Times New Roman"/>
+          <w:sz w:val="28"/>
+          <w:szCs w:val="28"/>
+        </w:rPr>
+        <w:t>Pitches</w:t>
+      </w:r>
+      <w:r>
+        <w:rPr>
+          <w:rFonts w:ascii="Times New Roman" w:hAnsi="Times New Roman" w:cs="Times New Roman"/>
+          <w:sz w:val="28"/>
+          <w:szCs w:val="28"/>
+          <w:lang w:val="ru-RU"/>
+        </w:rPr>
+        <w:t xml:space="preserve"> (</w:t>
+      </w:r>
+      <w:r>
+        <w:rPr>
+          <w:rFonts w:ascii="Times New Roman" w:hAnsi="Times New Roman" w:cs="Times New Roman"/>
+          <w:sz w:val="28"/>
+          <w:szCs w:val="28"/>
+          <w:lang w:val="ru-RU"/>
+        </w:rPr>
+        <w:t>высотная характеристика нот</w:t>
+      </w:r>
+      <w:r>
+        <w:rPr>
+          <w:rFonts w:ascii="Times New Roman" w:hAnsi="Times New Roman" w:cs="Times New Roman"/>
+          <w:sz w:val="28"/>
+          <w:szCs w:val="28"/>
+          <w:lang w:val="ru-RU"/>
+        </w:rPr>
+        <w:t xml:space="preserve">), </w:t>
+      </w:r>
+      <w:r>
+        <w:rPr>
+          <w:rFonts w:ascii="Times New Roman" w:hAnsi="Times New Roman" w:cs="Times New Roman"/>
+          <w:sz w:val="28"/>
+          <w:szCs w:val="28"/>
+        </w:rPr>
+        <w:t>Durations</w:t>
+      </w:r>
+      <w:r>
+        <w:rPr>
+          <w:rFonts w:ascii="Times New Roman" w:hAnsi="Times New Roman" w:cs="Times New Roman"/>
+          <w:sz w:val="28"/>
+          <w:szCs w:val="28"/>
+          <w:lang w:val="ru-RU"/>
+        </w:rPr>
+        <w:t xml:space="preserve"> (характеристика нот по длительности) позволяют </w:t>
+      </w:r>
+      <w:r>
+        <w:rPr>
+          <w:rFonts w:ascii="Times New Roman" w:hAnsi="Times New Roman" w:cs="Times New Roman"/>
+          <w:sz w:val="28"/>
+          <w:szCs w:val="28"/>
+          <w:lang w:val="ru-RU"/>
+        </w:rPr>
+        <w:t xml:space="preserve">абстрагироваться от физического понятия звука, константы класса </w:t>
+      </w:r>
+      <w:r>
+        <w:rPr>
+          <w:rFonts w:ascii="Times New Roman" w:hAnsi="Times New Roman" w:cs="Times New Roman"/>
+          <w:sz w:val="28"/>
+          <w:szCs w:val="28"/>
+        </w:rPr>
+        <w:t>Scales</w:t>
+      </w:r>
+      <w:r>
+        <w:rPr>
+          <w:rFonts w:ascii="Times New Roman" w:hAnsi="Times New Roman" w:cs="Times New Roman"/>
+          <w:sz w:val="28"/>
+          <w:szCs w:val="28"/>
+          <w:lang w:val="ru-RU"/>
+        </w:rPr>
+        <w:t xml:space="preserve"> (высотные соотношения в ладах)</w:t>
+      </w:r>
+      <w:r>
+        <w:rPr>
+          <w:rFonts w:ascii="Times New Roman" w:hAnsi="Times New Roman" w:cs="Times New Roman"/>
+          <w:sz w:val="28"/>
+          <w:szCs w:val="28"/>
+          <w:lang w:val="ru-RU"/>
+        </w:rPr>
+        <w:t xml:space="preserve"> используется для задания лада.</w:t>
+      </w:r>
+    </w:p>
+    <w:p>
+      <w:pPr>
+        <w:ind w:firstLine="567"/>
+        <w:jc w:val="both"/>
+        <w:rPr>
+          <w:rFonts w:ascii="Times New Roman" w:hAnsi="Times New Roman" w:cs="Times New Roman"/>
+          <w:sz w:val="28"/>
+          <w:szCs w:val="28"/>
+          <w:lang w:val="ru-RU"/>
+        </w:rPr>
+      </w:pPr>
+    </w:p>
+    <w:p>
+      <w:pPr>
+        <w:ind w:firstLine="567"/>
+        <w:jc w:val="both"/>
+        <w:rPr>
+          <w:rFonts w:ascii="Times New Roman" w:hAnsi="Times New Roman" w:cs="Times New Roman"/>
+          <w:sz w:val="28"/>
+          <w:szCs w:val="28"/>
+          <w:lang w:val="ru-RU"/>
+        </w:rPr>
+      </w:pPr>
+    </w:p>
+    <w:p>
+      <w:pPr>
+        <w:ind w:firstLine="567"/>
+        <w:jc w:val="both"/>
+        <w:rPr>
+          <w:rFonts w:ascii="Times New Roman" w:hAnsi="Times New Roman" w:cs="Times New Roman"/>
+          <w:sz w:val="28"/>
+          <w:szCs w:val="28"/>
+          <w:lang w:val="ru-RU"/>
+        </w:rPr>
+      </w:pPr>
+    </w:p>
+    <w:p>
+      <w:pPr>
+        <w:ind w:firstLine="567"/>
         <w:jc w:val="both"/>
         <w:rPr>
           <w:rFonts w:ascii="Times New Roman" w:hAnsi="Times New Roman" w:cs="Times New Roman"/>
@@ -10201,6 +9988,7 @@
           <w:szCs w:val="28"/>
           <w:lang w:val="ru-RU"/>
         </w:rPr>
+        <w:lastRenderedPageBreak/>
         <w:t>З</w:t>
       </w:r>
       <w:r>
@@ -10267,49 +10055,14 @@
           <w:lang w:val="ru-RU"/>
         </w:rPr>
       </w:pPr>
-      <w:commentRangeStart w:id="26"/>
-      <w:r>
-        <w:rPr>
-          <w:rFonts w:ascii="Times New Roman" w:hAnsi="Times New Roman" w:cs="Times New Roman"/>
-          <w:sz w:val="28"/>
-          <w:szCs w:val="28"/>
-          <w:lang w:val="ru-RU"/>
-        </w:rPr>
-        <w:t>Гармонизацией мелодии называется присоединение к ней связной и логичной последовательности аккордов</w:t>
-      </w:r>
-      <w:commentRangeEnd w:id="26"/>
-      <w:r>
-        <w:rPr>
-          <w:rStyle w:val="af"/>
-        </w:rPr>
-        <w:commentReference w:id="26"/>
-      </w:r>
-      <w:r>
-        <w:rPr>
-          <w:rFonts w:ascii="Times New Roman" w:hAnsi="Times New Roman" w:cs="Times New Roman"/>
-          <w:sz w:val="28"/>
-          <w:szCs w:val="28"/>
-          <w:lang w:val="ru-RU"/>
-        </w:rPr>
-        <w:t>. В связи с тем, что в общем случае для каждого звука мелодии не существует однозначной гармонии и в зависимости от выбора гармонии сама мелодия в</w:t>
-      </w:r>
-      <w:r>
-        <w:rPr>
-          <w:rFonts w:ascii="Times New Roman" w:hAnsi="Times New Roman" w:cs="Times New Roman"/>
-          <w:sz w:val="28"/>
-          <w:szCs w:val="28"/>
-          <w:lang w:val="ru-RU"/>
-        </w:rPr>
-        <w:t xml:space="preserve"> звучании</w:t>
-      </w:r>
-      <w:r>
-        <w:rPr>
-          <w:rFonts w:ascii="Times New Roman" w:hAnsi="Times New Roman" w:cs="Times New Roman"/>
-          <w:sz w:val="28"/>
-          <w:szCs w:val="28"/>
-          <w:lang w:val="ru-RU"/>
-        </w:rPr>
-        <w:t xml:space="preserve"> может восприниматься иначе, возникает проблема генерации аккомпанемента.</w:t>
+      <w:r>
+        <w:rPr>
+          <w:rFonts w:ascii="Times New Roman" w:hAnsi="Times New Roman" w:cs="Times New Roman"/>
+          <w:sz w:val="28"/>
+          <w:szCs w:val="28"/>
+          <w:lang w:val="ru-RU"/>
+        </w:rPr>
+        <w:t>Было рассмотрено два алгоритма гармонизации мелодии: поиск с возвратом и генетический алгоритм.</w:t>
       </w:r>
     </w:p>
     <w:p>
@@ -10330,7 +10083,34 @@
           <w:szCs w:val="28"/>
           <w:lang w:val="ru-RU"/>
         </w:rPr>
-        <w:t>Метод поиска с возвратом позволил достигнуть приемлемых результатов</w:t>
+        <w:t>Метод поиска с возвратом позвол</w:t>
+      </w:r>
+      <w:r>
+        <w:rPr>
+          <w:rFonts w:ascii="Times New Roman" w:hAnsi="Times New Roman" w:cs="Times New Roman"/>
+          <w:sz w:val="28"/>
+          <w:szCs w:val="28"/>
+          <w:lang w:val="ru-RU"/>
+        </w:rPr>
+        <w:t xml:space="preserve">яет достигнуть </w:t>
+      </w:r>
+      <w:r>
+        <w:rPr>
+          <w:rFonts w:ascii="Times New Roman" w:hAnsi="Times New Roman" w:cs="Times New Roman"/>
+          <w:sz w:val="28"/>
+          <w:szCs w:val="28"/>
+          <w:lang w:val="ru-RU"/>
+        </w:rPr>
+        <w:t>приемлемых результатов</w:t>
+      </w:r>
+      <w:r>
+        <w:rPr>
+          <w:rFonts w:ascii="Times New Roman" w:hAnsi="Times New Roman" w:cs="Times New Roman"/>
+          <w:sz w:val="28"/>
+          <w:szCs w:val="28"/>
+          <w:lang w:val="ru-RU"/>
+        </w:rPr>
+        <w:t xml:space="preserve"> для простых недлинных мелодий</w:t>
       </w:r>
       <w:r>
         <w:rPr>
@@ -10357,7 +10137,25 @@
           <w:szCs w:val="28"/>
           <w:lang w:val="ru-RU"/>
         </w:rPr>
-        <w:t xml:space="preserve"> Вместе с тем, требует дальнейшего рассмотрения вопрос модуляций в другие тональности.</w:t>
+        <w:t xml:space="preserve"> Вместе с тем, </w:t>
+      </w:r>
+      <w:r>
+        <w:rPr>
+          <w:rFonts w:ascii="Times New Roman" w:hAnsi="Times New Roman" w:cs="Times New Roman"/>
+          <w:sz w:val="28"/>
+          <w:szCs w:val="28"/>
+          <w:lang w:val="ru-RU"/>
+        </w:rPr>
+        <w:t xml:space="preserve">для его расширения на более сложные мелодии </w:t>
+      </w:r>
+      <w:r>
+        <w:rPr>
+          <w:rFonts w:ascii="Times New Roman" w:hAnsi="Times New Roman" w:cs="Times New Roman"/>
+          <w:sz w:val="28"/>
+          <w:szCs w:val="28"/>
+          <w:lang w:val="ru-RU"/>
+        </w:rPr>
+        <w:t>требует дальнейшего рассмотрения вопрос модуляций в другие тональности.</w:t>
       </w:r>
     </w:p>
     <w:p>
@@ -10591,22 +10389,23 @@
           <w:lang w:val="ru-RU"/>
         </w:rPr>
       </w:pPr>
-      <w:commentRangeStart w:id="27"/>
-      <w:r>
-        <w:rPr>
-          <w:rFonts w:ascii="Times New Roman" w:hAnsi="Times New Roman" w:cs="Times New Roman"/>
-          <w:sz w:val="28"/>
-          <w:szCs w:val="28"/>
-          <w:lang w:val="ru-RU"/>
-        </w:rPr>
-        <w:t>Вахромеев В.А. Элементарная теория музыки. М.: Государственное музыкальное издательство, 1961. – 244 с.</w:t>
-      </w:r>
-      <w:commentRangeEnd w:id="27"/>
-      <w:r>
-        <w:rPr>
-          <w:rStyle w:val="af"/>
-        </w:rPr>
-        <w:commentReference w:id="27"/>
+      <w:r>
+        <w:rPr>
+          <w:rFonts w:ascii="Times New Roman" w:hAnsi="Times New Roman" w:cs="Times New Roman"/>
+          <w:sz w:val="28"/>
+          <w:szCs w:val="28"/>
+          <w:lang w:val="ru-RU"/>
+        </w:rPr>
+        <w:t>Вахромеев В.А. Элементарная теория музыки. М.: Государственное музыкальное издательство, 1961. – 244 с</w:t>
+      </w:r>
+      <w:r>
+        <w:rPr>
+          <w:rFonts w:ascii="Times New Roman" w:hAnsi="Times New Roman" w:cs="Times New Roman"/>
+          <w:sz w:val="28"/>
+          <w:szCs w:val="28"/>
+          <w:lang w:val="ru-RU"/>
+        </w:rPr>
+        <w:t>.</w:t>
       </w:r>
     </w:p>
     <w:p>
@@ -10628,92 +10427,14 @@
           <w:lang w:val="ru-RU"/>
         </w:rPr>
       </w:pPr>
-      <w:proofErr w:type="spellStart"/>
-      <w:r>
-        <w:rPr>
-          <w:rFonts w:ascii="Times New Roman" w:hAnsi="Times New Roman" w:cs="Times New Roman"/>
-          <w:sz w:val="28"/>
-          <w:szCs w:val="28"/>
-          <w:lang w:val="ru-RU"/>
-        </w:rPr>
-        <w:t>Способин</w:t>
-      </w:r>
-      <w:proofErr w:type="spellEnd"/>
-      <w:r>
-        <w:rPr>
-          <w:rFonts w:ascii="Times New Roman" w:hAnsi="Times New Roman" w:cs="Times New Roman"/>
-          <w:sz w:val="28"/>
-          <w:szCs w:val="28"/>
-          <w:lang w:val="ru-RU"/>
-        </w:rPr>
-        <w:t xml:space="preserve"> И.В. и др. Учебник гармонии </w:t>
-      </w:r>
-      <w:r>
-        <w:rPr>
-          <w:rFonts w:ascii="Times New Roman" w:hAnsi="Times New Roman" w:cs="Times New Roman"/>
-          <w:sz w:val="28"/>
-          <w:szCs w:val="28"/>
-          <w:lang w:val="ru-RU"/>
-        </w:rPr>
-        <w:t>/</w:t>
-      </w:r>
-      <w:r>
-        <w:rPr>
-          <w:rFonts w:ascii="Times New Roman" w:hAnsi="Times New Roman" w:cs="Times New Roman"/>
-          <w:sz w:val="28"/>
-          <w:szCs w:val="28"/>
-          <w:lang w:val="ru-RU"/>
-        </w:rPr>
-        <w:t xml:space="preserve">И.В. </w:t>
-      </w:r>
-      <w:proofErr w:type="spellStart"/>
-      <w:r>
-        <w:rPr>
-          <w:rFonts w:ascii="Times New Roman" w:hAnsi="Times New Roman" w:cs="Times New Roman"/>
-          <w:sz w:val="28"/>
-          <w:szCs w:val="28"/>
-          <w:lang w:val="ru-RU"/>
-        </w:rPr>
-        <w:t>Способин</w:t>
-      </w:r>
-      <w:proofErr w:type="spellEnd"/>
-      <w:r>
-        <w:rPr>
-          <w:rFonts w:ascii="Times New Roman" w:hAnsi="Times New Roman" w:cs="Times New Roman"/>
-          <w:sz w:val="28"/>
-          <w:szCs w:val="28"/>
-          <w:lang w:val="ru-RU"/>
-        </w:rPr>
-        <w:t xml:space="preserve">, </w:t>
-      </w:r>
-      <w:r>
-        <w:rPr>
-          <w:rFonts w:ascii="Times New Roman" w:hAnsi="Times New Roman" w:cs="Times New Roman"/>
-          <w:sz w:val="28"/>
-          <w:szCs w:val="28"/>
-          <w:lang w:val="ru-RU"/>
-        </w:rPr>
-        <w:t xml:space="preserve">С.В. Евсеев, И.И. </w:t>
-      </w:r>
-      <w:proofErr w:type="spellStart"/>
-      <w:r>
-        <w:rPr>
-          <w:rFonts w:ascii="Times New Roman" w:hAnsi="Times New Roman" w:cs="Times New Roman"/>
-          <w:sz w:val="28"/>
-          <w:szCs w:val="28"/>
-          <w:lang w:val="ru-RU"/>
-        </w:rPr>
-        <w:t>Дубовский</w:t>
-      </w:r>
-      <w:proofErr w:type="spellEnd"/>
-      <w:r>
-        <w:rPr>
-          <w:rFonts w:ascii="Times New Roman" w:hAnsi="Times New Roman" w:cs="Times New Roman"/>
-          <w:sz w:val="28"/>
-          <w:szCs w:val="28"/>
-          <w:lang w:val="ru-RU"/>
-        </w:rPr>
-        <w:t xml:space="preserve">, В.В. Соколов. – М.: Музыка, 1985. – 480 с. </w:t>
+      <w:r>
+        <w:rPr>
+          <w:rFonts w:ascii="Times New Roman" w:hAnsi="Times New Roman" w:cs="Times New Roman"/>
+          <w:sz w:val="28"/>
+          <w:szCs w:val="28"/>
+          <w:lang w:val="ru-RU"/>
+        </w:rPr>
+        <w:t xml:space="preserve">Способин И.В. и др. Учебник гармонии /И.В. Способин, С.В. Евсеев, И.И. Дубовский, В.В. Соколов. – М.: Музыка, 1985. – 480 с. </w:t>
       </w:r>
     </w:p>
     <w:p>
@@ -10839,7 +10560,6 @@
         </w:rPr>
         <w:t xml:space="preserve">., </w:t>
       </w:r>
-      <w:proofErr w:type="spellStart"/>
       <w:r>
         <w:rPr>
           <w:rFonts w:ascii="Times New Roman" w:hAnsi="Times New Roman" w:cs="Times New Roman"/>
@@ -10849,7 +10569,6 @@
         </w:rPr>
         <w:t>Фридкин</w:t>
       </w:r>
-      <w:proofErr w:type="spellEnd"/>
       <w:r>
         <w:rPr>
           <w:rFonts w:ascii="Times New Roman" w:hAnsi="Times New Roman" w:cs="Times New Roman"/>
@@ -10913,7 +10632,6 @@
         </w:rPr>
         <w:t xml:space="preserve">. </w:t>
       </w:r>
-      <w:proofErr w:type="spellStart"/>
       <w:r>
         <w:rPr>
           <w:rFonts w:ascii="Times New Roman" w:hAnsi="Times New Roman" w:cs="Times New Roman"/>
@@ -10923,7 +10641,6 @@
         </w:rPr>
         <w:t>Одноголосье</w:t>
       </w:r>
-      <w:proofErr w:type="spellEnd"/>
       <w:r>
         <w:rPr>
           <w:rFonts w:ascii="Times New Roman" w:hAnsi="Times New Roman" w:cs="Times New Roman"/>
@@ -10984,9 +10701,99 @@
         <w:t xml:space="preserve"> 177 с.</w:t>
       </w:r>
     </w:p>
+    <w:p>
+      <w:pPr>
+        <w:numPr>
+          <w:ilvl w:val="1"/>
+          <w:numId w:val="4"/>
+        </w:numPr>
+        <w:tabs>
+          <w:tab w:val="clear" w:pos="1440"/>
+        </w:tabs>
+        <w:spacing w:after="0" w:line="240" w:lineRule="auto"/>
+        <w:ind w:left="567"/>
+        <w:jc w:val="both"/>
+        <w:rPr>
+          <w:rFonts w:ascii="Times New Roman" w:hAnsi="Times New Roman" w:cs="Times New Roman"/>
+          <w:sz w:val="28"/>
+          <w:szCs w:val="28"/>
+        </w:rPr>
+      </w:pPr>
+      <w:r>
+        <w:rPr>
+          <w:rFonts w:ascii="Times New Roman" w:hAnsi="Times New Roman" w:cs="Times New Roman"/>
+          <w:sz w:val="28"/>
+          <w:szCs w:val="28"/>
+        </w:rPr>
+        <w:t xml:space="preserve">Freitas A.R.R., Guimaraes F.G. </w:t>
+      </w:r>
+      <w:r>
+        <w:rPr>
+          <w:rFonts w:ascii="Times New Roman" w:hAnsi="Times New Roman" w:cs="Times New Roman"/>
+          <w:bCs/>
+          <w:sz w:val="28"/>
+          <w:szCs w:val="28"/>
+        </w:rPr>
+        <w:t>M</w:t>
+      </w:r>
+      <w:r>
+        <w:rPr>
+          <w:rFonts w:ascii="Times New Roman" w:hAnsi="Times New Roman" w:cs="Times New Roman"/>
+          <w:bCs/>
+          <w:sz w:val="28"/>
+          <w:szCs w:val="28"/>
+        </w:rPr>
+        <w:t>elody harmonization in evolutionary music using multiobjective genetic algorithms</w:t>
+      </w:r>
+      <w:r>
+        <w:rPr>
+          <w:rFonts w:ascii="Times New Roman" w:hAnsi="Times New Roman" w:cs="Times New Roman"/>
+          <w:bCs/>
+          <w:sz w:val="28"/>
+          <w:szCs w:val="28"/>
+        </w:rPr>
+        <w:t xml:space="preserve"> // SMC 2011 Bibliography. </w:t>
+      </w:r>
+      <w:r>
+        <w:rPr>
+          <w:rFonts w:ascii="Times New Roman" w:hAnsi="Times New Roman" w:cs="Times New Roman"/>
+          <w:sz w:val="28"/>
+          <w:szCs w:val="28"/>
+        </w:rPr>
+        <w:t>–</w:t>
+      </w:r>
+      <w:r>
+        <w:rPr>
+          <w:rFonts w:ascii="Times New Roman" w:hAnsi="Times New Roman" w:cs="Times New Roman"/>
+          <w:bCs/>
+          <w:sz w:val="28"/>
+          <w:szCs w:val="28"/>
+        </w:rPr>
+        <w:t xml:space="preserve">2011. </w:t>
+      </w:r>
+      <w:r>
+        <w:rPr>
+          <w:rFonts w:ascii="Times New Roman" w:hAnsi="Times New Roman" w:cs="Times New Roman"/>
+          <w:bCs/>
+          <w:sz w:val="28"/>
+          <w:szCs w:val="28"/>
+          <w:lang w:val="ru-RU"/>
+        </w:rPr>
+        <w:t>С.84-91</w:t>
+      </w:r>
+      <w:r>
+        <w:rPr>
+          <w:rFonts w:ascii="Times New Roman" w:hAnsi="Times New Roman" w:cs="Times New Roman"/>
+          <w:bCs/>
+          <w:sz w:val="28"/>
+          <w:szCs w:val="28"/>
+        </w:rPr>
+        <w:t xml:space="preserve"> </w:t>
+      </w:r>
+    </w:p>
     <w:sectPr>
-      <w:footerReference w:type="default" r:id="rId21"/>
-      <w:footerReference w:type="first" r:id="rId22"/>
+      <w:footerReference w:type="default" r:id="rId20"/>
+      <w:footerReference w:type="first" r:id="rId21"/>
       <w:type w:val="continuous"/>
       <w:pgSz w:w="12240" w:h="15840"/>
       <w:pgMar w:top="1134" w:right="567" w:bottom="1134" w:left="1701" w:header="709" w:footer="709" w:gutter="0"/>
@@ -10997,185 +10804,6 @@
     </w:sectPr>
   </w:body>
 </w:document>
-</file>
-
-<file path=word/comments.xml><?xml version="1.0" encoding="utf-8"?>
-<w:comments xmlns:wpc="http://schemas.microsoft.com/office/word/2010/wordprocessingCanvas" xmlns:mc="http://schemas.openxmlformats.org/markup-compatibility/2006" xmlns:o="urn:schemas-microsoft-com:office:office" xmlns:r="http://schemas.openxmlformats.org/officeDocument/2006/relationships" xmlns:m="http://schemas.openxmlformats.org/officeDocument/2006/math" xmlns:v="urn:schemas-microsoft-com:vml" xmlns:wp14="http://schemas.microsoft.com/office/word/2010/wordprocessingDrawing" xmlns:wp="http://schemas.openxmlformats.org/drawingml/2006/wordprocessingDrawing" xmlns:w10="urn:schemas-microsoft-com:office:word" xmlns:w="http://schemas.openxmlformats.org/wordprocessingml/2006/main" xmlns:w14="http://schemas.microsoft.com/office/word/2010/wordml" xmlns:wpg="http://schemas.microsoft.com/office/word/2010/wordprocessingGroup" xmlns:wpi="http://schemas.microsoft.com/office/word/2010/wordprocessingInk" xmlns:wne="http://schemas.microsoft.com/office/word/2006/wordml" xmlns:wps="http://schemas.microsoft.com/office/word/2010/wordprocessingShape" mc:Ignorable="w14 wp14">
-  <w:comment w:id="24" w:author="VOYO" w:date="2016-12-09T00:46:00Z" w:initials="V">
-    <w:p>
-      <w:pPr>
-        <w:pStyle w:val="af0"/>
-        <w:rPr>
-          <w:lang w:val="ru-RU"/>
-        </w:rPr>
-      </w:pPr>
-      <w:r>
-        <w:rPr>
-          <w:rStyle w:val="af"/>
-        </w:rPr>
-        <w:annotationRef/>
-      </w:r>
-      <w:r>
-        <w:rPr>
-          <w:lang w:val="ru-RU"/>
-        </w:rPr>
-        <w:t>Тут бы еще какую-нибудь ссылку на статью или обзор генетических алгоритмов</w:t>
-      </w:r>
-    </w:p>
-  </w:comment>
-  <w:comment w:id="26" w:author="VOYO" w:date="2016-12-09T15:45:00Z" w:initials="V">
-    <w:p>
-      <w:pPr>
-        <w:pStyle w:val="af0"/>
-        <w:rPr>
-          <w:lang w:val="ru-RU"/>
-        </w:rPr>
-      </w:pPr>
-      <w:r>
-        <w:rPr>
-          <w:rStyle w:val="af"/>
-        </w:rPr>
-        <w:annotationRef/>
-      </w:r>
-      <w:r>
-        <w:rPr>
-          <w:lang w:val="ru-RU"/>
-        </w:rPr>
-        <w:t>Кажется, что тут уже определения будут лишними</w:t>
-      </w:r>
-    </w:p>
-    <w:p>
-      <w:pPr>
-        <w:pStyle w:val="af0"/>
-        <w:rPr>
-          <w:lang w:val="ru-RU"/>
-        </w:rPr>
-      </w:pPr>
-    </w:p>
-    <w:p>
-      <w:pPr>
-        <w:pStyle w:val="af0"/>
-        <w:rPr>
-          <w:lang w:val="ru-RU"/>
-        </w:rPr>
-      </w:pPr>
-      <w:r>
-        <w:rPr>
-          <w:lang w:val="ru-RU"/>
-        </w:rPr>
-        <w:t xml:space="preserve">В целом, если </w:t>
-      </w:r>
-      <w:proofErr w:type="spellStart"/>
-      <w:r>
-        <w:rPr>
-          <w:lang w:val="ru-RU"/>
-        </w:rPr>
-        <w:t>помотреть</w:t>
-      </w:r>
-      <w:proofErr w:type="spellEnd"/>
-      <w:r>
-        <w:rPr>
-          <w:lang w:val="ru-RU"/>
-        </w:rPr>
-        <w:t xml:space="preserve"> дальше, довольно много введения в задачу в заключении</w:t>
-      </w:r>
-    </w:p>
-    <w:p>
-      <w:pPr>
-        <w:pStyle w:val="af0"/>
-        <w:rPr>
-          <w:lang w:val="ru-RU"/>
-        </w:rPr>
-      </w:pPr>
-    </w:p>
-    <w:p>
-      <w:pPr>
-        <w:pStyle w:val="af0"/>
-        <w:rPr>
-          <w:lang w:val="ru-RU"/>
-        </w:rPr>
-      </w:pPr>
-      <w:r>
-        <w:rPr>
-          <w:lang w:val="ru-RU"/>
-        </w:rPr>
-        <w:t>Наверно, было бы лучше иметь только перечень того, что сделано без попыток повторять определения и другие детали</w:t>
-      </w:r>
-    </w:p>
-    <w:p>
-      <w:pPr>
-        <w:pStyle w:val="af0"/>
-        <w:rPr>
-          <w:lang w:val="ru-RU"/>
-        </w:rPr>
-      </w:pPr>
-    </w:p>
-    <w:p>
-      <w:pPr>
-        <w:pStyle w:val="af0"/>
-        <w:rPr>
-          <w:lang w:val="ru-RU"/>
-        </w:rPr>
-      </w:pPr>
-      <w:r>
-        <w:rPr>
-          <w:lang w:val="ru-RU"/>
-        </w:rPr>
-        <w:t xml:space="preserve">То </w:t>
-      </w:r>
-      <w:proofErr w:type="gramStart"/>
-      <w:r>
-        <w:rPr>
-          <w:lang w:val="ru-RU"/>
-        </w:rPr>
-        <w:t>бишь</w:t>
-      </w:r>
-      <w:proofErr w:type="gramEnd"/>
-      <w:r>
-        <w:rPr>
-          <w:lang w:val="ru-RU"/>
-        </w:rPr>
-        <w:t>, если ни понятно, пусть читают работу, где все есть</w:t>
-      </w:r>
-    </w:p>
-  </w:comment>
-  <w:comment w:id="27" w:author="VOYO" w:date="2016-12-09T15:46:00Z" w:initials="V">
-    <w:p>
-      <w:pPr>
-        <w:pStyle w:val="af0"/>
-        <w:rPr>
-          <w:lang w:val="ru-RU"/>
-        </w:rPr>
-      </w:pPr>
-      <w:r>
-        <w:rPr>
-          <w:rStyle w:val="af"/>
-        </w:rPr>
-        <w:annotationRef/>
-      </w:r>
-      <w:r>
-        <w:rPr>
-          <w:lang w:val="ru-RU"/>
-        </w:rPr>
-        <w:t xml:space="preserve">Куда-нибудь сюда впихнуть бы источников про поиск с возвратом и генетику и </w:t>
-      </w:r>
-      <w:proofErr w:type="spellStart"/>
-      <w:r>
-        <w:rPr>
-          <w:lang w:val="ru-RU"/>
-        </w:rPr>
-        <w:t>сослатья</w:t>
-      </w:r>
-      <w:proofErr w:type="spellEnd"/>
-      <w:r>
-        <w:rPr>
-          <w:lang w:val="ru-RU"/>
-        </w:rPr>
-        <w:t xml:space="preserve"> на них в работе</w:t>
-      </w:r>
-    </w:p>
-  </w:comment>
-</w:comments>
 </file>
 
 <file path=word/endnotes.xml><?xml version="1.0" encoding="utf-8"?>
@@ -11213,6 +10841,7 @@
         <w:docPartUnique/>
       </w:docPartObj>
     </w:sdtPr>
+    <w:sdtEndPr/>
     <w:sdtContent>
       <w:p>
         <w:pPr>
@@ -11241,7 +10870,7 @@
           <w:rPr>
             <w:noProof/>
           </w:rPr>
-          <w:t>17</w:t>
+          <w:t>12</w:t>
         </w:r>
         <w:r>
           <w:fldChar w:fldCharType="end"/>
@@ -11968,7 +11597,6 @@
   <w:style w:type="character" w:default="1" w:styleId="a0">
     <w:name w:val="Default Paragraph Font"/>
     <w:uiPriority w:val="1"/>
-    <w:semiHidden/>
     <w:unhideWhenUsed/>
   </w:style>
   <w:style w:type="table" w:default="1" w:styleId="a1">
@@ -12436,7 +12064,6 @@
   <w:style w:type="character" w:default="1" w:styleId="a0">
     <w:name w:val="Default Paragraph Font"/>
     <w:uiPriority w:val="1"/>
-    <w:semiHidden/>
     <w:unhideWhenUsed/>
   </w:style>
   <w:style w:type="table" w:default="1" w:styleId="a1">
@@ -12738,511 +12365,6 @@
 </w:styles>
 </file>
 
-<file path=word/glossary/document.xml><?xml version="1.0" encoding="utf-8"?>
-<w:glossaryDocument xmlns:wpc="http://schemas.microsoft.com/office/word/2010/wordprocessingCanvas" xmlns:mc="http://schemas.openxmlformats.org/markup-compatibility/2006" xmlns:o="urn:schemas-microsoft-com:office:office" xmlns:r="http://schemas.openxmlformats.org/officeDocument/2006/relationships" xmlns:m="http://schemas.openxmlformats.org/officeDocument/2006/math" xmlns:v="urn:schemas-microsoft-com:vml" xmlns:wp14="http://schemas.microsoft.com/office/word/2010/wordprocessingDrawing" xmlns:wp="http://schemas.openxmlformats.org/drawingml/2006/wordprocessingDrawing" xmlns:w10="urn:schemas-microsoft-com:office:word" xmlns:w="http://schemas.openxmlformats.org/wordprocessingml/2006/main" xmlns:w14="http://schemas.microsoft.com/office/word/2010/wordml" xmlns:wpg="http://schemas.microsoft.com/office/word/2010/wordprocessingGroup" xmlns:wpi="http://schemas.microsoft.com/office/word/2010/wordprocessingInk" xmlns:wne="http://schemas.microsoft.com/office/word/2006/wordml" xmlns:wps="http://schemas.microsoft.com/office/word/2010/wordprocessingShape" mc:Ignorable="w14 wp14"/>
-</file>
-
-<file path=word/glossary/fontTable.xml><?xml version="1.0" encoding="utf-8"?>
-<w:fonts xmlns:mc="http://schemas.openxmlformats.org/markup-compatibility/2006" xmlns:r="http://schemas.openxmlformats.org/officeDocument/2006/relationships" xmlns:w="http://schemas.openxmlformats.org/wordprocessingml/2006/main" xmlns:w14="http://schemas.microsoft.com/office/word/2010/wordml" mc:Ignorable="w14">
-  <w:font w:name="Times New Roman">
-    <w:panose1 w:val="02020603050405020304"/>
-    <w:charset w:val="CC"/>
-    <w:family w:val="roman"/>
-    <w:pitch w:val="variable"/>
-    <w:sig w:usb0="E0002EFF" w:usb1="C0007843" w:usb2="00000009" w:usb3="00000000" w:csb0="000001FF" w:csb1="00000000"/>
-  </w:font>
-  <w:font w:name="Courier New">
-    <w:panose1 w:val="02070309020205020404"/>
-    <w:charset w:val="CC"/>
-    <w:family w:val="modern"/>
-    <w:pitch w:val="fixed"/>
-    <w:sig w:usb0="E0002EFF" w:usb1="C0007843" w:usb2="00000009" w:usb3="00000000" w:csb0="000001FF" w:csb1="00000000"/>
-  </w:font>
-  <w:font w:name="Symbol">
-    <w:panose1 w:val="05050102010706020507"/>
-    <w:charset w:val="02"/>
-    <w:family w:val="roman"/>
-    <w:pitch w:val="variable"/>
-    <w:sig w:usb0="00000000" w:usb1="10000000" w:usb2="00000000" w:usb3="00000000" w:csb0="80000000" w:csb1="00000000"/>
-  </w:font>
-  <w:font w:name="Wingdings">
-    <w:panose1 w:val="05000000000000000000"/>
-    <w:charset w:val="02"/>
-    <w:family w:val="auto"/>
-    <w:pitch w:val="variable"/>
-    <w:sig w:usb0="00000000" w:usb1="10000000" w:usb2="00000000" w:usb3="00000000" w:csb0="80000000" w:csb1="00000000"/>
-  </w:font>
-  <w:font w:name="Calibri">
-    <w:panose1 w:val="020F0502020204030204"/>
-    <w:charset w:val="CC"/>
-    <w:family w:val="swiss"/>
-    <w:pitch w:val="variable"/>
-    <w:sig w:usb0="E00002FF" w:usb1="4000ACFF" w:usb2="00000001" w:usb3="00000000" w:csb0="0000019F" w:csb1="00000000"/>
-  </w:font>
-  <w:font w:name="Tahoma">
-    <w:panose1 w:val="020B0604030504040204"/>
-    <w:charset w:val="CC"/>
-    <w:family w:val="swiss"/>
-    <w:pitch w:val="variable"/>
-    <w:sig w:usb0="E1002EFF" w:usb1="C000605B" w:usb2="00000029" w:usb3="00000000" w:csb0="000101FF" w:csb1="00000000"/>
-  </w:font>
-  <w:font w:name="Cambria Math">
-    <w:panose1 w:val="02040503050406030204"/>
-    <w:charset w:val="CC"/>
-    <w:family w:val="roman"/>
-    <w:pitch w:val="variable"/>
-    <w:sig w:usb0="E00002FF" w:usb1="420024FF" w:usb2="00000000" w:usb3="00000000" w:csb0="0000019F" w:csb1="00000000"/>
-  </w:font>
-  <w:font w:name="SimSun">
-    <w:altName w:val="宋体"/>
-    <w:panose1 w:val="02010600030101010101"/>
-    <w:charset w:val="86"/>
-    <w:family w:val="auto"/>
-    <w:pitch w:val="variable"/>
-    <w:sig w:usb0="00000003" w:usb1="288F0000" w:usb2="00000016" w:usb3="00000000" w:csb0="00040001" w:csb1="00000000"/>
-  </w:font>
-  <w:font w:name="Cambria">
-    <w:panose1 w:val="02040503050406030204"/>
-    <w:charset w:val="CC"/>
-    <w:family w:val="roman"/>
-    <w:pitch w:val="variable"/>
-    <w:sig w:usb0="E00002FF" w:usb1="400004FF" w:usb2="00000000" w:usb3="00000000" w:csb0="0000019F" w:csb1="00000000"/>
-  </w:font>
-</w:fonts>
-</file>
-
-<file path=word/glossary/settings.xml><?xml version="1.0" encoding="utf-8"?>
-<w:settings xmlns:mc="http://schemas.openxmlformats.org/markup-compatibility/2006" xmlns:o="urn:schemas-microsoft-com:office:office" xmlns:r="http://schemas.openxmlformats.org/officeDocument/2006/relationships" xmlns:m="http://schemas.openxmlformats.org/officeDocument/2006/math" xmlns:v="urn:schemas-microsoft-com:vml" xmlns:w10="urn:schemas-microsoft-com:office:word" xmlns:w="http://schemas.openxmlformats.org/wordprocessingml/2006/main" xmlns:w14="http://schemas.microsoft.com/office/word/2010/wordml" xmlns:sl="http://schemas.openxmlformats.org/schemaLibrary/2006/main" mc:Ignorable="w14">
-  <w:view w:val="normal"/>
-  <w:defaultTabStop w:val="720"/>
-  <w:characterSpacingControl w:val="doNotCompress"/>
-  <w:compat>
-    <w:useFELayout/>
-    <w:compatSetting w:name="compatibilityMode" w:uri="http://schemas.microsoft.com/office/word" w:val="14"/>
-    <w:compatSetting w:name="overrideTableStyleFontSizeAndJustification" w:uri="http://schemas.microsoft.com/office/word" w:val="1"/>
-    <w:compatSetting w:name="enableOpenTypeFeatures" w:uri="http://schemas.microsoft.com/office/word" w:val="1"/>
-    <w:compatSetting w:name="doNotFlipMirrorIndents" w:uri="http://schemas.microsoft.com/office/word" w:val="1"/>
-  </w:compat>
-  <w:rsids>
-    <w:rsidRoot w:val="00023CDF"/>
-    <w:rsid w:val="00023CDF"/>
-    <w:rsid w:val="005057B4"/>
-  </w:rsids>
-  <m:mathPr>
-    <m:mathFont m:val="Cambria Math"/>
-    <m:brkBin m:val="before"/>
-    <m:brkBinSub m:val="--"/>
-    <m:smallFrac m:val="0"/>
-    <m:dispDef/>
-    <m:lMargin m:val="0"/>
-    <m:rMargin m:val="0"/>
-    <m:defJc m:val="centerGroup"/>
-    <m:wrapIndent m:val="1440"/>
-    <m:intLim m:val="subSup"/>
-    <m:naryLim m:val="undOvr"/>
-  </m:mathPr>
-  <w:themeFontLang w:val="en-US"/>
-  <w:clrSchemeMapping w:bg1="light1" w:t1="dark1" w:bg2="light2" w:t2="dark2" w:accent1="accent1" w:accent2="accent2" w:accent3="accent3" w:accent4="accent4" w:accent5="accent5" w:accent6="accent6" w:hyperlink="hyperlink" w:followedHyperlink="followedHyperlink"/>
-  <w:decimalSymbol w:val="."/>
-  <w:listSeparator w:val=","/>
-</w:settings>
-</file>
-
-<file path=word/glossary/styles.xml><?xml version="1.0" encoding="utf-8"?>
-<w:styles xmlns:mc="http://schemas.openxmlformats.org/markup-compatibility/2006" xmlns:r="http://schemas.openxmlformats.org/officeDocument/2006/relationships" xmlns:w="http://schemas.openxmlformats.org/wordprocessingml/2006/main" xmlns:w14="http://schemas.microsoft.com/office/word/2010/wordml" mc:Ignorable="w14">
-  <w:docDefaults>
-    <w:rPrDefault>
-      <w:rPr>
-        <w:rFonts w:asciiTheme="minorHAnsi" w:eastAsiaTheme="minorEastAsia" w:hAnsiTheme="minorHAnsi" w:cstheme="minorBidi"/>
-        <w:sz w:val="22"/>
-        <w:szCs w:val="22"/>
-        <w:lang w:val="en-US" w:eastAsia="en-US" w:bidi="ar-SA"/>
-      </w:rPr>
-    </w:rPrDefault>
-    <w:pPrDefault>
-      <w:pPr>
-        <w:spacing w:after="200" w:line="276" w:lineRule="auto"/>
-      </w:pPr>
-    </w:pPrDefault>
-  </w:docDefaults>
-  <w:latentStyles w:defLockedState="0" w:defUIPriority="99" w:defSemiHidden="1" w:defUnhideWhenUsed="1" w:defQFormat="0" w:count="267">
-    <w:lsdException w:name="Normal" w:semiHidden="0" w:uiPriority="0" w:unhideWhenUsed="0" w:qFormat="1"/>
-    <w:lsdException w:name="heading 1" w:semiHidden="0" w:uiPriority="9" w:unhideWhenUsed="0" w:qFormat="1"/>
-    <w:lsdException w:name="heading 2" w:uiPriority="9" w:qFormat="1"/>
-    <w:lsdException w:name="heading 3" w:uiPriority="9" w:qFormat="1"/>
-    <w:lsdException w:name="heading 4" w:uiPriority="9" w:qFormat="1"/>
-    <w:lsdException w:name="heading 5" w:uiPriority="9" w:qFormat="1"/>
-    <w:lsdException w:name="heading 6" w:uiPriority="9" w:qFormat="1"/>
-    <w:lsdException w:name="heading 7" w:uiPriority="9" w:qFormat="1"/>
-    <w:lsdException w:name="heading 8" w:uiPriority="9" w:qFormat="1"/>
-    <w:lsdException w:name="heading 9" w:uiPriority="9" w:qFormat="1"/>
-    <w:lsdException w:name="toc 1" w:uiPriority="39"/>
-    <w:lsdException w:name="toc 2" w:uiPriority="39"/>
-    <w:lsdException w:name="toc 3" w:uiPriority="39"/>
-    <w:lsdException w:name="toc 4" w:uiPriority="39"/>
-    <w:lsdException w:name="toc 5" w:uiPriority="39"/>
-    <w:lsdException w:name="toc 6" w:uiPriority="39"/>
-    <w:lsdException w:name="toc 7" w:uiPriority="39"/>
-    <w:lsdException w:name="toc 8" w:uiPriority="39"/>
-    <w:lsdException w:name="toc 9" w:uiPriority="39"/>
-    <w:lsdException w:name="caption" w:uiPriority="35" w:qFormat="1"/>
-    <w:lsdException w:name="Title" w:semiHidden="0" w:uiPriority="10" w:unhideWhenUsed="0" w:qFormat="1"/>
-    <w:lsdException w:name="Default Paragraph Font" w:uiPriority="1"/>
-    <w:lsdException w:name="Subtitle" w:semiHidden="0" w:uiPriority="11" w:unhideWhenUsed="0" w:qFormat="1"/>
-    <w:lsdException w:name="Strong" w:semiHidden="0" w:uiPriority="22" w:unhideWhenUsed="0" w:qFormat="1"/>
-    <w:lsdException w:name="Emphasis" w:semiHidden="0" w:uiPriority="20" w:unhideWhenUsed="0" w:qFormat="1"/>
-    <w:lsdException w:name="Table Grid" w:semiHidden="0" w:uiPriority="59" w:unhideWhenUsed="0"/>
-    <w:lsdException w:name="Placeholder Text" w:unhideWhenUsed="0"/>
-    <w:lsdException w:name="No Spacing" w:semiHidden="0" w:uiPriority="1" w:unhideWhenUsed="0" w:qFormat="1"/>
-    <w:lsdException w:name="Light Shading" w:semiHidden="0" w:uiPriority="60" w:unhideWhenUsed="0"/>
-    <w:lsdException w:name="Light List" w:semiHidden="0" w:uiPriority="61" w:unhideWhenUsed="0"/>
-    <w:lsdException w:name="Light Grid" w:semiHidden="0" w:uiPriority="62" w:unhideWhenUsed="0"/>
-    <w:lsdException w:name="Medium Shading 1" w:semiHidden="0" w:uiPriority="63" w:unhideWhenUsed="0"/>
-    <w:lsdException w:name="Medium Shading 2" w:semiHidden="0" w:uiPriority="64" w:unhideWhenUsed="0"/>
-    <w:lsdException w:name="Medium List 1" w:semiHidden="0" w:uiPriority="65" w:unhideWhenUsed="0"/>
-    <w:lsdException w:name="Medium List 2" w:semiHidden="0" w:uiPriority="66" w:unhideWhenUsed="0"/>
-    <w:lsdException w:name="Medium Grid 1" w:semiHidden="0" w:uiPriority="67" w:unhideWhenUsed="0"/>
-    <w:lsdException w:name="Medium Grid 2" w:semiHidden="0" w:uiPriority="68" w:unhideWhenUsed="0"/>
-    <w:lsdException w:name="Medium Grid 3" w:semiHidden="0" w:uiPriority="69" w:unhideWhenUsed="0"/>
-    <w:lsdException w:name="Dark List" w:semiHidden="0" w:uiPriority="70" w:unhideWhenUsed="0"/>
-    <w:lsdException w:name="Colorful Shading" w:semiHidden="0" w:uiPriority="71" w:unhideWhenUsed="0"/>
-    <w:lsdException w:name="Colorful List" w:semiHidden="0" w:uiPriority="72" w:unhideWhenUsed="0"/>
-    <w:lsdException w:name="Colorful Grid" w:semiHidden="0" w:uiPriority="73" w:unhideWhenUsed="0"/>
-    <w:lsdException w:name="Light Shading Accent 1" w:semiHidden="0" w:uiPriority="60" w:unhideWhenUsed="0"/>
-    <w:lsdException w:name="Light List Accent 1" w:semiHidden="0" w:uiPriority="61" w:unhideWhenUsed="0"/>
-    <w:lsdException w:name="Light Grid Accent 1" w:semiHidden="0" w:uiPriority="62" w:unhideWhenUsed="0"/>
-    <w:lsdException w:name="Medium Shading 1 Accent 1" w:semiHidden="0" w:uiPriority="63" w:unhideWhenUsed="0"/>
-    <w:lsdException w:name="Medium Shading 2 Accent 1" w:semiHidden="0" w:uiPriority="64" w:unhideWhenUsed="0"/>
-    <w:lsdException w:name="Medium List 1 Accent 1" w:semiHidden="0" w:uiPriority="65" w:unhideWhenUsed="0"/>
-    <w:lsdException w:name="Revision" w:unhideWhenUsed="0"/>
-    <w:lsdException w:name="List Paragraph" w:semiHidden="0" w:uiPriority="34" w:unhideWhenUsed="0" w:qFormat="1"/>
-    <w:lsdException w:name="Quote" w:semiHidden="0" w:uiPriority="29" w:unhideWhenUsed="0" w:qFormat="1"/>
-    <w:lsdException w:name="Intense Quote" w:semiHidden="0" w:uiPriority="30" w:unhideWhenUsed="0" w:qFormat="1"/>
-    <w:lsdException w:name="Medium List 2 Accent 1" w:semiHidden="0" w:uiPriority="66" w:unhideWhenUsed="0"/>
-    <w:lsdException w:name="Medium Grid 1 Accent 1" w:semiHidden="0" w:uiPriority="67" w:unhideWhenUsed="0"/>
-    <w:lsdException w:name="Medium Grid 2 Accent 1" w:semiHidden="0" w:uiPriority="68" w:unhideWhenUsed="0"/>
-    <w:lsdException w:name="Medium Grid 3 Accent 1" w:semiHidden="0" w:uiPriority="69" w:unhideWhenUsed="0"/>
-    <w:lsdException w:name="Dark List Accent 1" w:semiHidden="0" w:uiPriority="70" w:unhideWhenUsed="0"/>
-    <w:lsdException w:name="Colorful Shading Accent 1" w:semiHidden="0" w:uiPriority="71" w:unhideWhenUsed="0"/>
-    <w:lsdException w:name="Colorful List Accent 1" w:semiHidden="0" w:uiPriority="72" w:unhideWhenUsed="0"/>
-    <w:lsdException w:name="Colorful Grid Accent 1" w:semiHidden="0" w:uiPriority="73" w:unhideWhenUsed="0"/>
-    <w:lsdException w:name="Light Shading Accent 2" w:semiHidden="0" w:uiPriority="60" w:unhideWhenUsed="0"/>
-    <w:lsdException w:name="Light List Accent 2" w:semiHidden="0" w:uiPriority="61" w:unhideWhenUsed="0"/>
-    <w:lsdException w:name="Light Grid Accent 2" w:semiHidden="0" w:uiPriority="62" w:unhideWhenUsed="0"/>
-    <w:lsdException w:name="Medium Shading 1 Accent 2" w:semiHidden="0" w:uiPriority="63" w:unhideWhenUsed="0"/>
-    <w:lsdException w:name="Medium Shading 2 Accent 2" w:semiHidden="0" w:uiPriority="64" w:unhideWhenUsed="0"/>
-    <w:lsdException w:name="Medium List 1 Accent 2" w:semiHidden="0" w:uiPriority="65" w:unhideWhenUsed="0"/>
-    <w:lsdException w:name="Medium List 2 Accent 2" w:semiHidden="0" w:uiPriority="66" w:unhideWhenUsed="0"/>
-    <w:lsdException w:name="Medium Grid 1 Accent 2" w:semiHidden="0" w:uiPriority="67" w:unhideWhenUsed="0"/>
-    <w:lsdException w:name="Medium Grid 2 Accent 2" w:semiHidden="0" w:uiPriority="68" w:unhideWhenUsed="0"/>
-    <w:lsdException w:name="Medium Grid 3 Accent 2" w:semiHidden="0" w:uiPriority="69" w:unhideWhenUsed="0"/>
-    <w:lsdException w:name="Dark List Accent 2" w:semiHidden="0" w:uiPriority="70" w:unhideWhenUsed="0"/>
-    <w:lsdException w:name="Colorful Shading Accent 2" w:semiHidden="0" w:uiPriority="71" w:unhideWhenUsed="0"/>
-    <w:lsdException w:name="Colorful List Accent 2" w:semiHidden="0" w:uiPriority="72" w:unhideWhenUsed="0"/>
-    <w:lsdException w:name="Colorful Grid Accent 2" w:semiHidden="0" w:uiPriority="73" w:unhideWhenUsed="0"/>
-    <w:lsdException w:name="Light Shading Accent 3" w:semiHidden="0" w:uiPriority="60" w:unhideWhenUsed="0"/>
-    <w:lsdException w:name="Light List Accent 3" w:semiHidden="0" w:uiPriority="61" w:unhideWhenUsed="0"/>
-    <w:lsdException w:name="Light Grid Accent 3" w:semiHidden="0" w:uiPriority="62" w:unhideWhenUsed="0"/>
-    <w:lsdException w:name="Medium Shading 1 Accent 3" w:semiHidden="0" w:uiPriority="63" w:unhideWhenUsed="0"/>
-    <w:lsdException w:name="Medium Shading 2 Accent 3" w:semiHidden="0" w:uiPriority="64" w:unhideWhenUsed="0"/>
-    <w:lsdException w:name="Medium List 1 Accent 3" w:semiHidden="0" w:uiPriority="65" w:unhideWhenUsed="0"/>
-    <w:lsdException w:name="Medium List 2 Accent 3" w:semiHidden="0" w:uiPriority="66" w:unhideWhenUsed="0"/>
-    <w:lsdException w:name="Medium Grid 1 Accent 3" w:semiHidden="0" w:uiPriority="67" w:unhideWhenUsed="0"/>
-    <w:lsdException w:name="Medium Grid 2 Accent 3" w:semiHidden="0" w:uiPriority="68" w:unhideWhenUsed="0"/>
-    <w:lsdException w:name="Medium Grid 3 Accent 3" w:semiHidden="0" w:uiPriority="69" w:unhideWhenUsed="0"/>
-    <w:lsdException w:name="Dark List Accent 3" w:semiHidden="0" w:uiPriority="70" w:unhideWhenUsed="0"/>
-    <w:lsdException w:name="Colorful Shading Accent 3" w:semiHidden="0" w:uiPriority="71" w:unhideWhenUsed="0"/>
-    <w:lsdException w:name="Colorful List Accent 3" w:semiHidden="0" w:uiPriority="72" w:unhideWhenUsed="0"/>
-    <w:lsdException w:name="Colorful Grid Accent 3" w:semiHidden="0" w:uiPriority="73" w:unhideWhenUsed="0"/>
-    <w:lsdException w:name="Light Shading Accent 4" w:semiHidden="0" w:uiPriority="60" w:unhideWhenUsed="0"/>
-    <w:lsdException w:name="Light List Accent 4" w:semiHidden="0" w:uiPriority="61" w:unhideWhenUsed="0"/>
-    <w:lsdException w:name="Light Grid Accent 4" w:semiHidden="0" w:uiPriority="62" w:unhideWhenUsed="0"/>
-    <w:lsdException w:name="Medium Shading 1 Accent 4" w:semiHidden="0" w:uiPriority="63" w:unhideWhenUsed="0"/>
-    <w:lsdException w:name="Medium Shading 2 Accent 4" w:semiHidden="0" w:uiPriority="64" w:unhideWhenUsed="0"/>
-    <w:lsdException w:name="Medium List 1 Accent 4" w:semiHidden="0" w:uiPriority="65" w:unhideWhenUsed="0"/>
-    <w:lsdException w:name="Medium List 2 Accent 4" w:semiHidden="0" w:uiPriority="66" w:unhideWhenUsed="0"/>
-    <w:lsdException w:name="Medium Grid 1 Accent 4" w:semiHidden="0" w:uiPriority="67" w:unhideWhenUsed="0"/>
-    <w:lsdException w:name="Medium Grid 2 Accent 4" w:semiHidden="0" w:uiPriority="68" w:unhideWhenUsed="0"/>
-    <w:lsdException w:name="Medium Grid 3 Accent 4" w:semiHidden="0" w:uiPriority="69" w:unhideWhenUsed="0"/>
-    <w:lsdException w:name="Dark List Accent 4" w:semiHidden="0" w:uiPriority="70" w:unhideWhenUsed="0"/>
-    <w:lsdException w:name="Colorful Shading Accent 4" w:semiHidden="0" w:uiPriority="71" w:unhideWhenUsed="0"/>
-    <w:lsdException w:name="Colorful List Accent 4" w:semiHidden="0" w:uiPriority="72" w:unhideWhenUsed="0"/>
-    <w:lsdException w:name="Colorful Grid Accent 4" w:semiHidden="0" w:uiPriority="73" w:unhideWhenUsed="0"/>
-    <w:lsdException w:name="Light Shading Accent 5" w:semiHidden="0" w:uiPriority="60" w:unhideWhenUsed="0"/>
-    <w:lsdException w:name="Light List Accent 5" w:semiHidden="0" w:uiPriority="61" w:unhideWhenUsed="0"/>
-    <w:lsdException w:name="Light Grid Accent 5" w:semiHidden="0" w:uiPriority="62" w:unhideWhenUsed="0"/>
-    <w:lsdException w:name="Medium Shading 1 Accent 5" w:semiHidden="0" w:uiPriority="63" w:unhideWhenUsed="0"/>
-    <w:lsdException w:name="Medium Shading 2 Accent 5" w:semiHidden="0" w:uiPriority="64" w:unhideWhenUsed="0"/>
-    <w:lsdException w:name="Medium List 1 Accent 5" w:semiHidden="0" w:uiPriority="65" w:unhideWhenUsed="0"/>
-    <w:lsdException w:name="Medium List 2 Accent 5" w:semiHidden="0" w:uiPriority="66" w:unhideWhenUsed="0"/>
-    <w:lsdException w:name="Medium Grid 1 Accent 5" w:semiHidden="0" w:uiPriority="67" w:unhideWhenUsed="0"/>
-    <w:lsdException w:name="Medium Grid 2 Accent 5" w:semiHidden="0" w:uiPriority="68" w:unhideWhenUsed="0"/>
-    <w:lsdException w:name="Medium Grid 3 Accent 5" w:semiHidden="0" w:uiPriority="69" w:unhideWhenUsed="0"/>
-    <w:lsdException w:name="Dark List Accent 5" w:semiHidden="0" w:uiPriority="70" w:unhideWhenUsed="0"/>
-    <w:lsdException w:name="Colorful Shading Accent 5" w:semiHidden="0" w:uiPriority="71" w:unhideWhenUsed="0"/>
-    <w:lsdException w:name="Colorful List Accent 5" w:semiHidden="0" w:uiPriority="72" w:unhideWhenUsed="0"/>
-    <w:lsdException w:name="Colorful Grid Accent 5" w:semiHidden="0" w:uiPriority="73" w:unhideWhenUsed="0"/>
-    <w:lsdException w:name="Light Shading Accent 6" w:semiHidden="0" w:uiPriority="60" w:unhideWhenUsed="0"/>
-    <w:lsdException w:name="Light List Accent 6" w:semiHidden="0" w:uiPriority="61" w:unhideWhenUsed="0"/>
-    <w:lsdException w:name="Light Grid Accent 6" w:semiHidden="0" w:uiPriority="62" w:unhideWhenUsed="0"/>
-    <w:lsdException w:name="Medium Shading 1 Accent 6" w:semiHidden="0" w:uiPriority="63" w:unhideWhenUsed="0"/>
-    <w:lsdException w:name="Medium Shading 2 Accent 6" w:semiHidden="0" w:uiPriority="64" w:unhideWhenUsed="0"/>
-    <w:lsdException w:name="Medium List 1 Accent 6" w:semiHidden="0" w:uiPriority="65" w:unhideWhenUsed="0"/>
-    <w:lsdException w:name="Medium List 2 Accent 6" w:semiHidden="0" w:uiPriority="66" w:unhideWhenUsed="0"/>
-    <w:lsdException w:name="Medium Grid 1 Accent 6" w:semiHidden="0" w:uiPriority="67" w:unhideWhenUsed="0"/>
-    <w:lsdException w:name="Medium Grid 2 Accent 6" w:semiHidden="0" w:uiPriority="68" w:unhideWhenUsed="0"/>
-    <w:lsdException w:name="Medium Grid 3 Accent 6" w:semiHidden="0" w:uiPriority="69" w:unhideWhenUsed="0"/>
-    <w:lsdException w:name="Dark List Accent 6" w:semiHidden="0" w:uiPriority="70" w:unhideWhenUsed="0"/>
-    <w:lsdException w:name="Colorful Shading Accent 6" w:semiHidden="0" w:uiPriority="71" w:unhideWhenUsed="0"/>
-    <w:lsdException w:name="Colorful List Accent 6" w:semiHidden="0" w:uiPriority="72" w:unhideWhenUsed="0"/>
-    <w:lsdException w:name="Colorful Grid Accent 6" w:semiHidden="0" w:uiPriority="73" w:unhideWhenUsed="0"/>
-    <w:lsdException w:name="Subtle Emphasis" w:semiHidden="0" w:uiPriority="19" w:unhideWhenUsed="0" w:qFormat="1"/>
-    <w:lsdException w:name="Intense Emphasis" w:semiHidden="0" w:uiPriority="21" w:unhideWhenUsed="0" w:qFormat="1"/>
-    <w:lsdException w:name="Subtle Reference" w:semiHidden="0" w:uiPriority="31" w:unhideWhenUsed="0" w:qFormat="1"/>
-    <w:lsdException w:name="Intense Reference" w:semiHidden="0" w:uiPriority="32" w:unhideWhenUsed="0" w:qFormat="1"/>
-    <w:lsdException w:name="Book Title" w:semiHidden="0" w:uiPriority="33" w:unhideWhenUsed="0" w:qFormat="1"/>
-    <w:lsdException w:name="Bibliography" w:uiPriority="37"/>
-    <w:lsdException w:name="TOC Heading" w:uiPriority="39" w:qFormat="1"/>
-  </w:latentStyles>
-  <w:style w:type="paragraph" w:default="1" w:styleId="a">
-    <w:name w:val="Normal"/>
-    <w:qFormat/>
-  </w:style>
-  <w:style w:type="character" w:default="1" w:styleId="a0">
-    <w:name w:val="Default Paragraph Font"/>
-    <w:uiPriority w:val="1"/>
-    <w:semiHidden/>
-    <w:unhideWhenUsed/>
-  </w:style>
-  <w:style w:type="table" w:default="1" w:styleId="a1">
-    <w:name w:val="Normal Table"/>
-    <w:uiPriority w:val="99"/>
-    <w:semiHidden/>
-    <w:unhideWhenUsed/>
-    <w:tblPr>
-      <w:tblInd w:w="0" w:type="dxa"/>
-      <w:tblCellMar>
-        <w:top w:w="0" w:type="dxa"/>
-        <w:left w:w="108" w:type="dxa"/>
-        <w:bottom w:w="0" w:type="dxa"/>
-        <w:right w:w="108" w:type="dxa"/>
-      </w:tblCellMar>
-    </w:tblPr>
-  </w:style>
-  <w:style w:type="numbering" w:default="1" w:styleId="a2">
-    <w:name w:val="No List"/>
-    <w:uiPriority w:val="99"/>
-    <w:semiHidden/>
-    <w:unhideWhenUsed/>
-  </w:style>
-  <w:style w:type="paragraph" w:customStyle="1" w:styleId="9F5CD5F6CB0648728D51CEB9A79DF98D">
-    <w:name w:val="9F5CD5F6CB0648728D51CEB9A79DF98D"/>
-    <w:rsid w:val="00023CDF"/>
-  </w:style>
-</w:styles>
-</file>
-
-<file path=word/glossary/stylesWithEffects.xml><?xml version="1.0" encoding="utf-8"?>
-<w:styles xmlns:wpc="http://schemas.microsoft.com/office/word/2010/wordprocessingCanvas" xmlns:mc="http://schemas.openxmlformats.org/markup-compatibility/2006" xmlns:o="urn:schemas-microsoft-com:office:office" xmlns:r="http://schemas.openxmlformats.org/officeDocument/2006/relationships" xmlns:m="http://schemas.openxmlformats.org/officeDocument/2006/math" xmlns:v="urn:schemas-microsoft-com:vml" xmlns:wp14="http://schemas.microsoft.com/office/word/2010/wordprocessingDrawing" xmlns:wp="http://schemas.openxmlformats.org/drawingml/2006/wordprocessingDrawing" xmlns:w10="urn:schemas-microsoft-com:office:word" xmlns:w="http://schemas.openxmlformats.org/wordprocessingml/2006/main" xmlns:w14="http://schemas.microsoft.com/office/word/2010/wordml" xmlns:wpg="http://schemas.microsoft.com/office/word/2010/wordprocessingGroup" xmlns:wpi="http://schemas.microsoft.com/office/word/2010/wordprocessingInk" xmlns:wne="http://schemas.microsoft.com/office/word/2006/wordml" xmlns:wps="http://schemas.microsoft.com/office/word/2010/wordprocessingShape" mc:Ignorable="w14 wp14">
-  <w:docDefaults>
-    <w:rPrDefault>
-      <w:rPr>
-        <w:rFonts w:asciiTheme="minorHAnsi" w:eastAsiaTheme="minorEastAsia" w:hAnsiTheme="minorHAnsi" w:cstheme="minorBidi"/>
-        <w:sz w:val="22"/>
-        <w:szCs w:val="22"/>
-        <w:lang w:val="en-US" w:eastAsia="en-US" w:bidi="ar-SA"/>
-      </w:rPr>
-    </w:rPrDefault>
-    <w:pPrDefault>
-      <w:pPr>
-        <w:spacing w:after="200" w:line="276" w:lineRule="auto"/>
-      </w:pPr>
-    </w:pPrDefault>
-  </w:docDefaults>
-  <w:latentStyles w:defLockedState="0" w:defUIPriority="99" w:defSemiHidden="1" w:defUnhideWhenUsed="1" w:defQFormat="0" w:count="267">
-    <w:lsdException w:name="Normal" w:semiHidden="0" w:uiPriority="0" w:unhideWhenUsed="0" w:qFormat="1"/>
-    <w:lsdException w:name="heading 1" w:semiHidden="0" w:uiPriority="9" w:unhideWhenUsed="0" w:qFormat="1"/>
-    <w:lsdException w:name="heading 2" w:uiPriority="9" w:qFormat="1"/>
-    <w:lsdException w:name="heading 3" w:uiPriority="9" w:qFormat="1"/>
-    <w:lsdException w:name="heading 4" w:uiPriority="9" w:qFormat="1"/>
-    <w:lsdException w:name="heading 5" w:uiPriority="9" w:qFormat="1"/>
-    <w:lsdException w:name="heading 6" w:uiPriority="9" w:qFormat="1"/>
-    <w:lsdException w:name="heading 7" w:uiPriority="9" w:qFormat="1"/>
-    <w:lsdException w:name="heading 8" w:uiPriority="9" w:qFormat="1"/>
-    <w:lsdException w:name="heading 9" w:uiPriority="9" w:qFormat="1"/>
-    <w:lsdException w:name="toc 1" w:uiPriority="39"/>
-    <w:lsdException w:name="toc 2" w:uiPriority="39"/>
-    <w:lsdException w:name="toc 3" w:uiPriority="39"/>
-    <w:lsdException w:name="toc 4" w:uiPriority="39"/>
-    <w:lsdException w:name="toc 5" w:uiPriority="39"/>
-    <w:lsdException w:name="toc 6" w:uiPriority="39"/>
-    <w:lsdException w:name="toc 7" w:uiPriority="39"/>
-    <w:lsdException w:name="toc 8" w:uiPriority="39"/>
-    <w:lsdException w:name="toc 9" w:uiPriority="39"/>
-    <w:lsdException w:name="caption" w:uiPriority="35" w:qFormat="1"/>
-    <w:lsdException w:name="Title" w:semiHidden="0" w:uiPriority="10" w:unhideWhenUsed="0" w:qFormat="1"/>
-    <w:lsdException w:name="Default Paragraph Font" w:uiPriority="1"/>
-    <w:lsdException w:name="Subtitle" w:semiHidden="0" w:uiPriority="11" w:unhideWhenUsed="0" w:qFormat="1"/>
-    <w:lsdException w:name="Strong" w:semiHidden="0" w:uiPriority="22" w:unhideWhenUsed="0" w:qFormat="1"/>
-    <w:lsdException w:name="Emphasis" w:semiHidden="0" w:uiPriority="20" w:unhideWhenUsed="0" w:qFormat="1"/>
-    <w:lsdException w:name="Table Grid" w:semiHidden="0" w:uiPriority="59" w:unhideWhenUsed="0"/>
-    <w:lsdException w:name="Placeholder Text" w:unhideWhenUsed="0"/>
-    <w:lsdException w:name="No Spacing" w:semiHidden="0" w:uiPriority="1" w:unhideWhenUsed="0" w:qFormat="1"/>
-    <w:lsdException w:name="Light Shading" w:semiHidden="0" w:uiPriority="60" w:unhideWhenUsed="0"/>
-    <w:lsdException w:name="Light List" w:semiHidden="0" w:uiPriority="61" w:unhideWhenUsed="0"/>
-    <w:lsdException w:name="Light Grid" w:semiHidden="0" w:uiPriority="62" w:unhideWhenUsed="0"/>
-    <w:lsdException w:name="Medium Shading 1" w:semiHidden="0" w:uiPriority="63" w:unhideWhenUsed="0"/>
-    <w:lsdException w:name="Medium Shading 2" w:semiHidden="0" w:uiPriority="64" w:unhideWhenUsed="0"/>
-    <w:lsdException w:name="Medium List 1" w:semiHidden="0" w:uiPriority="65" w:unhideWhenUsed="0"/>
-    <w:lsdException w:name="Medium List 2" w:semiHidden="0" w:uiPriority="66" w:unhideWhenUsed="0"/>
-    <w:lsdException w:name="Medium Grid 1" w:semiHidden="0" w:uiPriority="67" w:unhideWhenUsed="0"/>
-    <w:lsdException w:name="Medium Grid 2" w:semiHidden="0" w:uiPriority="68" w:unhideWhenUsed="0"/>
-    <w:lsdException w:name="Medium Grid 3" w:semiHidden="0" w:uiPriority="69" w:unhideWhenUsed="0"/>
-    <w:lsdException w:name="Dark List" w:semiHidden="0" w:uiPriority="70" w:unhideWhenUsed="0"/>
-    <w:lsdException w:name="Colorful Shading" w:semiHidden="0" w:uiPriority="71" w:unhideWhenUsed="0"/>
-    <w:lsdException w:name="Colorful List" w:semiHidden="0" w:uiPriority="72" w:unhideWhenUsed="0"/>
-    <w:lsdException w:name="Colorful Grid" w:semiHidden="0" w:uiPriority="73" w:unhideWhenUsed="0"/>
-    <w:lsdException w:name="Light Shading Accent 1" w:semiHidden="0" w:uiPriority="60" w:unhideWhenUsed="0"/>
-    <w:lsdException w:name="Light List Accent 1" w:semiHidden="0" w:uiPriority="61" w:unhideWhenUsed="0"/>
-    <w:lsdException w:name="Light Grid Accent 1" w:semiHidden="0" w:uiPriority="62" w:unhideWhenUsed="0"/>
-    <w:lsdException w:name="Medium Shading 1 Accent 1" w:semiHidden="0" w:uiPriority="63" w:unhideWhenUsed="0"/>
-    <w:lsdException w:name="Medium Shading 2 Accent 1" w:semiHidden="0" w:uiPriority="64" w:unhideWhenUsed="0"/>
-    <w:lsdException w:name="Medium List 1 Accent 1" w:semiHidden="0" w:uiPriority="65" w:unhideWhenUsed="0"/>
-    <w:lsdException w:name="Revision" w:unhideWhenUsed="0"/>
-    <w:lsdException w:name="List Paragraph" w:semiHidden="0" w:uiPriority="34" w:unhideWhenUsed="0" w:qFormat="1"/>
-    <w:lsdException w:name="Quote" w:semiHidden="0" w:uiPriority="29" w:unhideWhenUsed="0" w:qFormat="1"/>
-    <w:lsdException w:name="Intense Quote" w:semiHidden="0" w:uiPriority="30" w:unhideWhenUsed="0" w:qFormat="1"/>
-    <w:lsdException w:name="Medium List 2 Accent 1" w:semiHidden="0" w:uiPriority="66" w:unhideWhenUsed="0"/>
-    <w:lsdException w:name="Medium Grid 1 Accent 1" w:semiHidden="0" w:uiPriority="67" w:unhideWhenUsed="0"/>
-    <w:lsdException w:name="Medium Grid 2 Accent 1" w:semiHidden="0" w:uiPriority="68" w:unhideWhenUsed="0"/>
-    <w:lsdException w:name="Medium Grid 3 Accent 1" w:semiHidden="0" w:uiPriority="69" w:unhideWhenUsed="0"/>
-    <w:lsdException w:name="Dark List Accent 1" w:semiHidden="0" w:uiPriority="70" w:unhideWhenUsed="0"/>
-    <w:lsdException w:name="Colorful Shading Accent 1" w:semiHidden="0" w:uiPriority="71" w:unhideWhenUsed="0"/>
-    <w:lsdException w:name="Colorful List Accent 1" w:semiHidden="0" w:uiPriority="72" w:unhideWhenUsed="0"/>
-    <w:lsdException w:name="Colorful Grid Accent 1" w:semiHidden="0" w:uiPriority="73" w:unhideWhenUsed="0"/>
-    <w:lsdException w:name="Light Shading Accent 2" w:semiHidden="0" w:uiPriority="60" w:unhideWhenUsed="0"/>
-    <w:lsdException w:name="Light List Accent 2" w:semiHidden="0" w:uiPriority="61" w:unhideWhenUsed="0"/>
-    <w:lsdException w:name="Light Grid Accent 2" w:semiHidden="0" w:uiPriority="62" w:unhideWhenUsed="0"/>
-    <w:lsdException w:name="Medium Shading 1 Accent 2" w:semiHidden="0" w:uiPriority="63" w:unhideWhenUsed="0"/>
-    <w:lsdException w:name="Medium Shading 2 Accent 2" w:semiHidden="0" w:uiPriority="64" w:unhideWhenUsed="0"/>
-    <w:lsdException w:name="Medium List 1 Accent 2" w:semiHidden="0" w:uiPriority="65" w:unhideWhenUsed="0"/>
-    <w:lsdException w:name="Medium List 2 Accent 2" w:semiHidden="0" w:uiPriority="66" w:unhideWhenUsed="0"/>
-    <w:lsdException w:name="Medium Grid 1 Accent 2" w:semiHidden="0" w:uiPriority="67" w:unhideWhenUsed="0"/>
-    <w:lsdException w:name="Medium Grid 2 Accent 2" w:semiHidden="0" w:uiPriority="68" w:unhideWhenUsed="0"/>
-    <w:lsdException w:name="Medium Grid 3 Accent 2" w:semiHidden="0" w:uiPriority="69" w:unhideWhenUsed="0"/>
-    <w:lsdException w:name="Dark List Accent 2" w:semiHidden="0" w:uiPriority="70" w:unhideWhenUsed="0"/>
-    <w:lsdException w:name="Colorful Shading Accent 2" w:semiHidden="0" w:uiPriority="71" w:unhideWhenUsed="0"/>
-    <w:lsdException w:name="Colorful List Accent 2" w:semiHidden="0" w:uiPriority="72" w:unhideWhenUsed="0"/>
-    <w:lsdException w:name="Colorful Grid Accent 2" w:semiHidden="0" w:uiPriority="73" w:unhideWhenUsed="0"/>
-    <w:lsdException w:name="Light Shading Accent 3" w:semiHidden="0" w:uiPriority="60" w:unhideWhenUsed="0"/>
-    <w:lsdException w:name="Light List Accent 3" w:semiHidden="0" w:uiPriority="61" w:unhideWhenUsed="0"/>
-    <w:lsdException w:name="Light Grid Accent 3" w:semiHidden="0" w:uiPriority="62" w:unhideWhenUsed="0"/>
-    <w:lsdException w:name="Medium Shading 1 Accent 3" w:semiHidden="0" w:uiPriority="63" w:unhideWhenUsed="0"/>
-    <w:lsdException w:name="Medium Shading 2 Accent 3" w:semiHidden="0" w:uiPriority="64" w:unhideWhenUsed="0"/>
-    <w:lsdException w:name="Medium List 1 Accent 3" w:semiHidden="0" w:uiPriority="65" w:unhideWhenUsed="0"/>
-    <w:lsdException w:name="Medium List 2 Accent 3" w:semiHidden="0" w:uiPriority="66" w:unhideWhenUsed="0"/>
-    <w:lsdException w:name="Medium Grid 1 Accent 3" w:semiHidden="0" w:uiPriority="67" w:unhideWhenUsed="0"/>
-    <w:lsdException w:name="Medium Grid 2 Accent 3" w:semiHidden="0" w:uiPriority="68" w:unhideWhenUsed="0"/>
-    <w:lsdException w:name="Medium Grid 3 Accent 3" w:semiHidden="0" w:uiPriority="69" w:unhideWhenUsed="0"/>
-    <w:lsdException w:name="Dark List Accent 3" w:semiHidden="0" w:uiPriority="70" w:unhideWhenUsed="0"/>
-    <w:lsdException w:name="Colorful Shading Accent 3" w:semiHidden="0" w:uiPriority="71" w:unhideWhenUsed="0"/>
-    <w:lsdException w:name="Colorful List Accent 3" w:semiHidden="0" w:uiPriority="72" w:unhideWhenUsed="0"/>
-    <w:lsdException w:name="Colorful Grid Accent 3" w:semiHidden="0" w:uiPriority="73" w:unhideWhenUsed="0"/>
-    <w:lsdException w:name="Light Shading Accent 4" w:semiHidden="0" w:uiPriority="60" w:unhideWhenUsed="0"/>
-    <w:lsdException w:name="Light List Accent 4" w:semiHidden="0" w:uiPriority="61" w:unhideWhenUsed="0"/>
-    <w:lsdException w:name="Light Grid Accent 4" w:semiHidden="0" w:uiPriority="62" w:unhideWhenUsed="0"/>
-    <w:lsdException w:name="Medium Shading 1 Accent 4" w:semiHidden="0" w:uiPriority="63" w:unhideWhenUsed="0"/>
-    <w:lsdException w:name="Medium Shading 2 Accent 4" w:semiHidden="0" w:uiPriority="64" w:unhideWhenUsed="0"/>
-    <w:lsdException w:name="Medium List 1 Accent 4" w:semiHidden="0" w:uiPriority="65" w:unhideWhenUsed="0"/>
-    <w:lsdException w:name="Medium List 2 Accent 4" w:semiHidden="0" w:uiPriority="66" w:unhideWhenUsed="0"/>
-    <w:lsdException w:name="Medium Grid 1 Accent 4" w:semiHidden="0" w:uiPriority="67" w:unhideWhenUsed="0"/>
-    <w:lsdException w:name="Medium Grid 2 Accent 4" w:semiHidden="0" w:uiPriority="68" w:unhideWhenUsed="0"/>
-    <w:lsdException w:name="Medium Grid 3 Accent 4" w:semiHidden="0" w:uiPriority="69" w:unhideWhenUsed="0"/>
-    <w:lsdException w:name="Dark List Accent 4" w:semiHidden="0" w:uiPriority="70" w:unhideWhenUsed="0"/>
-    <w:lsdException w:name="Colorful Shading Accent 4" w:semiHidden="0" w:uiPriority="71" w:unhideWhenUsed="0"/>
-    <w:lsdException w:name="Colorful List Accent 4" w:semiHidden="0" w:uiPriority="72" w:unhideWhenUsed="0"/>
-    <w:lsdException w:name="Colorful Grid Accent 4" w:semiHidden="0" w:uiPriority="73" w:unhideWhenUsed="0"/>
-    <w:lsdException w:name="Light Shading Accent 5" w:semiHidden="0" w:uiPriority="60" w:unhideWhenUsed="0"/>
-    <w:lsdException w:name="Light List Accent 5" w:semiHidden="0" w:uiPriority="61" w:unhideWhenUsed="0"/>
-    <w:lsdException w:name="Light Grid Accent 5" w:semiHidden="0" w:uiPriority="62" w:unhideWhenUsed="0"/>
-    <w:lsdException w:name="Medium Shading 1 Accent 5" w:semiHidden="0" w:uiPriority="63" w:unhideWhenUsed="0"/>
-    <w:lsdException w:name="Medium Shading 2 Accent 5" w:semiHidden="0" w:uiPriority="64" w:unhideWhenUsed="0"/>
-    <w:lsdException w:name="Medium List 1 Accent 5" w:semiHidden="0" w:uiPriority="65" w:unhideWhenUsed="0"/>
-    <w:lsdException w:name="Medium List 2 Accent 5" w:semiHidden="0" w:uiPriority="66" w:unhideWhenUsed="0"/>
-    <w:lsdException w:name="Medium Grid 1 Accent 5" w:semiHidden="0" w:uiPriority="67" w:unhideWhenUsed="0"/>
-    <w:lsdException w:name="Medium Grid 2 Accent 5" w:semiHidden="0" w:uiPriority="68" w:unhideWhenUsed="0"/>
-    <w:lsdException w:name="Medium Grid 3 Accent 5" w:semiHidden="0" w:uiPriority="69" w:unhideWhenUsed="0"/>
-    <w:lsdException w:name="Dark List Accent 5" w:semiHidden="0" w:uiPriority="70" w:unhideWhenUsed="0"/>
-    <w:lsdException w:name="Colorful Shading Accent 5" w:semiHidden="0" w:uiPriority="71" w:unhideWhenUsed="0"/>
-    <w:lsdException w:name="Colorful List Accent 5" w:semiHidden="0" w:uiPriority="72" w:unhideWhenUsed="0"/>
-    <w:lsdException w:name="Colorful Grid Accent 5" w:semiHidden="0" w:uiPriority="73" w:unhideWhenUsed="0"/>
-    <w:lsdException w:name="Light Shading Accent 6" w:semiHidden="0" w:uiPriority="60" w:unhideWhenUsed="0"/>
-    <w:lsdException w:name="Light List Accent 6" w:semiHidden="0" w:uiPriority="61" w:unhideWhenUsed="0"/>
-    <w:lsdException w:name="Light Grid Accent 6" w:semiHidden="0" w:uiPriority="62" w:unhideWhenUsed="0"/>
-    <w:lsdException w:name="Medium Shading 1 Accent 6" w:semiHidden="0" w:uiPriority="63" w:unhideWhenUsed="0"/>
-    <w:lsdException w:name="Medium Shading 2 Accent 6" w:semiHidden="0" w:uiPriority="64" w:unhideWhenUsed="0"/>
-    <w:lsdException w:name="Medium List 1 Accent 6" w:semiHidden="0" w:uiPriority="65" w:unhideWhenUsed="0"/>
-    <w:lsdException w:name="Medium List 2 Accent 6" w:semiHidden="0" w:uiPriority="66" w:unhideWhenUsed="0"/>
-    <w:lsdException w:name="Medium Grid 1 Accent 6" w:semiHidden="0" w:uiPriority="67" w:unhideWhenUsed="0"/>
-    <w:lsdException w:name="Medium Grid 2 Accent 6" w:semiHidden="0" w:uiPriority="68" w:unhideWhenUsed="0"/>
-    <w:lsdException w:name="Medium Grid 3 Accent 6" w:semiHidden="0" w:uiPriority="69" w:unhideWhenUsed="0"/>
-    <w:lsdException w:name="Dark List Accent 6" w:semiHidden="0" w:uiPriority="70" w:unhideWhenUsed="0"/>
-    <w:lsdException w:name="Colorful Shading Accent 6" w:semiHidden="0" w:uiPriority="71" w:unhideWhenUsed="0"/>
-    <w:lsdException w:name="Colorful List Accent 6" w:semiHidden="0" w:uiPriority="72" w:unhideWhenUsed="0"/>
-    <w:lsdException w:name="Colorful Grid Accent 6" w:semiHidden="0" w:uiPriority="73" w:unhideWhenUsed="0"/>
-    <w:lsdException w:name="Subtle Emphasis" w:semiHidden="0" w:uiPriority="19" w:unhideWhenUsed="0" w:qFormat="1"/>
-    <w:lsdException w:name="Intense Emphasis" w:semiHidden="0" w:uiPriority="21" w:unhideWhenUsed="0" w:qFormat="1"/>
-    <w:lsdException w:name="Subtle Reference" w:semiHidden="0" w:uiPriority="31" w:unhideWhenUsed="0" w:qFormat="1"/>
-    <w:lsdException w:name="Intense Reference" w:semiHidden="0" w:uiPriority="32" w:unhideWhenUsed="0" w:qFormat="1"/>
-    <w:lsdException w:name="Book Title" w:semiHidden="0" w:uiPriority="33" w:unhideWhenUsed="0" w:qFormat="1"/>
-    <w:lsdException w:name="Bibliography" w:uiPriority="37"/>
-    <w:lsdException w:name="TOC Heading" w:uiPriority="39" w:qFormat="1"/>
-  </w:latentStyles>
-  <w:style w:type="paragraph" w:default="1" w:styleId="a">
-    <w:name w:val="Normal"/>
-    <w:qFormat/>
-  </w:style>
-  <w:style w:type="character" w:default="1" w:styleId="a0">
-    <w:name w:val="Default Paragraph Font"/>
-    <w:uiPriority w:val="1"/>
-    <w:semiHidden/>
-    <w:unhideWhenUsed/>
-  </w:style>
-  <w:style w:type="table" w:default="1" w:styleId="a1">
-    <w:name w:val="Normal Table"/>
-    <w:uiPriority w:val="99"/>
-    <w:semiHidden/>
-    <w:unhideWhenUsed/>
-    <w:tblPr>
-      <w:tblInd w:w="0" w:type="dxa"/>
-      <w:tblCellMar>
-        <w:top w:w="0" w:type="dxa"/>
-        <w:left w:w="108" w:type="dxa"/>
-        <w:bottom w:w="0" w:type="dxa"/>
-        <w:right w:w="108" w:type="dxa"/>
-      </w:tblCellMar>
-    </w:tblPr>
-  </w:style>
-  <w:style w:type="numbering" w:default="1" w:styleId="a2">
-    <w:name w:val="No List"/>
-    <w:uiPriority w:val="99"/>
-    <w:semiHidden/>
-    <w:unhideWhenUsed/>
-  </w:style>
-  <w:style w:type="paragraph" w:customStyle="1" w:styleId="9F5CD5F6CB0648728D51CEB9A79DF98D">
-    <w:name w:val="9F5CD5F6CB0648728D51CEB9A79DF98D"/>
-    <w:rsid w:val="00023CDF"/>
-  </w:style>
-</w:styles>
-</file>
-
-<file path=word/glossary/webSettings.xml><?xml version="1.0" encoding="utf-8"?>
-<w:webSettings xmlns:mc="http://schemas.openxmlformats.org/markup-compatibility/2006" xmlns:r="http://schemas.openxmlformats.org/officeDocument/2006/relationships" xmlns:w="http://schemas.openxmlformats.org/wordprocessingml/2006/main" xmlns:w14="http://schemas.microsoft.com/office/word/2010/wordml" mc:Ignorable="w14">
-  <w:optimizeForBrowser/>
-  <w:allowPNG/>
-</w:webSettings>
-</file>
-
 <file path=word/theme/theme1.xml><?xml version="1.0" encoding="utf-8"?>
 <a:theme xmlns:a="http://schemas.openxmlformats.org/drawingml/2006/main" name="Тема Office">
   <a:themeElements>
@@ -13533,7 +12655,7 @@
 </file>
 
 <file path=customXml/itemProps1.xml><?xml version="1.0" encoding="utf-8"?>
-<ds:datastoreItem xmlns:ds="http://schemas.openxmlformats.org/officeDocument/2006/customXml" ds:itemID="{107206A2-24BD-44B2-B772-94AA55D1C0D9}">
+<ds:datastoreItem xmlns:ds="http://schemas.openxmlformats.org/officeDocument/2006/customXml" ds:itemID="{9CA1AEA9-70A5-4047-B9D4-7EABDF706AF6}">
   <ds:schemaRefs>
     <ds:schemaRef ds:uri="http://schemas.openxmlformats.org/officeDocument/2006/bibliography"/>
   </ds:schemaRefs>

</xml_diff>